<commit_message>
Added fit residuals map
Former-commit-id: b5e145b75fa5e906b3b5abf772ff4313318f1b12
</commit_message>
<xml_diff>
--- a/ReadMe.docx
+++ b/ReadMe.docx
@@ -14,6 +14,7 @@
           <w:sz w:val="36"/>
         </w:rPr>
       </w:pPr>
+      <w:proofErr w:type="gramStart"/>
       <w:r>
         <w:rPr>
           <w:i/>
@@ -30,6 +31,7 @@
         </w:rPr>
         <w:t>ab</w:t>
       </w:r>
+      <w:proofErr w:type="gramEnd"/>
       <w:r>
         <w:rPr>
           <w:sz w:val="36"/>
@@ -48,12 +50,14 @@
       <w:pPr>
         <w:pStyle w:val="Paragraphe"/>
       </w:pPr>
+      <w:proofErr w:type="gramStart"/>
       <w:r>
         <w:rPr>
           <w:i/>
         </w:rPr>
         <w:t>qMTlab</w:t>
       </w:r>
+      <w:proofErr w:type="gramEnd"/>
       <w:r>
         <w:t xml:space="preserve"> is a powerful, open source, scalable, easy to use and intuitive software for qMT data si</w:t>
       </w:r>
@@ -86,8 +90,13 @@
       <w:pPr>
         <w:pStyle w:val="Paragraphe"/>
       </w:pPr>
-      <w:r>
-        <w:t xml:space="preserve">qMTLab </w:t>
+      <w:proofErr w:type="gramStart"/>
+      <w:r>
+        <w:t>qMTLab</w:t>
+      </w:r>
+      <w:proofErr w:type="gramEnd"/>
+      <w:r>
+        <w:t xml:space="preserve"> </w:t>
       </w:r>
       <w:r>
         <w:t xml:space="preserve">can be downloaded freely </w:t>
@@ -181,18 +190,37 @@
         <w:rPr>
           <w:lang w:val="en-US"/>
         </w:rPr>
-        <w:t>Once you have downloaded the qMTLab-master.zip file, extract its content on your computer, in an easy to access location. Start Matlab, navigate to the folder you just extracted, and in the Command window, type ‘qMTLab’ and hit enter. After a few seconds of loading, you should be presented with a graphical user interface (gui) that will allow you to perform various tasks.</w:t>
-      </w:r>
-    </w:p>
-    <w:p>
-      <w:pPr>
-        <w:pStyle w:val="Paragraphe"/>
-      </w:pPr>
-    </w:p>
-    <w:p>
-      <w:pPr>
-        <w:pStyle w:val="Paragraphe"/>
-      </w:pPr>
+        <w:t>Once you have downloaded the qMTLab-master.zip file, extract its content on your computer, in an easy to access location. Start Matlab, navigate to the folder you just extracted, and in the Command window, type ‘qMTLab’ and hit enter. After a few seconds of loading, you should be presented with a graphical user interface (</w:t>
+      </w:r>
+      <w:proofErr w:type="gramStart"/>
+      <w:r>
+        <w:rPr>
+          <w:lang w:val="en-US"/>
+        </w:rPr>
+        <w:t>gui</w:t>
+      </w:r>
+      <w:proofErr w:type="gramEnd"/>
+      <w:r>
+        <w:rPr>
+          <w:lang w:val="en-US"/>
+        </w:rPr>
+        <w:t>) that will allow you to perform various tasks.</w:t>
+      </w:r>
+    </w:p>
+    <w:p>
+      <w:pPr>
+        <w:pStyle w:val="Paragraphe"/>
+      </w:pPr>
+    </w:p>
+    <w:p>
+      <w:pPr>
+        <w:pStyle w:val="Paragraphe"/>
+      </w:pPr>
+      <w:r>
+        <w:t xml:space="preserve"> </w:t>
+      </w:r>
+      <w:bookmarkStart w:id="0" w:name="_GoBack"/>
+      <w:bookmarkEnd w:id="0"/>
     </w:p>
     <w:p>
       <w:pPr>
@@ -278,7 +306,7 @@
             <v:path o:extrusionok="f" gradientshapeok="t" o:connecttype="rect"/>
             <o:lock v:ext="edit" aspectratio="t"/>
           </v:shapetype>
-          <v:shape id="_x0000_i1025" type="#_x0000_t75" style="width:474.05pt;height:293.75pt">
+          <v:shape id="_x0000_i1025" type="#_x0000_t75" style="width:474pt;height:294pt">
             <v:imagedata r:id="rId8" o:title="CaptureMain"/>
           </v:shape>
         </w:pict>
@@ -982,11 +1010,11 @@
       <w:pPr>
         <w:pStyle w:val="Sous-soussection"/>
       </w:pPr>
-      <w:bookmarkStart w:id="0" w:name="_Ref429137877"/>
+      <w:bookmarkStart w:id="1" w:name="_Ref429137877"/>
       <w:r>
         <w:t>Simulation</w:t>
       </w:r>
-      <w:bookmarkEnd w:id="0"/>
+      <w:bookmarkEnd w:id="1"/>
     </w:p>
     <w:p>
       <w:pPr>
@@ -1029,11 +1057,11 @@
       <w:pPr>
         <w:pStyle w:val="Sous-soussection"/>
       </w:pPr>
-      <w:bookmarkStart w:id="1" w:name="_Ref429137898"/>
+      <w:bookmarkStart w:id="2" w:name="_Ref429137898"/>
       <w:r>
         <w:t>Protocol</w:t>
       </w:r>
-      <w:bookmarkEnd w:id="1"/>
+      <w:bookmarkEnd w:id="2"/>
     </w:p>
     <w:p>
       <w:pPr>
@@ -1088,11 +1116,11 @@
       <w:pPr>
         <w:pStyle w:val="Sous-soussection"/>
       </w:pPr>
-      <w:bookmarkStart w:id="2" w:name="_Ref429137905"/>
+      <w:bookmarkStart w:id="3" w:name="_Ref429137905"/>
       <w:r>
         <w:t>Fitting</w:t>
       </w:r>
-      <w:bookmarkEnd w:id="2"/>
+      <w:bookmarkEnd w:id="3"/>
     </w:p>
     <w:p>
       <w:pPr>
@@ -1143,22 +1171,24 @@
       <w:pPr>
         <w:pStyle w:val="Section"/>
       </w:pPr>
-      <w:bookmarkStart w:id="3" w:name="_Ref429129598"/>
+      <w:bookmarkStart w:id="4" w:name="_Ref429129598"/>
       <w:r>
         <w:t>Data fitting</w:t>
       </w:r>
-      <w:bookmarkEnd w:id="3"/>
-    </w:p>
-    <w:p>
-      <w:pPr>
-        <w:pStyle w:val="Paragraphe"/>
-      </w:pPr>
+      <w:bookmarkEnd w:id="4"/>
+    </w:p>
+    <w:p>
+      <w:pPr>
+        <w:pStyle w:val="Paragraphe"/>
+      </w:pPr>
+      <w:proofErr w:type="gramStart"/>
       <w:r>
         <w:rPr>
           <w:i/>
         </w:rPr>
         <w:t>qMTLab</w:t>
       </w:r>
+      <w:proofErr w:type="gramEnd"/>
       <w:r>
         <w:t xml:space="preserve"> provides a convenient interface to fit your qMT data and visualize the parameters maps. To ensure that the results are successful, you’ll need to define the appropriate protocol, as it was used for data acquisition, and to format your qMT data in the way </w:t>
       </w:r>
@@ -1184,7 +1214,7 @@
       </w:pPr>
       <w:r>
         <w:pict w14:anchorId="6F5366EE">
-          <v:shape id="_x0000_i1026" type="#_x0000_t75" style="width:428.55pt;height:5in">
+          <v:shape id="_x0000_i1026" type="#_x0000_t75" style="width:429pt;height:5in">
             <v:imagedata r:id="rId9" o:title="CaptureFitDataMap"/>
           </v:shape>
         </w:pict>
@@ -1321,7 +1351,23 @@
         </w:numPr>
       </w:pPr>
       <w:r>
-        <w:t xml:space="preserve">For single slice (2D) imaging, MTdata is a 3D array with size [nx, ny, ndata], where nx/ny is the number of voxels in the x/y direction, and ndata is the number of data points for each voxel. For volume imaging (3D), MTdata is a 4D array with size [nx, ny, nz, ndata], where nx/ny/ndata are a above, and nz is the number of voxels in the z direction. </w:t>
+        <w:t xml:space="preserve">For single slice (2D) imaging, MTdata is a 3D array with size [nx, </w:t>
+      </w:r>
+      <w:proofErr w:type="gramStart"/>
+      <w:r>
+        <w:t>ny</w:t>
+      </w:r>
+      <w:proofErr w:type="gramEnd"/>
+      <w:r>
+        <w:t xml:space="preserve">, ndata], where nx/ny is the number of voxels in the x/y direction, and ndata is the number of data points for each voxel. For volume imaging (3D), MTdata is a 4D array with size [nx, </w:t>
+      </w:r>
+      <w:proofErr w:type="gramStart"/>
+      <w:r>
+        <w:t>ny</w:t>
+      </w:r>
+      <w:proofErr w:type="gramEnd"/>
+      <w:r>
+        <w:t xml:space="preserve">, nz, ndata], where nx/ny/ndata are a above, and nz is the number of voxels in the z direction. </w:t>
       </w:r>
     </w:p>
     <w:p>
@@ -1805,11 +1851,11 @@
       <w:pPr>
         <w:pStyle w:val="Sous-section"/>
       </w:pPr>
-      <w:bookmarkStart w:id="4" w:name="_Ref429130551"/>
+      <w:bookmarkStart w:id="5" w:name="_Ref429130551"/>
       <w:r>
         <w:t>Viewing the fit results</w:t>
       </w:r>
-      <w:bookmarkEnd w:id="4"/>
+      <w:bookmarkEnd w:id="5"/>
     </w:p>
     <w:p>
       <w:pPr>
@@ -2010,7 +2056,15 @@
         <w:t>Pan</w:t>
       </w:r>
       <w:r>
-        <w:t>: change the cursor mode to ‘Pan’. Click and hold inside the figure to move around. Double click inside the figure to reset view. Clicking again the Pan button will turn off pan mode.</w:t>
+        <w:t xml:space="preserve">: change the cursor mode to ‘Pan’. Click and hold inside the figure to move around. Double click inside the figure to reset view. Clicking again the Pan </w:t>
+      </w:r>
+      <w:proofErr w:type="gramStart"/>
+      <w:r>
+        <w:t>button</w:t>
+      </w:r>
+      <w:proofErr w:type="gramEnd"/>
+      <w:r>
+        <w:t xml:space="preserve"> will turn off pan mode.</w:t>
       </w:r>
     </w:p>
     <w:p>
@@ -2073,7 +2127,7 @@
       </w:pPr>
       <w:r>
         <w:pict w14:anchorId="2059155B">
-          <v:shape id="_x0000_i1027" type="#_x0000_t75" style="width:341.55pt;height:289.75pt">
+          <v:shape id="_x0000_i1027" type="#_x0000_t75" style="width:342pt;height:289.5pt">
             <v:imagedata r:id="rId10" o:title="CaptureFitData" croptop="20361f" cropbottom="1417f" cropleft="16532f" cropright="1076f"/>
           </v:shape>
         </w:pict>
@@ -2130,11 +2184,11 @@
       <w:pPr>
         <w:pStyle w:val="Sous-section"/>
       </w:pPr>
-      <w:bookmarkStart w:id="5" w:name="_Ref429129773"/>
+      <w:bookmarkStart w:id="6" w:name="_Ref429129773"/>
       <w:r>
         <w:t>Single Voxel Curve</w:t>
       </w:r>
-      <w:bookmarkEnd w:id="5"/>
+      <w:bookmarkEnd w:id="6"/>
       <w:r>
         <w:t xml:space="preserve"> </w:t>
       </w:r>
@@ -2506,7 +2560,7 @@
       </w:pPr>
       <w:r>
         <w:pict w14:anchorId="37B4ED02">
-          <v:shape id="_x0000_i1028" type="#_x0000_t75" style="width:306.45pt;height:284.55pt">
+          <v:shape id="_x0000_i1028" type="#_x0000_t75" style="width:306.75pt;height:284.25pt">
             <v:imagedata r:id="rId11" o:title="SimCurveSIRFSE"/>
           </v:shape>
         </w:pict>
@@ -2559,11 +2613,11 @@
       <w:pPr>
         <w:pStyle w:val="Sous-section"/>
       </w:pPr>
-      <w:bookmarkStart w:id="6" w:name="_Ref429129837"/>
+      <w:bookmarkStart w:id="7" w:name="_Ref429129837"/>
       <w:r>
         <w:t>Sensitivity Analysis</w:t>
       </w:r>
-      <w:bookmarkEnd w:id="6"/>
+      <w:bookmarkEnd w:id="7"/>
     </w:p>
     <w:p>
       <w:pPr>
@@ -2790,7 +2844,15 @@
         <w:t>Options panel</w:t>
       </w:r>
       <w:r>
-        <w:t>, define or load your fitting options (see section</w:t>
+        <w:t xml:space="preserve">, define or load </w:t>
+      </w:r>
+      <w:proofErr w:type="gramStart"/>
+      <w:r>
+        <w:t>your</w:t>
+      </w:r>
+      <w:proofErr w:type="gramEnd"/>
+      <w:r>
+        <w:t xml:space="preserve"> fitting options (see section</w:t>
       </w:r>
       <w:r>
         <w:t xml:space="preserve"> </w:t>
@@ -2944,7 +3006,7 @@
       </w:pPr>
       <w:r>
         <w:pict w14:anchorId="099FD3CC">
-          <v:shape id="_x0000_i1029" type="#_x0000_t75" style="width:330.6pt;height:309.9pt">
+          <v:shape id="_x0000_i1029" type="#_x0000_t75" style="width:330.75pt;height:309.75pt">
             <v:imagedata r:id="rId12" o:title="SimVarySIRFSE"/>
           </v:shape>
         </w:pict>
@@ -2997,11 +3059,11 @@
       <w:pPr>
         <w:pStyle w:val="Sous-section"/>
       </w:pPr>
-      <w:bookmarkStart w:id="7" w:name="_Ref429129882"/>
+      <w:bookmarkStart w:id="8" w:name="_Ref429129882"/>
       <w:r>
         <w:t>Multi Voxel Distribution</w:t>
       </w:r>
-      <w:bookmarkEnd w:id="7"/>
+      <w:bookmarkEnd w:id="8"/>
     </w:p>
     <w:p>
       <w:pPr>
@@ -3183,7 +3245,15 @@
         <w:t>Options panel</w:t>
       </w:r>
       <w:r>
-        <w:t xml:space="preserve">, define or load your fitting options (see section </w:t>
+        <w:t xml:space="preserve">, define or load </w:t>
+      </w:r>
+      <w:proofErr w:type="gramStart"/>
+      <w:r>
+        <w:t>your</w:t>
+      </w:r>
+      <w:proofErr w:type="gramEnd"/>
+      <w:r>
+        <w:t xml:space="preserve"> fitting options (see section </w:t>
       </w:r>
       <w:r>
         <w:fldChar w:fldCharType="begin"/>
@@ -3502,8 +3572,13 @@
         <w:t>MPE</w:t>
       </w:r>
       <w:r>
-        <w:t xml:space="preserve">: Bar graph of the mean percentage error, defined as: </w:t>
-      </w:r>
+        <w:t>: Bar graph of the mean percentage error, defined as</w:t>
+      </w:r>
+      <w:proofErr w:type="gramStart"/>
+      <w:r>
+        <w:t xml:space="preserve">: </w:t>
+      </w:r>
+      <w:proofErr w:type="gramEnd"/>
       <m:oMath>
         <m:f>
           <m:fPr>
@@ -3622,8 +3697,13 @@
         <w:t>MSE</w:t>
       </w:r>
       <w:r>
-        <w:t xml:space="preserve">: Bar graph of the root mean squared error, defined as: </w:t>
-      </w:r>
+        <w:t>: Bar graph of the root mean squared error, defined as</w:t>
+      </w:r>
+      <w:proofErr w:type="gramStart"/>
+      <w:r>
+        <w:t xml:space="preserve">: </w:t>
+      </w:r>
+      <w:proofErr w:type="gramEnd"/>
       <m:oMath>
         <m:rad>
           <m:radPr>
@@ -3850,11 +3930,19 @@
       <w:r>
         <w:t xml:space="preserve"> , where </w:t>
       </w:r>
-      <w:r>
-        <w:rPr>
-          <w:i/>
-        </w:rPr>
-        <w:t>max(Input)</w:t>
+      <w:proofErr w:type="gramStart"/>
+      <w:r>
+        <w:rPr>
+          <w:i/>
+        </w:rPr>
+        <w:t>max(</w:t>
+      </w:r>
+      <w:proofErr w:type="gramEnd"/>
+      <w:r>
+        <w:rPr>
+          <w:i/>
+        </w:rPr>
+        <w:t>Input)</w:t>
       </w:r>
       <w:r>
         <w:t xml:space="preserve"> is the </w:t>
@@ -3895,7 +3983,7 @@
       </w:pPr>
       <w:r>
         <w:pict w14:anchorId="3B99BCF6">
-          <v:shape id="_x0000_i1030" type="#_x0000_t75" style="width:320.85pt;height:297.8pt">
+          <v:shape id="_x0000_i1030" type="#_x0000_t75" style="width:321pt;height:297.75pt">
             <v:imagedata r:id="rId13" o:title="SimRndSIRFSE"/>
           </v:shape>
         </w:pict>
@@ -3953,11 +4041,11 @@
       <w:pPr>
         <w:pStyle w:val="Section"/>
       </w:pPr>
-      <w:bookmarkStart w:id="8" w:name="_Ref429130005"/>
+      <w:bookmarkStart w:id="9" w:name="_Ref429130005"/>
       <w:r>
         <w:t>Options panel</w:t>
       </w:r>
-      <w:bookmarkEnd w:id="8"/>
+      <w:bookmarkEnd w:id="9"/>
     </w:p>
     <w:p>
       <w:pPr>
@@ -4116,11 +4204,11 @@
       <w:pPr>
         <w:pStyle w:val="Sous-section"/>
       </w:pPr>
-      <w:bookmarkStart w:id="9" w:name="_Ref429130043"/>
+      <w:bookmarkStart w:id="10" w:name="_Ref429130043"/>
       <w:r>
         <w:t>Simulation</w:t>
       </w:r>
-      <w:bookmarkEnd w:id="9"/>
+      <w:bookmarkEnd w:id="10"/>
     </w:p>
     <w:p>
       <w:pPr>
@@ -4188,12 +4276,14 @@
           <w:numId w:val="4"/>
         </w:numPr>
       </w:pPr>
+      <w:proofErr w:type="gramStart"/>
       <w:r>
         <w:rPr>
           <w:i/>
         </w:rPr>
         <w:t>kf</w:t>
       </w:r>
+      <w:proofErr w:type="gramEnd"/>
       <w:r>
         <w:t xml:space="preserve">: </w:t>
       </w:r>
@@ -4212,12 +4302,14 @@
           <w:numId w:val="4"/>
         </w:numPr>
       </w:pPr>
+      <w:proofErr w:type="gramStart"/>
       <w:r>
         <w:rPr>
           <w:i/>
         </w:rPr>
         <w:t>kr</w:t>
       </w:r>
+      <w:proofErr w:type="gramEnd"/>
       <w:r>
         <w:t xml:space="preserve">: </w:t>
       </w:r>
@@ -4370,11 +4462,19 @@
           <w:numId w:val="4"/>
         </w:numPr>
       </w:pPr>
-      <w:r>
-        <w:rPr>
-          <w:i/>
-        </w:rPr>
-        <w:t>G(0)</w:t>
+      <w:proofErr w:type="gramStart"/>
+      <w:r>
+        <w:rPr>
+          <w:i/>
+        </w:rPr>
+        <w:t>G(</w:t>
+      </w:r>
+      <w:proofErr w:type="gramEnd"/>
+      <w:r>
+        <w:rPr>
+          <w:i/>
+        </w:rPr>
+        <w:t>0)</w:t>
       </w:r>
       <w:r>
         <w:t>: bSSFP is an on-resonance method.</w:t>
@@ -4392,7 +4492,15 @@
         <w:t xml:space="preserve">restricted pool </w:t>
       </w:r>
       <w:r>
-        <w:t>absorption value on resonance G(0)</w:t>
+        <w:t xml:space="preserve">absorption value on resonance </w:t>
+      </w:r>
+      <w:proofErr w:type="gramStart"/>
+      <w:r>
+        <w:t>G(</w:t>
+      </w:r>
+      <w:proofErr w:type="gramEnd"/>
+      <w:r>
+        <w:t>0)</w:t>
       </w:r>
       <w:r>
         <w:t xml:space="preserve"> in the MT parameters table</w:t>
@@ -4478,6 +4586,7 @@
           <w:numId w:val="4"/>
         </w:numPr>
       </w:pPr>
+      <w:proofErr w:type="gramStart"/>
       <w:r>
         <w:rPr>
           <w:i/>
@@ -4486,7 +4595,11 @@
         <w:t>Tol.</w:t>
       </w:r>
       <w:r>
-        <w:t>: This is the steady-state tolerance criterion</w:t>
+        <w:t>:</w:t>
+      </w:r>
+      <w:proofErr w:type="gramEnd"/>
+      <w:r>
+        <w:t xml:space="preserve"> This is the steady-state tolerance criterion</w:t>
       </w:r>
       <w:r>
         <w:t>,</w:t>
@@ -4601,11 +4714,19 @@
           <w:numId w:val="4"/>
         </w:numPr>
       </w:pPr>
-      <w:r>
-        <w:rPr>
-          <w:i/>
-        </w:rPr>
-        <w:t>G(0)</w:t>
+      <w:proofErr w:type="gramStart"/>
+      <w:r>
+        <w:rPr>
+          <w:i/>
+        </w:rPr>
+        <w:t>G(</w:t>
+      </w:r>
+      <w:proofErr w:type="gramEnd"/>
+      <w:r>
+        <w:rPr>
+          <w:i/>
+        </w:rPr>
+        <w:t>0)</w:t>
       </w:r>
       <w:r>
         <w:t xml:space="preserve">: SIRFSE is an on-resonance method. You can specify the </w:t>
@@ -4614,7 +4735,15 @@
         <w:t xml:space="preserve">restricted pool </w:t>
       </w:r>
       <w:r>
-        <w:t xml:space="preserve">absorption value on resonance G(0) in the MT parameters table, or click on the ‘Compute G(0)’ button below the lineshape dropdown menu to compute its value </w:t>
+        <w:t xml:space="preserve">absorption value on resonance </w:t>
+      </w:r>
+      <w:proofErr w:type="gramStart"/>
+      <w:r>
+        <w:t>G(</w:t>
+      </w:r>
+      <w:proofErr w:type="gramEnd"/>
+      <w:r>
+        <w:t xml:space="preserve">0) in the MT parameters table, or click on the ‘Compute G(0)’ button below the lineshape dropdown menu to compute its value </w:t>
       </w:r>
       <w:r>
         <w:t>given</w:t>
@@ -4656,7 +4785,15 @@
         <w:t>p</w:t>
       </w:r>
       <w:r>
-        <w:t xml:space="preserve">rotocol and the G(0) value. The simulated fraction of magnetization after </w:t>
+        <w:t xml:space="preserve">rotocol and the </w:t>
+      </w:r>
+      <w:proofErr w:type="gramStart"/>
+      <w:r>
+        <w:t>G(</w:t>
+      </w:r>
+      <w:proofErr w:type="gramEnd"/>
+      <w:r>
+        <w:t xml:space="preserve">0) value. The simulated fraction of magnetization after </w:t>
       </w:r>
       <w:r>
         <w:t>vs</w:t>
@@ -4710,13 +4847,8 @@
         <w:t>Full FSE sequence</w:t>
       </w:r>
       <w:r>
-        <w:t xml:space="preserve">: Perform the simulation of all the pulses in the fast spin echo </w:t>
-      </w:r>
-      <w:bookmarkStart w:id="10" w:name="_GoBack"/>
-      <w:r>
-        <w:t>(FSE) readout sequence. This simulation is much slower and should be performed only to test the validity of the M=0 assumption for specific cases.</w:t>
-      </w:r>
-      <w:bookmarkEnd w:id="10"/>
+        <w:t>: Perform the simulation of all the pulses in the fast spin echo (FSE) readout sequence. This simulation is much slower and should be performed only to test the validity of the M=0 assumption for specific cases.</w:t>
+      </w:r>
     </w:p>
     <w:p>
       <w:pPr>
@@ -4839,6 +4971,7 @@
           <w:numId w:val="4"/>
         </w:numPr>
       </w:pPr>
+      <w:proofErr w:type="gramStart"/>
       <w:r>
         <w:rPr>
           <w:i/>
@@ -4846,7 +4979,11 @@
         <w:t>Tol.</w:t>
       </w:r>
       <w:r>
-        <w:t xml:space="preserve">: This is the steady-state tolerance criterion in the case that </w:t>
+        <w:t>:</w:t>
+      </w:r>
+      <w:proofErr w:type="gramEnd"/>
+      <w:r>
+        <w:t xml:space="preserve"> This is the steady-state tolerance criterion in the case that </w:t>
       </w:r>
       <w:r>
         <w:rPr>
@@ -5310,7 +5447,21 @@
         <w:rPr>
           <w:i/>
         </w:rPr>
-        <w:t># of RF pulses</w:t>
+        <w:t xml:space="preserve"># </w:t>
+      </w:r>
+      <w:proofErr w:type="gramStart"/>
+      <w:r>
+        <w:rPr>
+          <w:i/>
+        </w:rPr>
+        <w:t>of</w:t>
+      </w:r>
+      <w:proofErr w:type="gramEnd"/>
+      <w:r>
+        <w:rPr>
+          <w:i/>
+        </w:rPr>
+        <w:t xml:space="preserve"> RF pulses</w:t>
       </w:r>
       <w:r>
         <w:t>: Enter the number of RF pulses applied before readout.</w:t>
@@ -5331,7 +5482,15 @@
         <w:t>Alpha/2 – TR/2 prepulse</w:t>
       </w:r>
       <w:r>
-        <w:t>: Perform an α/2 – TR/2 prepulse before each series of RF pulses.</w:t>
+        <w:t xml:space="preserve">: Perform </w:t>
+      </w:r>
+      <w:proofErr w:type="gramStart"/>
+      <w:r>
+        <w:t>an</w:t>
+      </w:r>
+      <w:proofErr w:type="gramEnd"/>
+      <w:r>
+        <w:t xml:space="preserve"> α/2 – TR/2 prepulse before each series of RF pulses.</w:t>
       </w:r>
     </w:p>
     <w:p>
@@ -5614,12 +5773,14 @@
       <w:r>
         <w:t xml:space="preserve"> </w:t>
       </w:r>
+      <w:proofErr w:type="gramStart"/>
       <w:r>
         <w:rPr>
           <w:i/>
         </w:rPr>
         <w:t>Tr</w:t>
       </w:r>
+      <w:proofErr w:type="gramEnd"/>
       <w:r>
         <w:t>: Delay between the pulses in the FSE sequence.</w:t>
       </w:r>
@@ -5880,12 +6041,14 @@
           <w:numId w:val="4"/>
         </w:numPr>
       </w:pPr>
+      <w:proofErr w:type="gramStart"/>
       <w:r>
         <w:rPr>
           <w:i/>
         </w:rPr>
         <w:t>Tr</w:t>
       </w:r>
+      <w:proofErr w:type="gramEnd"/>
       <w:r>
         <w:t>:</w:t>
       </w:r>
@@ -5911,7 +6074,23 @@
         <w:t>:</w:t>
       </w:r>
       <w:r>
-        <w:t xml:space="preserve"> Repetition time of the whole sequence. Calculated automatically from the above (TR = Tmt+Ts+Tp+Tr). If a value is entered in this field, the Tr field is changed accordingly (Tr = TR-Tmt-Ts-Tp).</w:t>
+        <w:t xml:space="preserve"> Repetition time of the whole sequence. Calculated automatically from the above (TR = Tmt+Ts+Tp+</w:t>
+      </w:r>
+      <w:proofErr w:type="gramStart"/>
+      <w:r>
+        <w:t>Tr</w:t>
+      </w:r>
+      <w:proofErr w:type="gramEnd"/>
+      <w:r>
+        <w:t xml:space="preserve">). If a value is entered in this field, the </w:t>
+      </w:r>
+      <w:proofErr w:type="gramStart"/>
+      <w:r>
+        <w:t>Tr</w:t>
+      </w:r>
+      <w:proofErr w:type="gramEnd"/>
+      <w:r>
+        <w:t xml:space="preserve"> field is changed accordingly (Tr = TR-Tmt-Ts-Tp).</w:t>
       </w:r>
     </w:p>
     <w:p>
@@ -5975,7 +6154,15 @@
         <w:t>:</w:t>
       </w:r>
       <w:r>
-        <w:t xml:space="preserve"> Time-bandwidth product for the sinc MT pulses (applicable to sinc, sincgauss, sinchann MT pulses).</w:t>
+        <w:t xml:space="preserve"> Time-bandwidth product for the sinc MT pulses (applicable to sinc, sincgauss, </w:t>
+      </w:r>
+      <w:proofErr w:type="gramStart"/>
+      <w:r>
+        <w:t>sinchann</w:t>
+      </w:r>
+      <w:proofErr w:type="gramEnd"/>
+      <w:r>
+        <w:t xml:space="preserve"> MT pulses).</w:t>
       </w:r>
     </w:p>
     <w:p>
@@ -6032,7 +6219,21 @@
         <w:rPr>
           <w:i/>
         </w:rPr>
-        <w:t># of MT pulses</w:t>
+        <w:t xml:space="preserve"># </w:t>
+      </w:r>
+      <w:proofErr w:type="gramStart"/>
+      <w:r>
+        <w:rPr>
+          <w:i/>
+        </w:rPr>
+        <w:t>of</w:t>
+      </w:r>
+      <w:proofErr w:type="gramEnd"/>
+      <w:r>
+        <w:rPr>
+          <w:i/>
+        </w:rPr>
+        <w:t xml:space="preserve"> MT pulses</w:t>
       </w:r>
       <w:r>
         <w:t>:</w:t>
@@ -6201,11 +6402,19 @@
       <w:pPr>
         <w:pStyle w:val="Paragraphe"/>
       </w:pPr>
-      <w:r>
-        <w:rPr>
-          <w:i/>
-        </w:rPr>
-        <w:t>G(0)</w:t>
+      <w:proofErr w:type="gramStart"/>
+      <w:r>
+        <w:rPr>
+          <w:i/>
+        </w:rPr>
+        <w:t>G(</w:t>
+      </w:r>
+      <w:proofErr w:type="gramEnd"/>
+      <w:r>
+        <w:rPr>
+          <w:i/>
+        </w:rPr>
+        <w:t>0)</w:t>
       </w:r>
       <w:r>
         <w:t>: The assumed value of the absorption lineshape of the restricted pool.</w:t>
@@ -6418,7 +6627,15 @@
         <w:t>followed</w:t>
       </w:r>
       <w:r>
-        <w:t xml:space="preserve"> by 10 variable Trf logarithmically spaced from 0.1ms to 10ms with a fixed alpha of 35° and an additional last point with alpha = 35 and Trf = 25ms. Your sequence uses a fix TR-Trf value of 3ms, and 400 gaussian pulses, with an α/2 – TR/2 prepulse.</w:t>
+        <w:t xml:space="preserve"> by 10 variable Trf logarithmically spaced from 0.1ms to 10ms with a fixed alpha of 35° and an additional last point with alpha = 35 and Trf = 25ms. Your sequence uses a fix TR-Trf value of 3ms, and 400 gaussian pulses, with </w:t>
+      </w:r>
+      <w:proofErr w:type="gramStart"/>
+      <w:r>
+        <w:t>an</w:t>
+      </w:r>
+      <w:proofErr w:type="gramEnd"/>
+      <w:r>
+        <w:t xml:space="preserve"> α/2 – TR/2 prepulse.</w:t>
       </w:r>
     </w:p>
     <w:p>
@@ -6460,7 +6677,15 @@
         </w:numPr>
       </w:pPr>
       <w:r>
-        <w:t>Enter “logspace(-4,-2,10)” (without quotes) in the ‘Vary Trf’ input text field.</w:t>
+        <w:t>Enter “</w:t>
+      </w:r>
+      <w:proofErr w:type="gramStart"/>
+      <w:r>
+        <w:t>logspace(</w:t>
+      </w:r>
+      <w:proofErr w:type="gramEnd"/>
+      <w:r>
+        <w:t>-4,-2,10)” (without quotes) in the ‘Vary Trf’ input text field.</w:t>
       </w:r>
     </w:p>
     <w:p>
@@ -6935,7 +7160,15 @@
         </w:numPr>
       </w:pPr>
       <w:r>
-        <w:t>Select the model you want to use (this applies to SledPikeCW or SledPikeRP, other models don’t need an Sf table).</w:t>
+        <w:t xml:space="preserve">Select the model you want to use (this applies to SledPikeCW or SledPikeRP, other models don’t need </w:t>
+      </w:r>
+      <w:proofErr w:type="gramStart"/>
+      <w:r>
+        <w:t>an</w:t>
+      </w:r>
+      <w:proofErr w:type="gramEnd"/>
+      <w:r>
+        <w:t xml:space="preserve"> Sf table).</w:t>
       </w:r>
     </w:p>
     <w:p>
@@ -8816,7 +9049,7 @@
 </file>
 
 <file path=customXml/itemProps1.xml><?xml version="1.0" encoding="utf-8"?>
-<ds:datastoreItem xmlns:ds="http://schemas.openxmlformats.org/officeDocument/2006/customXml" ds:itemID="{FC6456E7-F56F-4258-A00B-87E32A69F956}">
+<ds:datastoreItem xmlns:ds="http://schemas.openxmlformats.org/officeDocument/2006/customXml" ds:itemID="{E8023C02-09DB-4AAA-BC8F-8EFF174DAA51}">
   <ds:schemaRefs>
     <ds:schemaRef ds:uri="http://schemas.openxmlformats.org/officeDocument/2006/bibliography"/>
   </ds:schemaRefs>

</xml_diff>

<commit_message>
Updated documentation and small fixes
Former-commit-id: 869cc7784cf7731e6d040a21c3babcd57138eedf
</commit_message>
<xml_diff>
--- a/ReadMe.docx
+++ b/ReadMe.docx
@@ -36,7 +36,7 @@
         <w:rPr>
           <w:sz w:val="36"/>
         </w:rPr>
-        <w:t>: a Software for Data Simulation, Analysis and Visualization</w:t>
+        <w:t>: Software for Data Simulation, Analysis and Visualization</w:t>
       </w:r>
     </w:p>
     <w:p>
@@ -59,13 +59,68 @@
       </w:r>
       <w:proofErr w:type="gramEnd"/>
       <w:r>
-        <w:t xml:space="preserve"> is a powerful, open source, scalable, easy to use and intuitive software for qMT data si</w:t>
+        <w:t xml:space="preserve"> is a powerful, open source, scalable, easy to use and intuitive </w:t>
+      </w:r>
+      <w:r>
+        <w:t>tool</w:t>
+      </w:r>
+      <w:r>
+        <w:t xml:space="preserve"> for </w:t>
+      </w:r>
+      <w:proofErr w:type="spellStart"/>
+      <w:r>
+        <w:t>qMT</w:t>
+      </w:r>
+      <w:proofErr w:type="spellEnd"/>
+      <w:r>
+        <w:t xml:space="preserve"> data si</w:t>
       </w:r>
       <w:r>
         <w:t xml:space="preserve">mulation, fitting and analysis. </w:t>
       </w:r>
       <w:r>
-        <w:t>The software consists of two parts: 1) a qMT data simulator, and 2) a qMT data fitting and visualization interface. The simulation part allows end users to easily simulate qMT data using the above described methods, evaluate how well these models perform under known parameters input, determine the most appropriate acquisition protocol and evaluate how fitting constraints impact the results. The data fitting part provides a simple interface to import real-world qMT data, fit them using the selected fitting procedure, and visualize the resulting parameters maps.</w:t>
+        <w:t xml:space="preserve">The </w:t>
+      </w:r>
+      <w:r>
+        <w:t>program</w:t>
+      </w:r>
+      <w:r>
+        <w:t xml:space="preserve"> consists of two parts: 1) a </w:t>
+      </w:r>
+      <w:proofErr w:type="spellStart"/>
+      <w:r>
+        <w:t>qMT</w:t>
+      </w:r>
+      <w:proofErr w:type="spellEnd"/>
+      <w:r>
+        <w:t xml:space="preserve"> data simulator, and 2) a </w:t>
+      </w:r>
+      <w:proofErr w:type="spellStart"/>
+      <w:r>
+        <w:t>qMT</w:t>
+      </w:r>
+      <w:proofErr w:type="spellEnd"/>
+      <w:r>
+        <w:t xml:space="preserve"> data fitting and visualization interface. The simulation part allows end users to easily simulate </w:t>
+      </w:r>
+      <w:proofErr w:type="spellStart"/>
+      <w:r>
+        <w:t>qMT</w:t>
+      </w:r>
+      <w:proofErr w:type="spellEnd"/>
+      <w:r>
+        <w:t xml:space="preserve"> data using the above described methods, evaluate how well these models perform under known parameters input, determine the most appropriate acquisition protocol and evaluate how fitting constraints impact the results. The data fitting part provides a simple interface to import real-world </w:t>
+      </w:r>
+      <w:proofErr w:type="spellStart"/>
+      <w:r>
+        <w:t>qMT</w:t>
+      </w:r>
+      <w:proofErr w:type="spellEnd"/>
+      <w:r>
+        <w:t xml:space="preserve"> data, fit them using the selected fitting procedure, and visualize the resulting parameters maps.</w:t>
+      </w:r>
+      <w:r>
+        <w:t xml:space="preserve"> More advanced users could also use to command line tools used in the background by the GUI to include data fitting in their analysis script.</w:t>
       </w:r>
     </w:p>
     <w:p>
@@ -190,8 +245,23 @@
         <w:rPr>
           <w:lang w:val="en-US"/>
         </w:rPr>
-        <w:t>Once you have downloaded the qMTLab-master.zip file, extract its content on your computer, in an easy to access location. Start Matlab, navigate to the folder you just extracted, and in the Command window, type ‘qMTLab’ and hit enter. After a few seconds of loading, you should be presented with a graphical user interface (</w:t>
-      </w:r>
+        <w:t xml:space="preserve">Once you have downloaded the qMTLab-master.zip file, extract its content on your computer, in an easy to access location. Start </w:t>
+      </w:r>
+      <w:proofErr w:type="spellStart"/>
+      <w:r>
+        <w:rPr>
+          <w:lang w:val="en-US"/>
+        </w:rPr>
+        <w:t>Matlab</w:t>
+      </w:r>
+      <w:proofErr w:type="spellEnd"/>
+      <w:r>
+        <w:rPr>
+          <w:lang w:val="en-US"/>
+        </w:rPr>
+        <w:t>, navigate to the folder you just extracted, and in the Command window, type ‘qMTLab’ and hit enter. After a few seconds of loading, you should be presented with a graphical user interface (</w:t>
+      </w:r>
+      <w:proofErr w:type="spellStart"/>
       <w:proofErr w:type="gramStart"/>
       <w:r>
         <w:rPr>
@@ -199,6 +269,7 @@
         </w:rPr>
         <w:t>gui</w:t>
       </w:r>
+      <w:proofErr w:type="spellEnd"/>
       <w:proofErr w:type="gramEnd"/>
       <w:r>
         <w:rPr>
@@ -219,8 +290,6 @@
       <w:r>
         <w:t xml:space="preserve"> </w:t>
       </w:r>
-      <w:bookmarkStart w:id="0" w:name="_GoBack"/>
-      <w:bookmarkEnd w:id="0"/>
     </w:p>
     <w:p>
       <w:pPr>
@@ -306,7 +375,7 @@
             <v:path o:extrusionok="f" gradientshapeok="t" o:connecttype="rect"/>
             <o:lock v:ext="edit" aspectratio="t"/>
           </v:shapetype>
-          <v:shape id="_x0000_i1025" type="#_x0000_t75" style="width:474pt;height:294pt">
+          <v:shape id="_x0000_i1025" type="#_x0000_t75" style="width:473.9pt;height:293.9pt">
             <v:imagedata r:id="rId8" o:title="CaptureMain"/>
           </v:shape>
         </w:pict>
@@ -412,10 +481,26 @@
         <w:t>sections</w:t>
       </w:r>
       <w:r>
-        <w:t>: Method, qMT D</w:t>
-      </w:r>
-      <w:r>
-        <w:t>ata Fit and qMT Data Simulator.</w:t>
+        <w:t xml:space="preserve">: Method, </w:t>
+      </w:r>
+      <w:proofErr w:type="spellStart"/>
+      <w:r>
+        <w:t>qMT</w:t>
+      </w:r>
+      <w:proofErr w:type="spellEnd"/>
+      <w:r>
+        <w:t xml:space="preserve"> D</w:t>
+      </w:r>
+      <w:r>
+        <w:t xml:space="preserve">ata Fit and </w:t>
+      </w:r>
+      <w:proofErr w:type="spellStart"/>
+      <w:r>
+        <w:t>qMT</w:t>
+      </w:r>
+      <w:proofErr w:type="spellEnd"/>
+      <w:r>
+        <w:t xml:space="preserve"> Data Simulator.</w:t>
       </w:r>
     </w:p>
     <w:p>
@@ -436,7 +521,21 @@
         <w:pStyle w:val="Paragraphe"/>
       </w:pPr>
       <w:r>
-        <w:t xml:space="preserve">At the top, you will find a drop-down menu where you can choose the qMT acquisition method that you want to be working with. At the moment, you can choose between ‘SIRFSE’ for selective inversion recovery-fast spin echo, ‘SPGR’ for the MT </w:t>
+        <w:t xml:space="preserve">At the top, you will find a drop-down menu where you can choose the </w:t>
+      </w:r>
+      <w:proofErr w:type="spellStart"/>
+      <w:r>
+        <w:t>qMT</w:t>
+      </w:r>
+      <w:proofErr w:type="spellEnd"/>
+      <w:r>
+        <w:t xml:space="preserve"> acquisition method that you want to be working with. </w:t>
+      </w:r>
+      <w:r>
+        <w:t>Y</w:t>
+      </w:r>
+      <w:r>
+        <w:t xml:space="preserve">ou can choose between ‘SIRFSE’ for selective inversion recovery-fast spin echo, ‘SPGR’ for the MT </w:t>
       </w:r>
       <w:r>
         <w:t>s</w:t>
@@ -445,10 +544,7 @@
         <w:t xml:space="preserve">poiled gradient echo or ‘bSSFP’ for balanced steady-state free precession. Note that </w:t>
       </w:r>
       <w:r>
-        <w:t>your Matlab working directory will change in the background to the sub-directory of the currently se</w:t>
-      </w:r>
-      <w:r>
-        <w:t xml:space="preserve">lected method, and that the </w:t>
+        <w:t xml:space="preserve">the </w:t>
       </w:r>
       <w:r>
         <w:rPr>
@@ -543,8 +639,13 @@
       <w:pPr>
         <w:pStyle w:val="Sous-soussection"/>
       </w:pPr>
-      <w:r>
-        <w:t>qMT Data Fit</w:t>
+      <w:proofErr w:type="spellStart"/>
+      <w:r>
+        <w:t>qMT</w:t>
+      </w:r>
+      <w:proofErr w:type="spellEnd"/>
+      <w:r>
+        <w:t xml:space="preserve"> Data Fit</w:t>
       </w:r>
     </w:p>
     <w:p>
@@ -558,7 +659,15 @@
         <w:t xml:space="preserve"> light</w:t>
       </w:r>
       <w:r>
-        <w:t xml:space="preserve"> gray ‘Fit qMT Data’ button will change the </w:t>
+        <w:t xml:space="preserve"> gray ‘Fit </w:t>
+      </w:r>
+      <w:proofErr w:type="spellStart"/>
+      <w:r>
+        <w:t>qMT</w:t>
+      </w:r>
+      <w:proofErr w:type="spellEnd"/>
+      <w:r>
+        <w:t xml:space="preserve"> Data’ button will change the </w:t>
       </w:r>
       <w:r>
         <w:rPr>
@@ -573,7 +682,21 @@
         <w:rPr>
           <w:i/>
         </w:rPr>
-        <w:t>Fit qMT Data</w:t>
+        <w:t xml:space="preserve">Fit </w:t>
+      </w:r>
+      <w:proofErr w:type="spellStart"/>
+      <w:r>
+        <w:rPr>
+          <w:i/>
+        </w:rPr>
+        <w:t>qMT</w:t>
+      </w:r>
+      <w:proofErr w:type="spellEnd"/>
+      <w:r>
+        <w:rPr>
+          <w:i/>
+        </w:rPr>
+        <w:t xml:space="preserve"> Data</w:t>
       </w:r>
       <w:r>
         <w:t xml:space="preserve"> view. This is where you can load you</w:t>
@@ -582,7 +705,15 @@
         <w:t>r</w:t>
       </w:r>
       <w:r>
-        <w:t xml:space="preserve"> qMT d</w:t>
+        <w:t xml:space="preserve"> </w:t>
+      </w:r>
+      <w:proofErr w:type="spellStart"/>
+      <w:r>
+        <w:t>qMT</w:t>
+      </w:r>
+      <w:proofErr w:type="spellEnd"/>
+      <w:r>
+        <w:t xml:space="preserve"> d</w:t>
       </w:r>
       <w:r>
         <w:t xml:space="preserve">ata files for fitting and for viewing the resulting parameters maps. Refer to section </w:t>
@@ -616,7 +747,13 @@
         <w:pStyle w:val="Paragraphe"/>
       </w:pPr>
       <w:r>
-        <w:t>Click the big ‘Fit Data’ button only when you have selected your data files, set up your protocol and fitting options and are ready to begin the fitting process, which, depending on the size of your data, can take from a few minutes to a couple of hours. The ‘Save Results’ button will prompt you to save a .mat file with the results of your data fit. ‘Load Results’ will load previously saved results and display them.</w:t>
+        <w:t>Click the big ‘Fit Data’ button only when you have selected your data files, set up your protocol and fitting options and are ready to begin the fitting process, which, depending on the size of your data</w:t>
+      </w:r>
+      <w:r>
+        <w:t xml:space="preserve"> and the MT method</w:t>
+      </w:r>
+      <w:r>
+        <w:t>, can take from a few minutes to a couple of hours. The ‘Save Results’ button will prompt you to save a .mat file with the results of your data fit. ‘Load Results’ will load previously saved results and display them.</w:t>
       </w:r>
     </w:p>
     <w:p>
@@ -628,8 +765,13 @@
       <w:pPr>
         <w:pStyle w:val="Sous-soussection"/>
       </w:pPr>
-      <w:r>
-        <w:t>qMT Data Simulator</w:t>
+      <w:proofErr w:type="spellStart"/>
+      <w:r>
+        <w:t>qMT</w:t>
+      </w:r>
+      <w:proofErr w:type="spellEnd"/>
+      <w:r>
+        <w:t xml:space="preserve"> Data Simulator</w:t>
       </w:r>
     </w:p>
     <w:p>
@@ -949,7 +1091,15 @@
         <w:t xml:space="preserve">. </w:t>
       </w:r>
       <w:r>
-        <w:t xml:space="preserve">This is because each qMT acquisition method has its own particular options, and this window needs to be changed correspondingly. It can also be closed at any time, if it is not currently needed, to provide for a simpler interface. The </w:t>
+        <w:t xml:space="preserve">This is because each </w:t>
+      </w:r>
+      <w:proofErr w:type="spellStart"/>
+      <w:r>
+        <w:t>qMT</w:t>
+      </w:r>
+      <w:proofErr w:type="spellEnd"/>
+      <w:r>
+        <w:t xml:space="preserve"> acquisition method has its own particular options, and this window needs to be changed correspondingly. It can also be closed at any time, if it is not currently needed, to provide for a simpler interface. The </w:t>
       </w:r>
       <w:r>
         <w:rPr>
@@ -1010,10 +1160,57 @@
       <w:pPr>
         <w:pStyle w:val="Sous-soussection"/>
       </w:pPr>
-      <w:bookmarkStart w:id="1" w:name="_Ref429137877"/>
+      <w:bookmarkStart w:id="0" w:name="_Ref429137877"/>
       <w:r>
         <w:t>Simulation</w:t>
       </w:r>
+      <w:bookmarkEnd w:id="0"/>
+    </w:p>
+    <w:p>
+      <w:pPr>
+        <w:pStyle w:val="Paragraphe"/>
+      </w:pPr>
+      <w:r>
+        <w:t>T</w:t>
+      </w:r>
+      <w:r>
+        <w:t xml:space="preserve">his is where you set up all the options related to the simulations. At the top of this group, the ‘MT parameters’ table is where you define all the parameters that describe the two-pool model of MT. You will also find options that are specific to how the simulation is actually performed. More info in </w:t>
+      </w:r>
+      <w:r>
+        <w:t xml:space="preserve">section </w:t>
+      </w:r>
+      <w:r>
+        <w:fldChar w:fldCharType="begin"/>
+      </w:r>
+      <w:r>
+        <w:instrText xml:space="preserve"> REF _Ref429130043 \w \h </w:instrText>
+      </w:r>
+      <w:r>
+        <w:fldChar w:fldCharType="separate"/>
+      </w:r>
+      <w:r>
+        <w:t>5.1</w:t>
+      </w:r>
+      <w:r>
+        <w:fldChar w:fldCharType="end"/>
+      </w:r>
+      <w:r>
+        <w:t>.</w:t>
+      </w:r>
+    </w:p>
+    <w:p>
+      <w:pPr>
+        <w:pStyle w:val="Paragraphe"/>
+      </w:pPr>
+    </w:p>
+    <w:p>
+      <w:pPr>
+        <w:pStyle w:val="Sous-soussection"/>
+      </w:pPr>
+      <w:bookmarkStart w:id="1" w:name="_Ref429137898"/>
+      <w:r>
+        <w:t>Protocol</w:t>
+      </w:r>
       <w:bookmarkEnd w:id="1"/>
     </w:p>
     <w:p>
@@ -1021,10 +1218,19 @@
         <w:pStyle w:val="Paragraphe"/>
       </w:pPr>
       <w:r>
-        <w:t>T</w:t>
-      </w:r>
-      <w:r>
-        <w:t xml:space="preserve">his is where you set up all the options related to the simulations. At the top of this group, the ‘MT parameters’ table is where you define all the parameters that describe the two-pool model of MT. You will also find options that are specific to how the simulation is actually performed. More info in </w:t>
+        <w:t xml:space="preserve">Here you define the acquisition protocol that you wish to </w:t>
+      </w:r>
+      <w:r>
+        <w:t xml:space="preserve">use for </w:t>
+      </w:r>
+      <w:r>
+        <w:t>simulat</w:t>
+      </w:r>
+      <w:r>
+        <w:t>ion</w:t>
+      </w:r>
+      <w:r>
+        <w:t xml:space="preserve">, or in the case of data fitting, the protocol you used to acquire the data. See </w:t>
       </w:r>
       <w:r>
         <w:t xml:space="preserve">section </w:t>
@@ -1033,19 +1239,22 @@
         <w:fldChar w:fldCharType="begin"/>
       </w:r>
       <w:r>
-        <w:instrText xml:space="preserve"> REF _Ref429130043 \w \h </w:instrText>
+        <w:instrText xml:space="preserve"> REF _Ref429130132 \w \h </w:instrText>
       </w:r>
       <w:r>
         <w:fldChar w:fldCharType="separate"/>
       </w:r>
       <w:r>
-        <w:t>5.1</w:t>
+        <w:t>5.2</w:t>
       </w:r>
       <w:r>
         <w:fldChar w:fldCharType="end"/>
       </w:r>
       <w:r>
-        <w:t>.</w:t>
+        <w:t xml:space="preserve"> </w:t>
+      </w:r>
+      <w:r>
+        <w:t>for more information.</w:t>
       </w:r>
     </w:p>
     <w:p>
@@ -1057,9 +1266,9 @@
       <w:pPr>
         <w:pStyle w:val="Sous-soussection"/>
       </w:pPr>
-      <w:bookmarkStart w:id="2" w:name="_Ref429137898"/>
-      <w:r>
-        <w:t>Protocol</w:t>
+      <w:bookmarkStart w:id="2" w:name="_Ref429137905"/>
+      <w:r>
+        <w:t>Fitting</w:t>
       </w:r>
       <w:bookmarkEnd w:id="2"/>
     </w:p>
@@ -1068,19 +1277,13 @@
         <w:pStyle w:val="Paragraphe"/>
       </w:pPr>
       <w:r>
-        <w:t xml:space="preserve">Here you define the acquisition protocol that you wish to </w:t>
-      </w:r>
-      <w:r>
-        <w:t xml:space="preserve">use for </w:t>
-      </w:r>
-      <w:r>
-        <w:t>simulat</w:t>
-      </w:r>
-      <w:r>
-        <w:t>ion</w:t>
-      </w:r>
-      <w:r>
-        <w:t xml:space="preserve">, or in the case of data fitting, the protocol you used to acquire the data. See </w:t>
+        <w:t xml:space="preserve">This is where you set up your fitting options. </w:t>
+      </w:r>
+      <w:r>
+        <w:t>The fit parameters table lists</w:t>
+      </w:r>
+      <w:r>
+        <w:t xml:space="preserve"> all the variables that are available for fitting in the current method, a tick box to select which variables are to be held fixed, a starting value and lower/upper bounds. Depending on the method, additional options may be available. See </w:t>
       </w:r>
       <w:r>
         <w:t xml:space="preserve">section </w:t>
@@ -1089,36 +1292,38 @@
         <w:fldChar w:fldCharType="begin"/>
       </w:r>
       <w:r>
-        <w:instrText xml:space="preserve"> REF _Ref429130132 \w \h </w:instrText>
+        <w:instrText xml:space="preserve"> REF _Ref429130087 \w \h </w:instrText>
       </w:r>
       <w:r>
         <w:fldChar w:fldCharType="separate"/>
       </w:r>
       <w:r>
-        <w:t>5.2</w:t>
+        <w:t>5.3</w:t>
       </w:r>
       <w:r>
         <w:fldChar w:fldCharType="end"/>
       </w:r>
       <w:r>
-        <w:t xml:space="preserve"> </w:t>
-      </w:r>
-      <w:r>
-        <w:t>for more information.</w:t>
-      </w:r>
-    </w:p>
-    <w:p>
-      <w:pPr>
-        <w:pStyle w:val="Paragraphe"/>
-      </w:pPr>
-    </w:p>
-    <w:p>
-      <w:pPr>
-        <w:pStyle w:val="Sous-soussection"/>
-      </w:pPr>
-      <w:bookmarkStart w:id="3" w:name="_Ref429137905"/>
-      <w:r>
-        <w:t>Fitting</w:t>
+        <w:t xml:space="preserve"> for more information.</w:t>
+      </w:r>
+    </w:p>
+    <w:p>
+      <w:pPr>
+        <w:pStyle w:val="Paragraphe"/>
+      </w:pPr>
+    </w:p>
+    <w:p>
+      <w:pPr>
+        <w:pStyle w:val="Paragraphe"/>
+      </w:pPr>
+    </w:p>
+    <w:p>
+      <w:pPr>
+        <w:pStyle w:val="Section"/>
+      </w:pPr>
+      <w:bookmarkStart w:id="3" w:name="_Ref429129598"/>
+      <w:r>
+        <w:t>Data fitting</w:t>
       </w:r>
       <w:bookmarkEnd w:id="3"/>
     </w:p>
@@ -1126,61 +1331,6 @@
       <w:pPr>
         <w:pStyle w:val="Paragraphe"/>
       </w:pPr>
-      <w:r>
-        <w:t xml:space="preserve">This is where you set up your fitting options. </w:t>
-      </w:r>
-      <w:r>
-        <w:t>The fit parameters table lists</w:t>
-      </w:r>
-      <w:r>
-        <w:t xml:space="preserve"> all the variables that are available for fitting in the current method, a tick box to select which variables are to be held fixed, a starting value and lower/upper bounds. Depending on the method, additional options may be available. See </w:t>
-      </w:r>
-      <w:r>
-        <w:t xml:space="preserve">section </w:t>
-      </w:r>
-      <w:r>
-        <w:fldChar w:fldCharType="begin"/>
-      </w:r>
-      <w:r>
-        <w:instrText xml:space="preserve"> REF _Ref429130087 \w \h </w:instrText>
-      </w:r>
-      <w:r>
-        <w:fldChar w:fldCharType="separate"/>
-      </w:r>
-      <w:r>
-        <w:t>5.3</w:t>
-      </w:r>
-      <w:r>
-        <w:fldChar w:fldCharType="end"/>
-      </w:r>
-      <w:r>
-        <w:t xml:space="preserve"> for more information.</w:t>
-      </w:r>
-    </w:p>
-    <w:p>
-      <w:pPr>
-        <w:pStyle w:val="Paragraphe"/>
-      </w:pPr>
-    </w:p>
-    <w:p>
-      <w:pPr>
-        <w:pStyle w:val="Paragraphe"/>
-      </w:pPr>
-    </w:p>
-    <w:p>
-      <w:pPr>
-        <w:pStyle w:val="Section"/>
-      </w:pPr>
-      <w:bookmarkStart w:id="4" w:name="_Ref429129598"/>
-      <w:r>
-        <w:t>Data fitting</w:t>
-      </w:r>
-      <w:bookmarkEnd w:id="4"/>
-    </w:p>
-    <w:p>
-      <w:pPr>
-        <w:pStyle w:val="Paragraphe"/>
-      </w:pPr>
       <w:proofErr w:type="gramStart"/>
       <w:r>
         <w:rPr>
@@ -1190,7 +1340,23 @@
       </w:r>
       <w:proofErr w:type="gramEnd"/>
       <w:r>
-        <w:t xml:space="preserve"> provides a convenient interface to fit your qMT data and visualize the parameters maps. To ensure that the results are successful, you’ll need to define the appropriate protocol, as it was used for data acquisition, and to format your qMT data in the way </w:t>
+        <w:t xml:space="preserve"> provides a convenient interface to fit your </w:t>
+      </w:r>
+      <w:proofErr w:type="spellStart"/>
+      <w:r>
+        <w:t>qMT</w:t>
+      </w:r>
+      <w:proofErr w:type="spellEnd"/>
+      <w:r>
+        <w:t xml:space="preserve"> data and visualize the parameters maps. To ensure that the results are successful, you’ll need to define the appropriate protocol, as it was used for data acquisition, and to format your </w:t>
+      </w:r>
+      <w:proofErr w:type="spellStart"/>
+      <w:r>
+        <w:t>qMT</w:t>
+      </w:r>
+      <w:proofErr w:type="spellEnd"/>
+      <w:r>
+        <w:t xml:space="preserve"> data in the way </w:t>
       </w:r>
       <w:r>
         <w:rPr>
@@ -1214,7 +1380,7 @@
       </w:pPr>
       <w:r>
         <w:pict w14:anchorId="6F5366EE">
-          <v:shape id="_x0000_i1026" type="#_x0000_t75" style="width:429pt;height:5in">
+          <v:shape id="_x0000_i1026" type="#_x0000_t75" style="width:428.8pt;height:359.45pt">
             <v:imagedata r:id="rId9" o:title="CaptureFitDataMap"/>
           </v:shape>
         </w:pict>
@@ -1254,8 +1420,15 @@
     </w:p>
     <w:p>
       <w:pPr>
-        <w:pStyle w:val="Paragraphe"/>
-      </w:pPr>
+        <w:rPr>
+          <w:rFonts w:ascii="Times New Roman" w:eastAsiaTheme="minorEastAsia" w:hAnsi="Times New Roman"/>
+          <w:sz w:val="20"/>
+          <w:lang w:val="en-CA" w:eastAsia="fr-FR"/>
+        </w:rPr>
+      </w:pPr>
+      <w:r>
+        <w:br w:type="page"/>
+      </w:r>
     </w:p>
     <w:p>
       <w:pPr>
@@ -1271,28 +1444,15 @@
         <w:pStyle w:val="Paragraphe"/>
       </w:pPr>
       <w:r>
-        <w:t xml:space="preserve">As the file format used across sites can vary significantly, the way to ensure compatibility with </w:t>
-      </w:r>
-      <w:r>
-        <w:rPr>
-          <w:i/>
-        </w:rPr>
-        <w:t>qMTLab</w:t>
-      </w:r>
-      <w:r>
-        <w:t xml:space="preserve"> is to accept only native .mat files. You may want to write a small Matlab script that will take care of the format conversion if you plan to integrate </w:t>
-      </w:r>
-      <w:r>
-        <w:rPr>
-          <w:i/>
-        </w:rPr>
-        <w:t>qMTLab</w:t>
-      </w:r>
-      <w:r>
-        <w:t xml:space="preserve"> as part of your regular workflow. </w:t>
-      </w:r>
-      <w:r>
-        <w:t xml:space="preserve">Such scrip are commonly found freely on the web for a variety of file formats. </w:t>
+        <w:t>Currently supported file types are .mat and .</w:t>
+      </w:r>
+      <w:proofErr w:type="spellStart"/>
+      <w:r>
+        <w:t>nii</w:t>
+      </w:r>
+      <w:proofErr w:type="spellEnd"/>
+      <w:r>
+        <w:t xml:space="preserve"> files. </w:t>
       </w:r>
       <w:r>
         <w:t>Your files should respect the following:</w:t>
@@ -1312,31 +1472,24 @@
         </w:numPr>
       </w:pPr>
       <w:r>
-        <w:t xml:space="preserve">A .mat file containing a </w:t>
-      </w:r>
-      <w:r>
-        <w:t xml:space="preserve">single </w:t>
-      </w:r>
-      <w:r>
-        <w:t xml:space="preserve">array of data. </w:t>
-      </w:r>
-    </w:p>
-    <w:p>
-      <w:pPr>
-        <w:pStyle w:val="Paragraphe"/>
-        <w:numPr>
-          <w:ilvl w:val="0"/>
-          <w:numId w:val="4"/>
-        </w:numPr>
-      </w:pPr>
-      <w:r>
-        <w:t>The name of the file can be anything, but the array it contains should be named</w:t>
+        <w:t>For .mat files, t</w:t>
+      </w:r>
+      <w:r>
+        <w:t>he name of the file can be anything, but the array it contains should be named</w:t>
       </w:r>
       <w:r>
         <w:t xml:space="preserve"> appropriately:</w:t>
       </w:r>
       <w:r>
-        <w:t xml:space="preserve"> MTdata (for the actual MT data array) or R1map / B1map / B0map / Mask</w:t>
+        <w:t xml:space="preserve"> </w:t>
+      </w:r>
+      <w:proofErr w:type="spellStart"/>
+      <w:r>
+        <w:t>MTdata</w:t>
+      </w:r>
+      <w:proofErr w:type="spellEnd"/>
+      <w:r>
+        <w:t xml:space="preserve"> (for the actual MT data array) or R1map / B1map / B0map / Mask</w:t>
       </w:r>
       <w:r>
         <w:t xml:space="preserve"> respectively for a R1 / B1 / B0 or Mask file. Names are case-sensitive.</w:t>
@@ -1351,47 +1504,187 @@
         </w:numPr>
       </w:pPr>
       <w:r>
-        <w:t xml:space="preserve">For single slice (2D) imaging, MTdata is a 3D array with size [nx, </w:t>
-      </w:r>
+        <w:t xml:space="preserve">For single slice (2D) imaging, </w:t>
+      </w:r>
+      <w:proofErr w:type="spellStart"/>
+      <w:r>
+        <w:t>MTdata</w:t>
+      </w:r>
+      <w:proofErr w:type="spellEnd"/>
+      <w:r>
+        <w:t xml:space="preserve"> is a 3D array with size [</w:t>
+      </w:r>
+      <w:proofErr w:type="spellStart"/>
+      <w:r>
+        <w:t>nx</w:t>
+      </w:r>
+      <w:proofErr w:type="spellEnd"/>
+      <w:r>
+        <w:t xml:space="preserve">, </w:t>
+      </w:r>
+      <w:proofErr w:type="spellStart"/>
       <w:proofErr w:type="gramStart"/>
       <w:r>
         <w:t>ny</w:t>
       </w:r>
+      <w:proofErr w:type="spellEnd"/>
       <w:proofErr w:type="gramEnd"/>
       <w:r>
-        <w:t xml:space="preserve">, ndata], where nx/ny is the number of voxels in the x/y direction, and ndata is the number of data points for each voxel. For volume imaging (3D), MTdata is a 4D array with size [nx, </w:t>
-      </w:r>
+        <w:t xml:space="preserve">, </w:t>
+      </w:r>
+      <w:proofErr w:type="spellStart"/>
+      <w:r>
+        <w:t>ndata</w:t>
+      </w:r>
+      <w:proofErr w:type="spellEnd"/>
+      <w:r>
+        <w:t xml:space="preserve">], where </w:t>
+      </w:r>
+      <w:proofErr w:type="spellStart"/>
+      <w:r>
+        <w:t>nx</w:t>
+      </w:r>
+      <w:proofErr w:type="spellEnd"/>
+      <w:r>
+        <w:t>/</w:t>
+      </w:r>
+      <w:proofErr w:type="spellStart"/>
+      <w:r>
+        <w:t>ny</w:t>
+      </w:r>
+      <w:proofErr w:type="spellEnd"/>
+      <w:r>
+        <w:t xml:space="preserve"> is the number of voxels in the x/y direction, and </w:t>
+      </w:r>
+      <w:proofErr w:type="spellStart"/>
+      <w:r>
+        <w:t>ndata</w:t>
+      </w:r>
+      <w:proofErr w:type="spellEnd"/>
+      <w:r>
+        <w:t xml:space="preserve"> is the number of data points for each voxel. For volume imaging (3D), </w:t>
+      </w:r>
+      <w:proofErr w:type="spellStart"/>
+      <w:r>
+        <w:t>MTdata</w:t>
+      </w:r>
+      <w:proofErr w:type="spellEnd"/>
+      <w:r>
+        <w:t xml:space="preserve"> is a 4D array with size [</w:t>
+      </w:r>
+      <w:proofErr w:type="spellStart"/>
+      <w:r>
+        <w:t>nx</w:t>
+      </w:r>
+      <w:proofErr w:type="spellEnd"/>
+      <w:r>
+        <w:t xml:space="preserve">, </w:t>
+      </w:r>
+      <w:proofErr w:type="spellStart"/>
       <w:proofErr w:type="gramStart"/>
       <w:r>
         <w:t>ny</w:t>
       </w:r>
+      <w:proofErr w:type="spellEnd"/>
       <w:proofErr w:type="gramEnd"/>
       <w:r>
-        <w:t xml:space="preserve">, nz, ndata], where nx/ny/ndata are a above, and nz is the number of voxels in the z direction. </w:t>
-      </w:r>
-    </w:p>
-    <w:p>
-      <w:pPr>
-        <w:pStyle w:val="Paragraphe"/>
-        <w:numPr>
-          <w:ilvl w:val="0"/>
-          <w:numId w:val="4"/>
-        </w:numPr>
-      </w:pPr>
-      <w:r>
-        <w:t>Other files (R1map / B1map / B0map / Mask) are formatted the same as MTdata, but without the last dimension (ndata).</w:t>
-      </w:r>
-    </w:p>
-    <w:p>
-      <w:pPr>
-        <w:pStyle w:val="Paragraphe"/>
-        <w:numPr>
-          <w:ilvl w:val="0"/>
-          <w:numId w:val="4"/>
-        </w:numPr>
-      </w:pPr>
-      <w:r>
-        <w:t xml:space="preserve">In the case of MT-SPGR, MTdata should be </w:t>
+        <w:t xml:space="preserve">, </w:t>
+      </w:r>
+      <w:proofErr w:type="spellStart"/>
+      <w:r>
+        <w:t>nz</w:t>
+      </w:r>
+      <w:proofErr w:type="spellEnd"/>
+      <w:r>
+        <w:t xml:space="preserve">, </w:t>
+      </w:r>
+      <w:proofErr w:type="spellStart"/>
+      <w:r>
+        <w:t>ndata</w:t>
+      </w:r>
+      <w:proofErr w:type="spellEnd"/>
+      <w:r>
+        <w:t xml:space="preserve">], where </w:t>
+      </w:r>
+      <w:proofErr w:type="spellStart"/>
+      <w:r>
+        <w:t>nx</w:t>
+      </w:r>
+      <w:proofErr w:type="spellEnd"/>
+      <w:r>
+        <w:t>/</w:t>
+      </w:r>
+      <w:proofErr w:type="spellStart"/>
+      <w:r>
+        <w:t>ny</w:t>
+      </w:r>
+      <w:proofErr w:type="spellEnd"/>
+      <w:r>
+        <w:t>/</w:t>
+      </w:r>
+      <w:proofErr w:type="spellStart"/>
+      <w:r>
+        <w:t>ndata</w:t>
+      </w:r>
+      <w:proofErr w:type="spellEnd"/>
+      <w:r>
+        <w:t xml:space="preserve"> are a above, and </w:t>
+      </w:r>
+      <w:proofErr w:type="spellStart"/>
+      <w:r>
+        <w:t>nz</w:t>
+      </w:r>
+      <w:proofErr w:type="spellEnd"/>
+      <w:r>
+        <w:t xml:space="preserve"> is the number of voxels in the z direction. </w:t>
+      </w:r>
+    </w:p>
+    <w:p>
+      <w:pPr>
+        <w:pStyle w:val="Paragraphe"/>
+        <w:numPr>
+          <w:ilvl w:val="0"/>
+          <w:numId w:val="4"/>
+        </w:numPr>
+      </w:pPr>
+      <w:r>
+        <w:t xml:space="preserve">Other files (R1map / B1map / B0map / Mask) are formatted the same as </w:t>
+      </w:r>
+      <w:proofErr w:type="spellStart"/>
+      <w:r>
+        <w:t>MTdata</w:t>
+      </w:r>
+      <w:proofErr w:type="spellEnd"/>
+      <w:r>
+        <w:t>, but without the last dimension (</w:t>
+      </w:r>
+      <w:proofErr w:type="spellStart"/>
+      <w:r>
+        <w:t>ndata</w:t>
+      </w:r>
+      <w:proofErr w:type="spellEnd"/>
+      <w:r>
+        <w:t>).</w:t>
+      </w:r>
+    </w:p>
+    <w:p>
+      <w:pPr>
+        <w:pStyle w:val="Paragraphe"/>
+        <w:numPr>
+          <w:ilvl w:val="0"/>
+          <w:numId w:val="4"/>
+        </w:numPr>
+      </w:pPr>
+      <w:r>
+        <w:t xml:space="preserve">In the case of MT-SPGR, </w:t>
+      </w:r>
+      <w:proofErr w:type="spellStart"/>
+      <w:r>
+        <w:t>MTdata</w:t>
+      </w:r>
+      <w:proofErr w:type="spellEnd"/>
+      <w:r>
+        <w:t xml:space="preserve"> should be </w:t>
       </w:r>
       <w:r>
         <w:rPr>
@@ -1400,7 +1693,15 @@
         <w:t>normalized</w:t>
       </w:r>
       <w:r>
-        <w:t>, i.e. MTdata is m = M/M0, where M is the measured signal when an MT pulse is applied, and M0 is the measured signal using the same acquisition sequence, but without the MT pulse.</w:t>
+        <w:t xml:space="preserve">, i.e. </w:t>
+      </w:r>
+      <w:proofErr w:type="spellStart"/>
+      <w:r>
+        <w:t>MTdata</w:t>
+      </w:r>
+      <w:proofErr w:type="spellEnd"/>
+      <w:r>
+        <w:t xml:space="preserve"> is m = M/M0, where M is the measured signal when an MT pulse is applied, and M0 is the measured signal using the same acquisition sequence, but without the MT pulse.</w:t>
       </w:r>
     </w:p>
     <w:p>
@@ -1445,7 +1746,18 @@
         <w:t>, in degrees</w:t>
       </w:r>
       <w:r>
-        <w:t>) correction at each voxel is given by: α’ = α × B1map.</w:t>
+        <w:t>) correction at each voxel is given by</w:t>
+      </w:r>
+      <w:proofErr w:type="gramStart"/>
+      <w:r>
+        <w:t>:</w:t>
+      </w:r>
+      <w:proofErr w:type="gramEnd"/>
+      <w:r>
+        <w:br/>
+      </w:r>
+      <w:r>
+        <w:t>α’ = α × B1map.</w:t>
       </w:r>
     </w:p>
     <w:p>
@@ -1463,7 +1775,18 @@
         <w:t>, in Hz</w:t>
       </w:r>
       <w:r>
-        <w:t>) correction at each voxel is given by: Δ’ = Δ + B0map.</w:t>
+        <w:t>) correction at each voxel is given by</w:t>
+      </w:r>
+      <w:proofErr w:type="gramStart"/>
+      <w:r>
+        <w:t>:</w:t>
+      </w:r>
+      <w:proofErr w:type="gramEnd"/>
+      <w:r>
+        <w:br/>
+      </w:r>
+      <w:r>
+        <w:t>Δ’ = Δ + B0map.</w:t>
       </w:r>
     </w:p>
     <w:p>
@@ -1481,28 +1804,144 @@
     <w:p>
       <w:pPr>
         <w:pStyle w:val="Paragraphe"/>
-        <w:numPr>
-          <w:ilvl w:val="0"/>
-          <w:numId w:val="4"/>
-        </w:numPr>
-      </w:pPr>
-      <w:r>
-        <w:t>I</w:t>
-      </w:r>
-      <w:r>
-        <w:t xml:space="preserve">t is possible to include the </w:t>
-      </w:r>
-      <w:r>
-        <w:t xml:space="preserve">acquisition </w:t>
-      </w:r>
-      <w:r>
-        <w:t xml:space="preserve">protocol </w:t>
-      </w:r>
-      <w:r>
-        <w:t xml:space="preserve">directly </w:t>
-      </w:r>
-      <w:r>
-        <w:t>in the MTdata .mat file, so the appropriate protocol is automatically defined when you load your file. To do so, first define and save your protocol</w:t>
+      </w:pPr>
+    </w:p>
+    <w:p>
+      <w:pPr>
+        <w:pStyle w:val="Sous-section"/>
+      </w:pPr>
+      <w:r>
+        <w:t>Procedure</w:t>
+      </w:r>
+    </w:p>
+    <w:p>
+      <w:pPr>
+        <w:pStyle w:val="Paragraphe"/>
+        <w:numPr>
+          <w:ilvl w:val="0"/>
+          <w:numId w:val="5"/>
+        </w:numPr>
+      </w:pPr>
+      <w:r>
+        <w:t xml:space="preserve">Select the acquisition method of your </w:t>
+      </w:r>
+      <w:proofErr w:type="spellStart"/>
+      <w:r>
+        <w:t>qMT</w:t>
+      </w:r>
+      <w:proofErr w:type="spellEnd"/>
+      <w:r>
+        <w:t xml:space="preserve"> data using the ‘Method’ drop-down menu in the </w:t>
+      </w:r>
+      <w:r>
+        <w:rPr>
+          <w:i/>
+        </w:rPr>
+        <w:t>Menu panel</w:t>
+      </w:r>
+      <w:r>
+        <w:t>.</w:t>
+      </w:r>
+    </w:p>
+    <w:p>
+      <w:pPr>
+        <w:pStyle w:val="Paragraphe"/>
+        <w:numPr>
+          <w:ilvl w:val="0"/>
+          <w:numId w:val="5"/>
+        </w:numPr>
+      </w:pPr>
+      <w:r>
+        <w:t xml:space="preserve">In the </w:t>
+      </w:r>
+      <w:r>
+        <w:rPr>
+          <w:i/>
+        </w:rPr>
+        <w:t>Menu panel</w:t>
+      </w:r>
+      <w:r>
+        <w:t xml:space="preserve">, click on ‘Fit </w:t>
+      </w:r>
+      <w:proofErr w:type="spellStart"/>
+      <w:r>
+        <w:t>qMT</w:t>
+      </w:r>
+      <w:proofErr w:type="spellEnd"/>
+      <w:r>
+        <w:t xml:space="preserve"> data’ to display the fitting interface in the </w:t>
+      </w:r>
+      <w:r>
+        <w:rPr>
+          <w:i/>
+        </w:rPr>
+        <w:t>Main panel</w:t>
+      </w:r>
+      <w:r>
+        <w:t xml:space="preserve">. </w:t>
+      </w:r>
+    </w:p>
+    <w:p>
+      <w:pPr>
+        <w:pStyle w:val="Paragraphe"/>
+        <w:numPr>
+          <w:ilvl w:val="0"/>
+          <w:numId w:val="5"/>
+        </w:numPr>
+      </w:pPr>
+      <w:r>
+        <w:t>Enter a name for your study in the ‘Study ID’ box.</w:t>
+      </w:r>
+    </w:p>
+    <w:p>
+      <w:pPr>
+        <w:pStyle w:val="Paragraphe"/>
+        <w:numPr>
+          <w:ilvl w:val="0"/>
+          <w:numId w:val="5"/>
+        </w:numPr>
+      </w:pPr>
+      <w:r>
+        <w:t>Load your MT data by clicking the browse button beside the ‘Data:’ line, or enter the full file path to it in the textbox.</w:t>
+      </w:r>
+      <w:r>
+        <w:t xml:space="preserve"> </w:t>
+      </w:r>
+    </w:p>
+    <w:p>
+      <w:pPr>
+        <w:pStyle w:val="Paragraphe"/>
+        <w:numPr>
+          <w:ilvl w:val="0"/>
+          <w:numId w:val="5"/>
+        </w:numPr>
+      </w:pPr>
+      <w:r>
+        <w:t>If you have a Mask / R1 / B1 or B0 map, load them using the browse button or by entering the full file path in the appropriate text box.</w:t>
+      </w:r>
+      <w:r>
+        <w:t xml:space="preserve"> You can view any of these maps by click its ‘View’ button.</w:t>
+      </w:r>
+    </w:p>
+    <w:p>
+      <w:pPr>
+        <w:pStyle w:val="Paragraphe"/>
+        <w:numPr>
+          <w:ilvl w:val="0"/>
+          <w:numId w:val="5"/>
+        </w:numPr>
+      </w:pPr>
+      <w:r>
+        <w:t>D</w:t>
+      </w:r>
+      <w:r>
+        <w:t xml:space="preserve">efine or load the appropriate protocol in the </w:t>
+      </w:r>
+      <w:r>
+        <w:rPr>
+          <w:i/>
+        </w:rPr>
+        <w:t>Options panel</w:t>
       </w:r>
       <w:r>
         <w:t xml:space="preserve"> (see section </w:t>
@@ -1523,16 +1962,116 @@
         <w:fldChar w:fldCharType="end"/>
       </w:r>
       <w:r>
-        <w:t xml:space="preserve">), and then load it as structure </w:t>
-      </w:r>
-      <w:r>
-        <w:t>named ‘Prot’ and save this struct</w:t>
-      </w:r>
-      <w:r>
-        <w:t>ure along with the MTdata array</w:t>
-      </w:r>
-      <w:r>
-        <w:t xml:space="preserve"> (see example ???)</w:t>
+        <w:t xml:space="preserve"> for details).</w:t>
+      </w:r>
+    </w:p>
+    <w:p>
+      <w:pPr>
+        <w:pStyle w:val="Paragraphe"/>
+        <w:numPr>
+          <w:ilvl w:val="0"/>
+          <w:numId w:val="5"/>
+        </w:numPr>
+      </w:pPr>
+      <w:r>
+        <w:t xml:space="preserve">Define your fitting options in the </w:t>
+      </w:r>
+      <w:r>
+        <w:rPr>
+          <w:i/>
+        </w:rPr>
+        <w:t>Options panel</w:t>
+      </w:r>
+      <w:r>
+        <w:t xml:space="preserve"> (see section </w:t>
+      </w:r>
+      <w:r>
+        <w:fldChar w:fldCharType="begin"/>
+      </w:r>
+      <w:r>
+        <w:instrText xml:space="preserve"> REF _Ref429130087 \w \h </w:instrText>
+      </w:r>
+      <w:r>
+        <w:fldChar w:fldCharType="separate"/>
+      </w:r>
+      <w:r>
+        <w:t>5.3</w:t>
+      </w:r>
+      <w:r>
+        <w:fldChar w:fldCharType="end"/>
+      </w:r>
+      <w:r>
+        <w:t xml:space="preserve"> </w:t>
+      </w:r>
+      <w:r>
+        <w:t>for details).</w:t>
+      </w:r>
+    </w:p>
+    <w:p>
+      <w:pPr>
+        <w:pStyle w:val="Paragraphe"/>
+        <w:numPr>
+          <w:ilvl w:val="0"/>
+          <w:numId w:val="5"/>
+        </w:numPr>
+      </w:pPr>
+      <w:r>
+        <w:t xml:space="preserve">In the </w:t>
+      </w:r>
+      <w:r>
+        <w:rPr>
+          <w:i/>
+        </w:rPr>
+        <w:t>Menu panel</w:t>
+      </w:r>
+      <w:r>
+        <w:t>, click on ‘Fit data’ to start the fitting process.</w:t>
+      </w:r>
+    </w:p>
+    <w:p>
+      <w:pPr>
+        <w:pStyle w:val="Paragraphe"/>
+        <w:numPr>
+          <w:ilvl w:val="0"/>
+          <w:numId w:val="5"/>
+        </w:numPr>
+      </w:pPr>
+      <w:r>
+        <w:t>Once the fitting is done, a temporary file will be saved in the ‘</w:t>
+      </w:r>
+      <w:proofErr w:type="spellStart"/>
+      <w:r>
+        <w:t>FitResults</w:t>
+      </w:r>
+      <w:proofErr w:type="spellEnd"/>
+      <w:r>
+        <w:t xml:space="preserve">’ subfolder of the current </w:t>
+      </w:r>
+      <w:r>
+        <w:t>working directory.</w:t>
+      </w:r>
+      <w:r>
+        <w:t xml:space="preserve"> You can save the current fit results</w:t>
+      </w:r>
+      <w:r>
+        <w:t xml:space="preserve"> elsewhere</w:t>
+      </w:r>
+      <w:r>
+        <w:t xml:space="preserve"> by clicking ‘Save Results’ in the ‘</w:t>
+      </w:r>
+      <w:proofErr w:type="spellStart"/>
+      <w:r>
+        <w:t>qMT</w:t>
+      </w:r>
+      <w:proofErr w:type="spellEnd"/>
+      <w:r>
+        <w:t xml:space="preserve"> data fit’ section of the </w:t>
+      </w:r>
+      <w:r>
+        <w:rPr>
+          <w:i/>
+        </w:rPr>
+        <w:t>Menu panel</w:t>
       </w:r>
       <w:r>
         <w:t>.</w:t>
@@ -1541,26 +2080,181 @@
     <w:p>
       <w:pPr>
         <w:pStyle w:val="Paragraphe"/>
+        <w:numPr>
+          <w:ilvl w:val="0"/>
+          <w:numId w:val="5"/>
+        </w:numPr>
+      </w:pPr>
+      <w:r>
+        <w:t>Use the controls in the ‘Fit Results’ section to visualize the results (see</w:t>
+      </w:r>
+      <w:r>
+        <w:t xml:space="preserve"> section</w:t>
+      </w:r>
+      <w:r>
+        <w:t xml:space="preserve"> </w:t>
+      </w:r>
+      <w:r>
+        <w:fldChar w:fldCharType="begin"/>
+      </w:r>
+      <w:r>
+        <w:instrText xml:space="preserve"> REF _Ref429130551 \w \h </w:instrText>
+      </w:r>
+      <w:r>
+        <w:fldChar w:fldCharType="separate"/>
+      </w:r>
+      <w:r>
+        <w:t>3.3</w:t>
+      </w:r>
+      <w:r>
+        <w:fldChar w:fldCharType="end"/>
+      </w:r>
+      <w:r>
+        <w:t xml:space="preserve"> </w:t>
+      </w:r>
+      <w:r>
+        <w:t>for details).</w:t>
+      </w:r>
+    </w:p>
+    <w:p>
+      <w:pPr>
+        <w:pStyle w:val="Paragraphe"/>
+      </w:pPr>
+    </w:p>
+    <w:p>
+      <w:pPr>
+        <w:pStyle w:val="Paragraphe"/>
+        <w:rPr>
+          <w:i/>
+        </w:rPr>
+      </w:pPr>
+      <w:r>
+        <w:rPr>
+          <w:b/>
+          <w:i/>
+          <w:highlight w:val="yellow"/>
+        </w:rPr>
+        <w:t>Note</w:t>
+      </w:r>
+      <w:r>
+        <w:rPr>
+          <w:i/>
+          <w:highlight w:val="yellow"/>
+        </w:rPr>
+        <w:t xml:space="preserve">: You can place all your files (e.g. </w:t>
+      </w:r>
+      <w:proofErr w:type="spellStart"/>
+      <w:r>
+        <w:rPr>
+          <w:i/>
+          <w:highlight w:val="yellow"/>
+        </w:rPr>
+        <w:t>MTdata.nii</w:t>
+      </w:r>
+      <w:proofErr w:type="spellEnd"/>
+      <w:r>
+        <w:rPr>
+          <w:i/>
+          <w:highlight w:val="yellow"/>
+        </w:rPr>
+        <w:t xml:space="preserve">, R1map.nii, </w:t>
+      </w:r>
+      <w:proofErr w:type="spellStart"/>
+      <w:r>
+        <w:rPr>
+          <w:i/>
+          <w:highlight w:val="yellow"/>
+        </w:rPr>
+        <w:t>Mask.nii</w:t>
+      </w:r>
+      <w:proofErr w:type="spellEnd"/>
+      <w:r>
+        <w:rPr>
+          <w:i/>
+          <w:highlight w:val="yellow"/>
+        </w:rPr>
+        <w:t xml:space="preserve">, </w:t>
+      </w:r>
+      <w:proofErr w:type="spellStart"/>
+      <w:r>
+        <w:rPr>
+          <w:i/>
+          <w:highlight w:val="yellow"/>
+        </w:rPr>
+        <w:t>Protocol.mat</w:t>
+      </w:r>
+      <w:proofErr w:type="spellEnd"/>
+      <w:r>
+        <w:rPr>
+          <w:i/>
+          <w:highlight w:val="yellow"/>
+        </w:rPr>
+        <w:t xml:space="preserve">, </w:t>
+      </w:r>
+      <w:proofErr w:type="spellStart"/>
+      <w:proofErr w:type="gramStart"/>
+      <w:r>
+        <w:rPr>
+          <w:i/>
+          <w:highlight w:val="yellow"/>
+        </w:rPr>
+        <w:t>FitOpt.mat</w:t>
+      </w:r>
+      <w:proofErr w:type="spellEnd"/>
+      <w:proofErr w:type="gramEnd"/>
+      <w:r>
+        <w:rPr>
+          <w:i/>
+          <w:highlight w:val="yellow"/>
+        </w:rPr>
+        <w:t xml:space="preserve">) in a directory, then use the ‘Set working directory’ button to select this directory. All data fields and </w:t>
+      </w:r>
+      <w:r>
+        <w:rPr>
+          <w:i/>
+          <w:highlight w:val="yellow"/>
+        </w:rPr>
+        <w:t>protocol/fitting options will be filled automatically.</w:t>
+      </w:r>
+    </w:p>
+    <w:p>
+      <w:pPr>
+        <w:pStyle w:val="Paragraphe"/>
       </w:pPr>
     </w:p>
     <w:p>
       <w:pPr>
         <w:pStyle w:val="Sous-section"/>
       </w:pPr>
-      <w:r>
-        <w:t>Procedure</w:t>
-      </w:r>
-    </w:p>
-    <w:p>
-      <w:pPr>
-        <w:pStyle w:val="Paragraphe"/>
-        <w:numPr>
-          <w:ilvl w:val="0"/>
-          <w:numId w:val="5"/>
-        </w:numPr>
-      </w:pPr>
-      <w:r>
-        <w:t xml:space="preserve">Select the acquisition method of your qMT data using the ‘Method’ drop-down menu in the </w:t>
+      <w:bookmarkStart w:id="4" w:name="_Ref429130551"/>
+      <w:r>
+        <w:t>Viewing the fit results</w:t>
+      </w:r>
+      <w:bookmarkEnd w:id="4"/>
+    </w:p>
+    <w:p>
+      <w:pPr>
+        <w:pStyle w:val="Paragraphe"/>
+        <w:ind w:left="360"/>
+      </w:pPr>
+      <w:r>
+        <w:t xml:space="preserve">Once you have finished fitting your </w:t>
+      </w:r>
+      <w:proofErr w:type="spellStart"/>
+      <w:r>
+        <w:t>qMT</w:t>
+      </w:r>
+      <w:proofErr w:type="spellEnd"/>
+      <w:r>
+        <w:t xml:space="preserve"> data, or when you load previously saved fit results by clicking ‘Load Results’ in the ‘</w:t>
+      </w:r>
+      <w:proofErr w:type="spellStart"/>
+      <w:r>
+        <w:t>qMT</w:t>
+      </w:r>
+      <w:proofErr w:type="spellEnd"/>
+      <w:r>
+        <w:t xml:space="preserve"> data fit’ section of the </w:t>
       </w:r>
       <w:r>
         <w:rPr>
@@ -1569,545 +2263,316 @@
         <w:t>Menu panel</w:t>
       </w:r>
       <w:r>
-        <w:t>.</w:t>
-      </w:r>
-    </w:p>
-    <w:p>
-      <w:pPr>
-        <w:pStyle w:val="Paragraphe"/>
-        <w:numPr>
-          <w:ilvl w:val="0"/>
-          <w:numId w:val="5"/>
-        </w:numPr>
-      </w:pPr>
-      <w:r>
-        <w:t xml:space="preserve">In the </w:t>
-      </w:r>
-      <w:r>
-        <w:rPr>
-          <w:i/>
-        </w:rPr>
-        <w:t>Menu panel</w:t>
-      </w:r>
-      <w:r>
-        <w:t xml:space="preserve">, click on ‘Fit qMT data’ to display the fitting interface in the </w:t>
-      </w:r>
-      <w:r>
-        <w:rPr>
-          <w:i/>
-        </w:rPr>
-        <w:t>Main panel</w:t>
-      </w:r>
-      <w:r>
-        <w:t xml:space="preserve">. </w:t>
-      </w:r>
-    </w:p>
-    <w:p>
-      <w:pPr>
-        <w:pStyle w:val="Paragraphe"/>
-        <w:numPr>
-          <w:ilvl w:val="0"/>
-          <w:numId w:val="5"/>
-        </w:numPr>
-      </w:pPr>
-      <w:r>
-        <w:t>Enter a name for your study in the ‘Study ID’ box.</w:t>
-      </w:r>
-    </w:p>
-    <w:p>
-      <w:pPr>
-        <w:pStyle w:val="Paragraphe"/>
-        <w:numPr>
-          <w:ilvl w:val="0"/>
-          <w:numId w:val="5"/>
-        </w:numPr>
-      </w:pPr>
-      <w:r>
-        <w:t>Load your MT data by clicking the browse button beside the ‘Data:’ line, or enter the full file path to it in the textbox.</w:t>
-      </w:r>
-      <w:r>
-        <w:t xml:space="preserve"> Note that by default, </w:t>
-      </w:r>
-      <w:r>
-        <w:rPr>
-          <w:i/>
-        </w:rPr>
-        <w:t>qMTLab</w:t>
-      </w:r>
-      <w:r>
-        <w:t xml:space="preserve"> looks for files in the ‘Data’ subfolder of the current active method (e.g.</w:t>
-      </w:r>
-      <w:r>
-        <w:t xml:space="preserve"> qMTLab/</w:t>
-      </w:r>
-      <w:r>
-        <w:t>SPGR/Data/).</w:t>
-      </w:r>
-    </w:p>
-    <w:p>
-      <w:pPr>
-        <w:pStyle w:val="Paragraphe"/>
-        <w:numPr>
-          <w:ilvl w:val="0"/>
-          <w:numId w:val="5"/>
-        </w:numPr>
-      </w:pPr>
-      <w:r>
-        <w:t>If you have a Mask / R1 / B1 or B0 map, load them using the browse button or by entering the full file path in the appropriate text box.</w:t>
-      </w:r>
-      <w:r>
-        <w:t xml:space="preserve"> You can view any of these maps by click its ‘View’ button.</w:t>
-      </w:r>
-    </w:p>
-    <w:p>
-      <w:pPr>
-        <w:pStyle w:val="Paragraphe"/>
-        <w:numPr>
-          <w:ilvl w:val="0"/>
-          <w:numId w:val="5"/>
-        </w:numPr>
-      </w:pPr>
-      <w:r>
-        <w:t xml:space="preserve">If a ‘Prot’ structure defining the acquisition protocol was saved inside the MTdata .mat file, the appropriate protocol should have loaded in the </w:t>
-      </w:r>
-      <w:r>
-        <w:rPr>
-          <w:i/>
-        </w:rPr>
-        <w:t>Options panel</w:t>
-      </w:r>
-      <w:r>
-        <w:t xml:space="preserve">. </w:t>
-      </w:r>
-      <w:r>
-        <w:t>Make sure</w:t>
-      </w:r>
-      <w:r>
-        <w:t xml:space="preserve"> it is correctly defined. If no ‘Prot’ structure was given, define or load the appropriate protocol in the </w:t>
-      </w:r>
-      <w:r>
-        <w:rPr>
-          <w:i/>
-        </w:rPr>
-        <w:t>Options panel</w:t>
-      </w:r>
-      <w:r>
-        <w:t xml:space="preserve"> (see section </w:t>
-      </w:r>
-      <w:r>
-        <w:fldChar w:fldCharType="begin"/>
-      </w:r>
-      <w:r>
-        <w:instrText xml:space="preserve"> REF _Ref429130132 \w \h </w:instrText>
-      </w:r>
-      <w:r>
-        <w:fldChar w:fldCharType="separate"/>
-      </w:r>
-      <w:r>
-        <w:t>5.2</w:t>
-      </w:r>
-      <w:r>
-        <w:fldChar w:fldCharType="end"/>
-      </w:r>
-      <w:r>
-        <w:t xml:space="preserve"> for details).</w:t>
-      </w:r>
-    </w:p>
-    <w:p>
-      <w:pPr>
-        <w:pStyle w:val="Paragraphe"/>
-        <w:numPr>
-          <w:ilvl w:val="0"/>
-          <w:numId w:val="5"/>
-        </w:numPr>
-      </w:pPr>
-      <w:r>
-        <w:t xml:space="preserve">Define your fitting options in the </w:t>
-      </w:r>
-      <w:r>
-        <w:rPr>
-          <w:i/>
-        </w:rPr>
-        <w:t>Options panel</w:t>
-      </w:r>
-      <w:r>
-        <w:t xml:space="preserve"> (see section </w:t>
-      </w:r>
-      <w:r>
-        <w:fldChar w:fldCharType="begin"/>
-      </w:r>
-      <w:r>
-        <w:instrText xml:space="preserve"> REF _Ref429130087 \w \h </w:instrText>
-      </w:r>
-      <w:r>
-        <w:fldChar w:fldCharType="separate"/>
-      </w:r>
-      <w:r>
-        <w:t>5.3</w:t>
-      </w:r>
-      <w:r>
-        <w:fldChar w:fldCharType="end"/>
+        <w:t xml:space="preserve">, the maps will be displayed in the ‘Fit Results’ section. </w:t>
+      </w:r>
+      <w:r>
+        <w:t>Use c</w:t>
+      </w:r>
+      <w:r>
+        <w:t>ontrols on the left side of the figure to navigate the maps:</w:t>
+      </w:r>
+    </w:p>
+    <w:p>
+      <w:pPr>
+        <w:pStyle w:val="Paragraphe"/>
+        <w:ind w:left="360"/>
+      </w:pPr>
+    </w:p>
+    <w:p>
+      <w:pPr>
+        <w:pStyle w:val="Paragraphe"/>
+        <w:numPr>
+          <w:ilvl w:val="0"/>
+          <w:numId w:val="4"/>
+        </w:numPr>
+      </w:pPr>
+      <w:r>
+        <w:rPr>
+          <w:i/>
+        </w:rPr>
+        <w:t>Source</w:t>
+      </w:r>
+      <w:r>
+        <w:t>: select the parameter map to display</w:t>
+      </w:r>
+    </w:p>
+    <w:p>
+      <w:pPr>
+        <w:pStyle w:val="Paragraphe"/>
+        <w:numPr>
+          <w:ilvl w:val="0"/>
+          <w:numId w:val="4"/>
+        </w:numPr>
+      </w:pPr>
+      <w:r>
+        <w:rPr>
+          <w:i/>
+        </w:rPr>
+        <w:t>View</w:t>
+      </w:r>
+      <w:r>
+        <w:t xml:space="preserve">: select the side from which to view the data (available only on 3D maps) </w:t>
+      </w:r>
+    </w:p>
+    <w:p>
+      <w:pPr>
+        <w:pStyle w:val="Paragraphe"/>
+        <w:numPr>
+          <w:ilvl w:val="0"/>
+          <w:numId w:val="4"/>
+        </w:numPr>
+      </w:pPr>
+      <w:r>
+        <w:rPr>
+          <w:i/>
+        </w:rPr>
+        <w:t>Slice</w:t>
+      </w:r>
+      <w:r>
+        <w:t>: navigate through the z direction of the current view (available only on 3D maps)</w:t>
+      </w:r>
+    </w:p>
+    <w:p>
+      <w:pPr>
+        <w:pStyle w:val="Paragraphe"/>
+        <w:numPr>
+          <w:ilvl w:val="0"/>
+          <w:numId w:val="4"/>
+        </w:numPr>
+      </w:pPr>
+      <w:r>
+        <w:rPr>
+          <w:i/>
+        </w:rPr>
+        <w:t>Color</w:t>
       </w:r>
       <w:r>
         <w:t xml:space="preserve"> </w:t>
       </w:r>
       <w:r>
-        <w:t>for details).</w:t>
-      </w:r>
-    </w:p>
-    <w:p>
-      <w:pPr>
-        <w:pStyle w:val="Paragraphe"/>
-        <w:numPr>
-          <w:ilvl w:val="0"/>
-          <w:numId w:val="5"/>
-        </w:numPr>
-      </w:pPr>
-      <w:r>
-        <w:t xml:space="preserve">In the </w:t>
-      </w:r>
-      <w:r>
-        <w:rPr>
-          <w:i/>
-        </w:rPr>
-        <w:t>Menu panel</w:t>
-      </w:r>
-      <w:r>
-        <w:t>, click on ‘Fit data’ to start the fitting process.</w:t>
-      </w:r>
-    </w:p>
-    <w:p>
-      <w:pPr>
-        <w:pStyle w:val="Paragraphe"/>
-        <w:numPr>
-          <w:ilvl w:val="0"/>
-          <w:numId w:val="5"/>
-        </w:numPr>
-      </w:pPr>
-      <w:r>
-        <w:t>Once the fitting is done, a temporary file will be saved in the ‘FitResults’ subfolder of the current active method (e.g.</w:t>
-      </w:r>
-      <w:r>
-        <w:t xml:space="preserve"> qMTLab/</w:t>
-      </w:r>
-      <w:r>
-        <w:t xml:space="preserve">SPGR/FitResults/). You can save the current fit results by clicking ‘Save Results’ in the ‘qMT data fit’ section of the </w:t>
-      </w:r>
-      <w:r>
-        <w:rPr>
-          <w:i/>
-        </w:rPr>
-        <w:t>Menu panel</w:t>
-      </w:r>
-      <w:r>
-        <w:t>.</w:t>
-      </w:r>
-    </w:p>
-    <w:p>
-      <w:pPr>
-        <w:pStyle w:val="Paragraphe"/>
-        <w:numPr>
-          <w:ilvl w:val="0"/>
-          <w:numId w:val="5"/>
-        </w:numPr>
-      </w:pPr>
-      <w:r>
-        <w:t>Use the controls in the ‘Fit Results’ section to visualize the results (see</w:t>
-      </w:r>
-      <w:r>
-        <w:t xml:space="preserve"> section</w:t>
-      </w:r>
+        <w:rPr>
+          <w:i/>
+        </w:rPr>
+        <w:t>Map</w:t>
+      </w:r>
+      <w:r>
+        <w:t xml:space="preserve">: choose the color scheme to use from a set of pre-defined </w:t>
+      </w:r>
+      <w:proofErr w:type="spellStart"/>
+      <w:r>
+        <w:t>Malab</w:t>
+      </w:r>
+      <w:proofErr w:type="spellEnd"/>
       <w:r>
         <w:t xml:space="preserve"> </w:t>
       </w:r>
-      <w:r>
-        <w:fldChar w:fldCharType="begin"/>
-      </w:r>
-      <w:r>
-        <w:instrText xml:space="preserve"> REF _Ref429130551 \w \h </w:instrText>
-      </w:r>
-      <w:r>
-        <w:fldChar w:fldCharType="separate"/>
-      </w:r>
-      <w:r>
-        <w:t>3.3</w:t>
-      </w:r>
-      <w:r>
-        <w:fldChar w:fldCharType="end"/>
-      </w:r>
-      <w:r>
-        <w:t xml:space="preserve"> </w:t>
-      </w:r>
-      <w:r>
-        <w:t>for details).</w:t>
-      </w:r>
-    </w:p>
-    <w:p>
-      <w:pPr>
-        <w:pStyle w:val="Paragraphe"/>
-      </w:pPr>
-    </w:p>
-    <w:p>
-      <w:pPr>
-        <w:pStyle w:val="Sous-section"/>
-      </w:pPr>
-      <w:bookmarkStart w:id="5" w:name="_Ref429130551"/>
-      <w:r>
-        <w:t>Viewing the fit results</w:t>
-      </w:r>
+      <w:proofErr w:type="spellStart"/>
+      <w:r>
+        <w:t>colormaps</w:t>
+      </w:r>
+      <w:proofErr w:type="spellEnd"/>
+    </w:p>
+    <w:p>
+      <w:pPr>
+        <w:pStyle w:val="Paragraphe"/>
+        <w:numPr>
+          <w:ilvl w:val="0"/>
+          <w:numId w:val="4"/>
+        </w:numPr>
+      </w:pPr>
+      <w:r>
+        <w:rPr>
+          <w:i/>
+        </w:rPr>
+        <w:t>Range</w:t>
+      </w:r>
+      <w:r>
+        <w:t xml:space="preserve">: Control the </w:t>
+      </w:r>
+      <w:proofErr w:type="spellStart"/>
+      <w:r>
+        <w:t>colormap</w:t>
+      </w:r>
+      <w:proofErr w:type="spellEnd"/>
+      <w:r>
+        <w:t xml:space="preserve"> min/max values. Clicking ‘Auto’ will set the min/max values using the min/max of the currently displayed image. Top textbox/slider allows you to manually set the Min value, while bottom textbox/slider are for the Max value</w:t>
+      </w:r>
+    </w:p>
+    <w:p>
+      <w:pPr>
+        <w:pStyle w:val="Paragraphe"/>
+        <w:numPr>
+          <w:ilvl w:val="0"/>
+          <w:numId w:val="4"/>
+        </w:numPr>
+      </w:pPr>
+      <w:r>
+        <w:rPr>
+          <w:i/>
+        </w:rPr>
+        <w:t>Open figure</w:t>
+      </w:r>
+      <w:r>
+        <w:t>: open the current figure in a new window</w:t>
+      </w:r>
+    </w:p>
+    <w:p>
+      <w:pPr>
+        <w:pStyle w:val="Paragraphe"/>
+        <w:numPr>
+          <w:ilvl w:val="0"/>
+          <w:numId w:val="4"/>
+        </w:numPr>
+      </w:pPr>
+      <w:r>
+        <w:rPr>
+          <w:i/>
+        </w:rPr>
+        <w:t>Save figure</w:t>
+      </w:r>
+      <w:r>
+        <w:t>: save the current figure</w:t>
+      </w:r>
+    </w:p>
+    <w:p>
+      <w:pPr>
+        <w:pStyle w:val="Paragraphe"/>
+        <w:numPr>
+          <w:ilvl w:val="0"/>
+          <w:numId w:val="4"/>
+        </w:numPr>
+      </w:pPr>
+      <w:r>
+        <w:rPr>
+          <w:i/>
+        </w:rPr>
+        <w:t>Histogram</w:t>
+      </w:r>
+      <w:r>
+        <w:t>: open a new window with an histogram of the voxels in the currently selected slice (note that zooming in on a particular section while still produce an histogram of the full slice)</w:t>
+      </w:r>
+    </w:p>
+    <w:p>
+      <w:pPr>
+        <w:pStyle w:val="Paragraphe"/>
+        <w:numPr>
+          <w:ilvl w:val="0"/>
+          <w:numId w:val="4"/>
+        </w:numPr>
+      </w:pPr>
+      <w:r>
+        <w:rPr>
+          <w:i/>
+        </w:rPr>
+        <w:t>Pan</w:t>
+      </w:r>
+      <w:r>
+        <w:t xml:space="preserve">: change the cursor mode to ‘Pan’. Click and hold inside the figure to move around. Double click inside the figure to reset view. Clicking again the Pan </w:t>
+      </w:r>
+      <w:proofErr w:type="gramStart"/>
+      <w:r>
+        <w:t>button</w:t>
+      </w:r>
+      <w:proofErr w:type="gramEnd"/>
+      <w:r>
+        <w:t xml:space="preserve"> will turn off pan mode.</w:t>
+      </w:r>
+    </w:p>
+    <w:p>
+      <w:pPr>
+        <w:pStyle w:val="Paragraphe"/>
+        <w:numPr>
+          <w:ilvl w:val="0"/>
+          <w:numId w:val="4"/>
+        </w:numPr>
+      </w:pPr>
+      <w:r>
+        <w:rPr>
+          <w:i/>
+        </w:rPr>
+        <w:t>Zoom</w:t>
+      </w:r>
+      <w:r>
+        <w:t>: change the cursor mode to ‘Zoom</w:t>
+      </w:r>
+      <w:r>
+        <w:t>’</w:t>
+      </w:r>
+      <w:r>
+        <w:t>. Click and hold inside the figure to draw a region to zoom in on. Double click inside the figure to reset view. Clicking again the Zoom button will turn off zoom mode.</w:t>
+      </w:r>
+    </w:p>
+    <w:p>
+      <w:pPr>
+        <w:pStyle w:val="Paragraphe"/>
+        <w:numPr>
+          <w:ilvl w:val="0"/>
+          <w:numId w:val="4"/>
+        </w:numPr>
+      </w:pPr>
+      <w:r>
+        <w:rPr>
+          <w:i/>
+        </w:rPr>
+        <w:lastRenderedPageBreak/>
+        <w:t>Cursor</w:t>
+      </w:r>
+      <w:r>
+        <w:t>: change the cursor mode to ‘Data Cursor’. Click on a voxel to display info (X/Y is the position of the voxel, index is the value of the map at this point, RGB is the mapped color code).</w:t>
+      </w:r>
+    </w:p>
+    <w:p>
+      <w:pPr>
+        <w:pStyle w:val="Paragraphe"/>
+        <w:numPr>
+          <w:ilvl w:val="0"/>
+          <w:numId w:val="4"/>
+        </w:numPr>
+      </w:pPr>
+      <w:r>
+        <w:rPr>
+          <w:i/>
+        </w:rPr>
+        <w:t>View data fit</w:t>
+      </w:r>
+      <w:r>
+        <w:t>:</w:t>
+      </w:r>
+      <w:r>
+        <w:t xml:space="preserve"> display raw data + fitted curve of the currently selected voxel (use ‘Cursor’ button to activate voxel selection mode).</w:t>
+      </w:r>
+    </w:p>
+    <w:p>
+      <w:pPr>
+        <w:pStyle w:val="Paragraphe"/>
+        <w:numPr>
+          <w:ilvl w:val="0"/>
+          <w:numId w:val="4"/>
+        </w:numPr>
+      </w:pPr>
+      <w:r>
+        <w:rPr>
+          <w:i/>
+        </w:rPr>
+        <w:t>Open viewer</w:t>
+      </w:r>
+      <w:r>
+        <w:t>:</w:t>
+      </w:r>
+      <w:r>
+        <w:t xml:space="preserve"> open the current data in an </w:t>
+      </w:r>
+      <w:bookmarkStart w:id="5" w:name="_GoBack"/>
       <w:bookmarkEnd w:id="5"/>
+      <w:r>
+        <w:t>external viewer to display simultaneous axial/sagittal/coronal views.</w:t>
+      </w:r>
     </w:p>
     <w:p>
       <w:pPr>
         <w:pStyle w:val="Paragraphe"/>
         <w:ind w:left="360"/>
       </w:pPr>
-      <w:r>
-        <w:t xml:space="preserve">Once you have finished fitting your qMT data, or when you load previously saved fit results by clicking ‘Load Results’ in the ‘qMT data fit’ section of the </w:t>
-      </w:r>
-      <w:r>
-        <w:rPr>
-          <w:i/>
-        </w:rPr>
-        <w:t>Menu panel</w:t>
-      </w:r>
-      <w:r>
-        <w:t xml:space="preserve">, the maps will be displayed in the ‘Fit Results’ section. </w:t>
-      </w:r>
-      <w:r>
-        <w:t>Use c</w:t>
-      </w:r>
-      <w:r>
-        <w:t>ontrols on the left side of the figure to navigate the maps:</w:t>
-      </w:r>
-    </w:p>
-    <w:p>
-      <w:pPr>
-        <w:pStyle w:val="Paragraphe"/>
-        <w:ind w:left="360"/>
-      </w:pPr>
-    </w:p>
-    <w:p>
-      <w:pPr>
-        <w:pStyle w:val="Paragraphe"/>
-        <w:numPr>
-          <w:ilvl w:val="0"/>
-          <w:numId w:val="4"/>
-        </w:numPr>
-      </w:pPr>
-      <w:r>
-        <w:rPr>
-          <w:i/>
-        </w:rPr>
-        <w:t>Source</w:t>
-      </w:r>
-      <w:r>
-        <w:t>: select the parameter map to display</w:t>
-      </w:r>
-    </w:p>
-    <w:p>
-      <w:pPr>
-        <w:pStyle w:val="Paragraphe"/>
-        <w:numPr>
-          <w:ilvl w:val="0"/>
-          <w:numId w:val="4"/>
-        </w:numPr>
-      </w:pPr>
-      <w:r>
-        <w:rPr>
-          <w:i/>
-        </w:rPr>
-        <w:t>View</w:t>
-      </w:r>
-      <w:r>
-        <w:t xml:space="preserve">: select the side from which to view the data (available only on 3D maps) </w:t>
-      </w:r>
-    </w:p>
-    <w:p>
-      <w:pPr>
-        <w:pStyle w:val="Paragraphe"/>
-        <w:numPr>
-          <w:ilvl w:val="0"/>
-          <w:numId w:val="4"/>
-        </w:numPr>
-      </w:pPr>
-      <w:r>
-        <w:rPr>
-          <w:i/>
-        </w:rPr>
-        <w:t>Slice</w:t>
-      </w:r>
-      <w:r>
-        <w:t>: navigate through the z direction of the current view (available only on 3D maps)</w:t>
-      </w:r>
-    </w:p>
-    <w:p>
-      <w:pPr>
-        <w:pStyle w:val="Paragraphe"/>
-        <w:numPr>
-          <w:ilvl w:val="0"/>
-          <w:numId w:val="4"/>
-        </w:numPr>
-      </w:pPr>
-      <w:r>
-        <w:rPr>
-          <w:i/>
-        </w:rPr>
-        <w:t>Color</w:t>
-      </w:r>
-      <w:r>
-        <w:t xml:space="preserve"> </w:t>
-      </w:r>
-      <w:r>
-        <w:rPr>
-          <w:i/>
-        </w:rPr>
-        <w:t>Map</w:t>
-      </w:r>
-      <w:r>
-        <w:t>: choose the color scheme to use from a set of pre-defined Malab colormaps</w:t>
-      </w:r>
-    </w:p>
-    <w:p>
-      <w:pPr>
-        <w:pStyle w:val="Paragraphe"/>
-        <w:numPr>
-          <w:ilvl w:val="0"/>
-          <w:numId w:val="4"/>
-        </w:numPr>
-      </w:pPr>
-      <w:r>
-        <w:rPr>
-          <w:i/>
-        </w:rPr>
-        <w:t>Range</w:t>
-      </w:r>
-      <w:r>
-        <w:t>: Control the colormap min/max values. Clicking ‘Auto’ will set the min/max values using the min/max of the currently displayed image. Top textbox/slider allows you to manually set the Min value, while bottom textbox/slider are for the Max value</w:t>
-      </w:r>
-    </w:p>
-    <w:p>
-      <w:pPr>
-        <w:pStyle w:val="Paragraphe"/>
-        <w:numPr>
-          <w:ilvl w:val="0"/>
-          <w:numId w:val="4"/>
-        </w:numPr>
-      </w:pPr>
-      <w:r>
-        <w:rPr>
-          <w:i/>
-        </w:rPr>
-        <w:lastRenderedPageBreak/>
-        <w:t>Open figure</w:t>
-      </w:r>
-      <w:r>
-        <w:t>: open the current figure in a new window</w:t>
-      </w:r>
-    </w:p>
-    <w:p>
-      <w:pPr>
-        <w:pStyle w:val="Paragraphe"/>
-        <w:numPr>
-          <w:ilvl w:val="0"/>
-          <w:numId w:val="4"/>
-        </w:numPr>
-      </w:pPr>
-      <w:r>
-        <w:rPr>
-          <w:i/>
-        </w:rPr>
-        <w:t>Save figure</w:t>
-      </w:r>
-      <w:r>
-        <w:t>: save the current figure</w:t>
-      </w:r>
-    </w:p>
-    <w:p>
-      <w:pPr>
-        <w:pStyle w:val="Paragraphe"/>
-        <w:numPr>
-          <w:ilvl w:val="0"/>
-          <w:numId w:val="4"/>
-        </w:numPr>
-      </w:pPr>
-      <w:r>
-        <w:rPr>
-          <w:i/>
-        </w:rPr>
-        <w:t>Histogram</w:t>
-      </w:r>
-      <w:r>
-        <w:t>: open a new window with an histogram of the voxels in the currently selected slice (note that zooming in on a particular section while still produce an histogram of the full slice)</w:t>
-      </w:r>
-    </w:p>
-    <w:p>
-      <w:pPr>
-        <w:pStyle w:val="Paragraphe"/>
-        <w:numPr>
-          <w:ilvl w:val="0"/>
-          <w:numId w:val="4"/>
-        </w:numPr>
-      </w:pPr>
-      <w:r>
-        <w:rPr>
-          <w:i/>
-        </w:rPr>
-        <w:t>Pan</w:t>
-      </w:r>
-      <w:r>
-        <w:t xml:space="preserve">: change the cursor mode to ‘Pan’. Click and hold inside the figure to move around. Double click inside the figure to reset view. Clicking again the Pan </w:t>
-      </w:r>
-      <w:proofErr w:type="gramStart"/>
-      <w:r>
-        <w:t>button</w:t>
-      </w:r>
-      <w:proofErr w:type="gramEnd"/>
-      <w:r>
-        <w:t xml:space="preserve"> will turn off pan mode.</w:t>
-      </w:r>
-    </w:p>
-    <w:p>
-      <w:pPr>
-        <w:pStyle w:val="Paragraphe"/>
-        <w:numPr>
-          <w:ilvl w:val="0"/>
-          <w:numId w:val="4"/>
-        </w:numPr>
-      </w:pPr>
-      <w:r>
-        <w:rPr>
-          <w:i/>
-        </w:rPr>
-        <w:t>Zoom</w:t>
-      </w:r>
-      <w:r>
-        <w:t>: change the cursor mode to ‘Zoom</w:t>
-      </w:r>
-      <w:r>
-        <w:t>’</w:t>
-      </w:r>
-      <w:r>
-        <w:t>. Click and hold inside the figure to draw a region to zoom in on. Double click inside the figure to reset view. Clicking again the Zoom button will turn off zoom mode.</w:t>
-      </w:r>
-    </w:p>
-    <w:p>
-      <w:pPr>
-        <w:pStyle w:val="Paragraphe"/>
-        <w:numPr>
-          <w:ilvl w:val="0"/>
-          <w:numId w:val="4"/>
-        </w:numPr>
-      </w:pPr>
-      <w:r>
-        <w:rPr>
-          <w:i/>
-        </w:rPr>
-        <w:t>Cursor</w:t>
-      </w:r>
-      <w:r>
-        <w:t>: change the cursor mode to ‘Data Cursor’. Click on a voxel to display info (X/Y is the position of the voxel, index is the value of the map at this point, RGB is the mapped color code).</w:t>
-      </w:r>
     </w:p>
     <w:p>
       <w:pPr>
@@ -2127,7 +2592,7 @@
       </w:pPr>
       <w:r>
         <w:pict w14:anchorId="2059155B">
-          <v:shape id="_x0000_i1027" type="#_x0000_t75" style="width:342pt;height:289.5pt">
+          <v:shape id="_x0000_i1027" type="#_x0000_t75" style="width:341.75pt;height:289.6pt">
             <v:imagedata r:id="rId10" o:title="CaptureFitData" croptop="20361f" cropbottom="1417f" cropleft="16532f" cropright="1076f"/>
           </v:shape>
         </w:pict>
@@ -2222,7 +2687,15 @@
         <w:t>e</w:t>
       </w:r>
       <w:r>
-        <w:t xml:space="preserve"> qMT data for the defined MT parameters and protocol. Once the simulation is done, you can also</w:t>
+        <w:t xml:space="preserve"> </w:t>
+      </w:r>
+      <w:proofErr w:type="spellStart"/>
+      <w:r>
+        <w:t>qMT</w:t>
+      </w:r>
+      <w:proofErr w:type="spellEnd"/>
+      <w:r>
+        <w:t xml:space="preserve"> data for the defined MT parameters and protocol. Once the simulation is done, you can also</w:t>
       </w:r>
       <w:r>
         <w:t xml:space="preserve"> rapidly test the effect of changing fitting options</w:t>
@@ -2271,7 +2744,15 @@
         </w:numPr>
       </w:pPr>
       <w:r>
-        <w:t xml:space="preserve">Select the acquisition method of your qMT data using the ‘Method’ drop-down menu in the </w:t>
+        <w:t xml:space="preserve">Select the acquisition method of your </w:t>
+      </w:r>
+      <w:proofErr w:type="spellStart"/>
+      <w:r>
+        <w:t>qMT</w:t>
+      </w:r>
+      <w:proofErr w:type="spellEnd"/>
+      <w:r>
+        <w:t xml:space="preserve"> data using the ‘Method’ drop-down menu in the </w:t>
       </w:r>
       <w:r>
         <w:rPr>
@@ -2535,8 +3016,47 @@
         </w:numPr>
       </w:pPr>
       <w:r>
-        <w:lastRenderedPageBreak/>
-        <w:t xml:space="preserve">Once the fitting is done, a temporary file (SimCurveTempResults) will be saved in the ‘SimResults’ subfolder of the current active method (e.g.qMTLab/ SPGR/SimResults/). You can save the current simulation results by clicking ‘Save Results’ in the ‘qMT Data Simulator fit’ section of the </w:t>
+        <w:t>Once the fitting is done, a temporary file (</w:t>
+      </w:r>
+      <w:proofErr w:type="spellStart"/>
+      <w:r>
+        <w:t>SimCurveTempResults</w:t>
+      </w:r>
+      <w:proofErr w:type="spellEnd"/>
+      <w:r>
+        <w:t>) will be saved in the ‘</w:t>
+      </w:r>
+      <w:proofErr w:type="spellStart"/>
+      <w:r>
+        <w:t>SimResults</w:t>
+      </w:r>
+      <w:proofErr w:type="spellEnd"/>
+      <w:r>
+        <w:t>’ subfolder of the current active method (</w:t>
+      </w:r>
+      <w:proofErr w:type="spellStart"/>
+      <w:r>
+        <w:t>e.g.qMTLab</w:t>
+      </w:r>
+      <w:proofErr w:type="spellEnd"/>
+      <w:r>
+        <w:t>/ SPGR/</w:t>
+      </w:r>
+      <w:proofErr w:type="spellStart"/>
+      <w:r>
+        <w:t>SimResults</w:t>
+      </w:r>
+      <w:proofErr w:type="spellEnd"/>
+      <w:r>
+        <w:t>/). You can save the current simulation results by clicking ‘Save Results’ in the ‘</w:t>
+      </w:r>
+      <w:proofErr w:type="spellStart"/>
+      <w:r>
+        <w:t>qMT</w:t>
+      </w:r>
+      <w:proofErr w:type="spellEnd"/>
+      <w:r>
+        <w:t xml:space="preserve"> Data Simulator fit’ section of the </w:t>
       </w:r>
       <w:r>
         <w:rPr>
@@ -2560,7 +3080,7 @@
       </w:pPr>
       <w:r>
         <w:pict w14:anchorId="37B4ED02">
-          <v:shape id="_x0000_i1028" type="#_x0000_t75" style="width:306.75pt;height:284.25pt">
+          <v:shape id="_x0000_i1028" type="#_x0000_t75" style="width:306.8pt;height:284.25pt">
             <v:imagedata r:id="rId11" o:title="SimCurveSIRFSE"/>
           </v:shape>
         </w:pict>
@@ -2644,9 +3164,11 @@
       <w:r>
         <w:t xml:space="preserve"> MT parameter, over a defined range and number of points, while keeping the others fixed. For each simulated data point, noise is added with a given SNR, and the fit is run multiple times while adding </w:t>
       </w:r>
+      <w:proofErr w:type="spellStart"/>
       <w:r>
         <w:t>gaussian</w:t>
       </w:r>
+      <w:proofErr w:type="spellEnd"/>
       <w:r>
         <w:t xml:space="preserve"> noise. This allows you to evaluate the variance of the fit at each point. When the simulation is done, a plot shows any variable input parameters as the independent variable, as well as the mean values and variance of any fitted parameters.</w:t>
       </w:r>
@@ -2673,7 +3195,15 @@
         </w:numPr>
       </w:pPr>
       <w:r>
-        <w:t xml:space="preserve">Select the acquisition method of your qMT data using the ‘Method’ drop-down menu in the </w:t>
+        <w:t xml:space="preserve">Select the acquisition method of your </w:t>
+      </w:r>
+      <w:proofErr w:type="spellStart"/>
+      <w:r>
+        <w:t>qMT</w:t>
+      </w:r>
+      <w:proofErr w:type="spellEnd"/>
+      <w:r>
+        <w:t xml:space="preserve"> data using the ‘Method’ drop-down menu in the </w:t>
       </w:r>
       <w:r>
         <w:rPr>
@@ -2975,38 +3505,70 @@
         </w:numPr>
       </w:pPr>
       <w:r>
+        <w:t>A temporary file (</w:t>
+      </w:r>
+      <w:proofErr w:type="spellStart"/>
+      <w:r>
+        <w:t>SimVaryTempResults</w:t>
+      </w:r>
+      <w:proofErr w:type="spellEnd"/>
+      <w:r>
+        <w:t>) will be saved in the ‘</w:t>
+      </w:r>
+      <w:proofErr w:type="spellStart"/>
+      <w:r>
+        <w:t>SimResults</w:t>
+      </w:r>
+      <w:proofErr w:type="spellEnd"/>
+      <w:r>
+        <w:t>’ subfolder of the current active method (e.g.</w:t>
+      </w:r>
+      <w:r>
+        <w:t xml:space="preserve"> </w:t>
+      </w:r>
+      <w:r>
+        <w:t>qMTLab/SPGR/</w:t>
+      </w:r>
+      <w:proofErr w:type="spellStart"/>
+      <w:r>
+        <w:t>SimResults</w:t>
+      </w:r>
+      <w:proofErr w:type="spellEnd"/>
+      <w:r>
+        <w:t>/). You can save the current simulation results by clicking ‘Save Results’ in the ‘</w:t>
+      </w:r>
+      <w:proofErr w:type="spellStart"/>
+      <w:r>
+        <w:t>qMT</w:t>
+      </w:r>
+      <w:proofErr w:type="spellEnd"/>
+      <w:r>
+        <w:t xml:space="preserve"> Data Simulator fit’ section of the </w:t>
+      </w:r>
+      <w:r>
+        <w:rPr>
+          <w:i/>
+        </w:rPr>
+        <w:t>Menu panel</w:t>
+      </w:r>
+      <w:r>
+        <w:t>. You can later load it using the ‘Load Results’ button.</w:t>
+      </w:r>
+    </w:p>
+    <w:p>
+      <w:pPr>
+        <w:pStyle w:val="Paragraphe"/>
+      </w:pPr>
+    </w:p>
+    <w:p>
+      <w:pPr>
+        <w:pStyle w:val="Paragraphe"/>
+        <w:keepNext/>
+      </w:pPr>
+      <w:r>
         <w:lastRenderedPageBreak/>
-        <w:t>A temporary file (SimVaryTempResults) will be saved in the ‘SimResults’ subfolder of the current active method (e.g.</w:t>
-      </w:r>
-      <w:r>
-        <w:t xml:space="preserve"> </w:t>
-      </w:r>
-      <w:r>
-        <w:t xml:space="preserve">qMTLab/SPGR/SimResults/). You can save the current simulation results by clicking ‘Save Results’ in the ‘qMT Data Simulator fit’ section of the </w:t>
-      </w:r>
-      <w:r>
-        <w:rPr>
-          <w:i/>
-        </w:rPr>
-        <w:t>Menu panel</w:t>
-      </w:r>
-      <w:r>
-        <w:t>. You can later load it using the ‘Load Results’ button.</w:t>
-      </w:r>
-    </w:p>
-    <w:p>
-      <w:pPr>
-        <w:pStyle w:val="Paragraphe"/>
-      </w:pPr>
-    </w:p>
-    <w:p>
-      <w:pPr>
-        <w:pStyle w:val="Paragraphe"/>
-        <w:keepNext/>
-      </w:pPr>
-      <w:r>
         <w:pict w14:anchorId="099FD3CC">
-          <v:shape id="_x0000_i1029" type="#_x0000_t75" style="width:330.75pt;height:309.75pt">
+          <v:shape id="_x0000_i1029" type="#_x0000_t75" style="width:331pt;height:309.5pt">
             <v:imagedata r:id="rId12" o:title="SimVarySIRFSE"/>
           </v:shape>
         </w:pict>
@@ -3104,7 +3666,15 @@
         </w:numPr>
       </w:pPr>
       <w:r>
-        <w:t xml:space="preserve">Select the acquisition method of your qMT data using the ‘Method’ drop-down menu in the </w:t>
+        <w:t xml:space="preserve">Select the acquisition method of your </w:t>
+      </w:r>
+      <w:proofErr w:type="spellStart"/>
+      <w:r>
+        <w:t>qMT</w:t>
+      </w:r>
+      <w:proofErr w:type="spellEnd"/>
+      <w:r>
+        <w:t xml:space="preserve"> data using the ‘Method’ drop-down menu in the </w:t>
       </w:r>
       <w:r>
         <w:rPr>
@@ -3292,7 +3862,15 @@
         <w:t>Main panel</w:t>
       </w:r>
       <w:r>
-        <w:t>, use the ‘Parameters distribution’ table to define your distribution settings. Select the parameters that are to be varied by setting a mark in the appropriate checkbox, set the mean and standard deviation values for this parameter under the column ‘Mean’ and ‘Std’ respectively. Set the number of voxels you want to simulate by entering a</w:t>
+        <w:t>, use the ‘Parameters distribution’ table to define your distribution settings. Select the parameters that are to be varied by setting a mark in the appropriate checkbox, set the mean and standard deviation values for this parameter under the column ‘Mean’ and ‘</w:t>
+      </w:r>
+      <w:proofErr w:type="spellStart"/>
+      <w:r>
+        <w:t>Std</w:t>
+      </w:r>
+      <w:proofErr w:type="spellEnd"/>
+      <w:r>
+        <w:t>’ respectively. Set the number of voxels you want to simulate by entering a</w:t>
       </w:r>
       <w:r>
         <w:t>n</w:t>
@@ -3382,41 +3960,73 @@
         </w:numPr>
       </w:pPr>
       <w:r>
+        <w:t>A temporary file (</w:t>
+      </w:r>
+      <w:proofErr w:type="spellStart"/>
+      <w:r>
+        <w:t>Sim</w:t>
+      </w:r>
+      <w:r>
+        <w:t>Rnd</w:t>
+      </w:r>
+      <w:r>
+        <w:t>TempResults</w:t>
+      </w:r>
+      <w:proofErr w:type="spellEnd"/>
+      <w:r>
+        <w:t>) will be saved in the ‘</w:t>
+      </w:r>
+      <w:proofErr w:type="spellStart"/>
+      <w:r>
+        <w:t>SimResults</w:t>
+      </w:r>
+      <w:proofErr w:type="spellEnd"/>
+      <w:r>
+        <w:t>’ subfolder of the current active method (e.g.</w:t>
+      </w:r>
+      <w:r>
+        <w:t xml:space="preserve"> </w:t>
+      </w:r>
+      <w:r>
+        <w:t>qMTLab/SPGR/</w:t>
+      </w:r>
+      <w:proofErr w:type="spellStart"/>
+      <w:r>
+        <w:t>SimResults</w:t>
+      </w:r>
+      <w:proofErr w:type="spellEnd"/>
+      <w:r>
+        <w:t>/). You can save the current simulation results by clicking ‘Save Results’ in the ‘</w:t>
+      </w:r>
+      <w:proofErr w:type="spellStart"/>
+      <w:r>
+        <w:t>qMT</w:t>
+      </w:r>
+      <w:proofErr w:type="spellEnd"/>
+      <w:r>
+        <w:t xml:space="preserve"> Data Simulator fit’ section of the </w:t>
+      </w:r>
+      <w:r>
+        <w:rPr>
+          <w:i/>
+        </w:rPr>
+        <w:t>Menu panel</w:t>
+      </w:r>
+      <w:r>
+        <w:t>. You can later load it using the ‘Load Results’ button.</w:t>
+      </w:r>
+    </w:p>
+    <w:p>
+      <w:pPr>
+        <w:pStyle w:val="Paragraphe"/>
+      </w:pPr>
+    </w:p>
+    <w:p>
+      <w:pPr>
+        <w:pStyle w:val="Sous-soussection"/>
+      </w:pPr>
+      <w:r>
         <w:lastRenderedPageBreak/>
-        <w:t>A temporary file (Sim</w:t>
-      </w:r>
-      <w:r>
-        <w:t>Rnd</w:t>
-      </w:r>
-      <w:r>
-        <w:t>TempResults) will be saved in the ‘SimResults’ subfolder of the current active method (e.g.</w:t>
-      </w:r>
-      <w:r>
-        <w:t xml:space="preserve"> </w:t>
-      </w:r>
-      <w:r>
-        <w:t xml:space="preserve">qMTLab/SPGR/SimResults/). You can save the current simulation results by clicking ‘Save Results’ in the ‘qMT Data Simulator fit’ section of the </w:t>
-      </w:r>
-      <w:r>
-        <w:rPr>
-          <w:i/>
-        </w:rPr>
-        <w:t>Menu panel</w:t>
-      </w:r>
-      <w:r>
-        <w:t>. You can later load it using the ‘Load Results’ button.</w:t>
-      </w:r>
-    </w:p>
-    <w:p>
-      <w:pPr>
-        <w:pStyle w:val="Paragraphe"/>
-      </w:pPr>
-    </w:p>
-    <w:p>
-      <w:pPr>
-        <w:pStyle w:val="Sous-soussection"/>
-      </w:pPr>
-      <w:r>
         <w:t>Plot types</w:t>
       </w:r>
     </w:p>
@@ -3536,11 +4146,19 @@
           <w:numId w:val="4"/>
         </w:numPr>
       </w:pPr>
-      <w:r>
-        <w:rPr>
-          <w:i/>
-        </w:rPr>
-        <w:t>Pct error</w:t>
+      <w:proofErr w:type="spellStart"/>
+      <w:r>
+        <w:rPr>
+          <w:i/>
+        </w:rPr>
+        <w:t>Pct</w:t>
+      </w:r>
+      <w:proofErr w:type="spellEnd"/>
+      <w:r>
+        <w:rPr>
+          <w:i/>
+        </w:rPr>
+        <w:t xml:space="preserve"> error</w:t>
       </w:r>
       <w:r>
         <w:t>: Histogram of the percentage error distribution. Percentage error is defined as</w:t>
@@ -3983,7 +4601,7 @@
       </w:pPr>
       <w:r>
         <w:pict w14:anchorId="3B99BCF6">
-          <v:shape id="_x0000_i1030" type="#_x0000_t75" style="width:321pt;height:297.75pt">
+          <v:shape id="_x0000_i1030" type="#_x0000_t75" style="width:320.8pt;height:297.65pt">
             <v:imagedata r:id="rId13" o:title="SimRndSIRFSE"/>
           </v:shape>
         </w:pict>
@@ -4052,7 +4670,15 @@
         <w:pStyle w:val="Paragraphe"/>
       </w:pPr>
       <w:r>
-        <w:t xml:space="preserve">Each qMT acquisition method has its own particular options for simulation, protocol and fitting. These options can be modified by using the </w:t>
+        <w:t xml:space="preserve">Each </w:t>
+      </w:r>
+      <w:proofErr w:type="spellStart"/>
+      <w:r>
+        <w:t>qMT</w:t>
+      </w:r>
+      <w:proofErr w:type="spellEnd"/>
+      <w:r>
+        <w:t xml:space="preserve"> acquisition method has its own particular options for simulation, protocol and fitting. These options can be modified by using the </w:t>
       </w:r>
       <w:r>
         <w:rPr>
@@ -4265,17 +4891,26 @@
         <w:t xml:space="preserve">, defined as F = </w:t>
       </w:r>
       <w:r>
-        <w:t>M0r/M0f = kf/kr.</w:t>
-      </w:r>
-    </w:p>
-    <w:p>
-      <w:pPr>
-        <w:pStyle w:val="Paragraphe"/>
-        <w:numPr>
-          <w:ilvl w:val="0"/>
-          <w:numId w:val="4"/>
-        </w:numPr>
-      </w:pPr>
+        <w:t xml:space="preserve">M0r/M0f = </w:t>
+      </w:r>
+      <w:proofErr w:type="spellStart"/>
+      <w:r>
+        <w:t>kf</w:t>
+      </w:r>
+      <w:proofErr w:type="spellEnd"/>
+      <w:r>
+        <w:t>/kr.</w:t>
+      </w:r>
+    </w:p>
+    <w:p>
+      <w:pPr>
+        <w:pStyle w:val="Paragraphe"/>
+        <w:numPr>
+          <w:ilvl w:val="0"/>
+          <w:numId w:val="4"/>
+        </w:numPr>
+      </w:pPr>
+      <w:proofErr w:type="spellStart"/>
       <w:proofErr w:type="gramStart"/>
       <w:r>
         <w:rPr>
@@ -4283,6 +4918,7 @@
         </w:rPr>
         <w:t>kf</w:t>
       </w:r>
+      <w:proofErr w:type="spellEnd"/>
       <w:proofErr w:type="gramEnd"/>
       <w:r>
         <w:t xml:space="preserve">: </w:t>
@@ -4291,17 +4927,50 @@
         <w:t>E</w:t>
       </w:r>
       <w:r>
-        <w:t>xchange rate from the free to the restricted pool (note that kf and kr are related to one another via the definition of F. Changing the value of kf will change kr accordingly, and vice versa).</w:t>
-      </w:r>
-    </w:p>
-    <w:p>
-      <w:pPr>
-        <w:pStyle w:val="Paragraphe"/>
-        <w:numPr>
-          <w:ilvl w:val="0"/>
-          <w:numId w:val="4"/>
-        </w:numPr>
-      </w:pPr>
+        <w:t xml:space="preserve">xchange rate from the free to the restricted pool (note that </w:t>
+      </w:r>
+      <w:proofErr w:type="spellStart"/>
+      <w:r>
+        <w:t>kf</w:t>
+      </w:r>
+      <w:proofErr w:type="spellEnd"/>
+      <w:r>
+        <w:t xml:space="preserve"> and </w:t>
+      </w:r>
+      <w:proofErr w:type="spellStart"/>
+      <w:r>
+        <w:t>kr</w:t>
+      </w:r>
+      <w:proofErr w:type="spellEnd"/>
+      <w:r>
+        <w:t xml:space="preserve"> are related to one another via the definition of F. Changing the value of </w:t>
+      </w:r>
+      <w:proofErr w:type="spellStart"/>
+      <w:r>
+        <w:t>kf</w:t>
+      </w:r>
+      <w:proofErr w:type="spellEnd"/>
+      <w:r>
+        <w:t xml:space="preserve"> will change </w:t>
+      </w:r>
+      <w:proofErr w:type="spellStart"/>
+      <w:r>
+        <w:t>kr</w:t>
+      </w:r>
+      <w:proofErr w:type="spellEnd"/>
+      <w:r>
+        <w:t xml:space="preserve"> accordingly, and vice versa).</w:t>
+      </w:r>
+    </w:p>
+    <w:p>
+      <w:pPr>
+        <w:pStyle w:val="Paragraphe"/>
+        <w:numPr>
+          <w:ilvl w:val="0"/>
+          <w:numId w:val="4"/>
+        </w:numPr>
+      </w:pPr>
+      <w:proofErr w:type="spellStart"/>
       <w:proofErr w:type="gramStart"/>
       <w:r>
         <w:rPr>
@@ -4309,6 +4978,7 @@
         </w:rPr>
         <w:t>kr</w:t>
       </w:r>
+      <w:proofErr w:type="spellEnd"/>
       <w:proofErr w:type="gramEnd"/>
       <w:r>
         <w:t xml:space="preserve">: </w:t>
@@ -4425,7 +5095,23 @@
         <w:t>Lineshape</w:t>
       </w:r>
       <w:r>
-        <w:t>: The absorption lineshape of the restricted pool. Available lineshapes are: Gaussian, Lorentzian and SuperLorentzian.</w:t>
+        <w:t xml:space="preserve">: The absorption lineshape of the restricted pool. Available </w:t>
+      </w:r>
+      <w:proofErr w:type="spellStart"/>
+      <w:r>
+        <w:t>lineshapes</w:t>
+      </w:r>
+      <w:proofErr w:type="spellEnd"/>
+      <w:r>
+        <w:t xml:space="preserve"> are: Gaussian, Lorentzian and </w:t>
+      </w:r>
+      <w:proofErr w:type="spellStart"/>
+      <w:r>
+        <w:t>SuperLorentzian</w:t>
+      </w:r>
+      <w:proofErr w:type="spellEnd"/>
+      <w:r>
+        <w:t>.</w:t>
       </w:r>
     </w:p>
     <w:p>
@@ -4533,13 +5219,59 @@
         <w:rPr>
           <w:i/>
         </w:rPr>
-        <w:t>Reset Mz after acquisition</w:t>
-      </w:r>
-      <w:r>
-        <w:t xml:space="preserve">: Checking this box will reset Mzf and Mzr to their equilibrium value M0f and M0r after each data point. </w:t>
-      </w:r>
-      <w:r>
-        <w:t xml:space="preserve">Leaving this box unchecked starts the simulation for each data point with the Mzf and Mzr values that was reached </w:t>
+        <w:t xml:space="preserve">Reset </w:t>
+      </w:r>
+      <w:proofErr w:type="spellStart"/>
+      <w:r>
+        <w:rPr>
+          <w:i/>
+        </w:rPr>
+        <w:t>Mz</w:t>
+      </w:r>
+      <w:proofErr w:type="spellEnd"/>
+      <w:r>
+        <w:rPr>
+          <w:i/>
+        </w:rPr>
+        <w:t xml:space="preserve"> after acquisition</w:t>
+      </w:r>
+      <w:r>
+        <w:t xml:space="preserve">: Checking this box will reset </w:t>
+      </w:r>
+      <w:proofErr w:type="spellStart"/>
+      <w:r>
+        <w:t>Mzf</w:t>
+      </w:r>
+      <w:proofErr w:type="spellEnd"/>
+      <w:r>
+        <w:t xml:space="preserve"> and </w:t>
+      </w:r>
+      <w:proofErr w:type="spellStart"/>
+      <w:r>
+        <w:t>Mzr</w:t>
+      </w:r>
+      <w:proofErr w:type="spellEnd"/>
+      <w:r>
+        <w:t xml:space="preserve"> to their equilibrium value M0f and M0r after each data point. </w:t>
+      </w:r>
+      <w:r>
+        <w:t xml:space="preserve">Leaving this box unchecked starts the simulation for each data point with the </w:t>
+      </w:r>
+      <w:proofErr w:type="spellStart"/>
+      <w:r>
+        <w:t>Mzf</w:t>
+      </w:r>
+      <w:proofErr w:type="spellEnd"/>
+      <w:r>
+        <w:t xml:space="preserve"> and </w:t>
+      </w:r>
+      <w:proofErr w:type="spellStart"/>
+      <w:r>
+        <w:t>Mzr</w:t>
+      </w:r>
+      <w:proofErr w:type="spellEnd"/>
+      <w:r>
+        <w:t xml:space="preserve"> values that was reached </w:t>
       </w:r>
       <w:r>
         <w:t>at the end of the</w:t>
@@ -4586,13 +5318,21 @@
           <w:numId w:val="4"/>
         </w:numPr>
       </w:pPr>
+      <w:proofErr w:type="spellStart"/>
       <w:proofErr w:type="gramStart"/>
       <w:r>
         <w:rPr>
           <w:i/>
         </w:rPr>
         <w:lastRenderedPageBreak/>
-        <w:t>Tol.</w:t>
+        <w:t>Tol</w:t>
+      </w:r>
+      <w:proofErr w:type="spellEnd"/>
+      <w:r>
+        <w:rPr>
+          <w:i/>
+        </w:rPr>
+        <w:t>.</w:t>
       </w:r>
       <w:r>
         <w:t>:</w:t>
@@ -4635,7 +5375,11 @@
         <w:t>n</w:t>
       </w:r>
       <w:r>
-        <w:t>|/M</w:t>
+        <w:t>|/</w:t>
+      </w:r>
+      <w:proofErr w:type="spellStart"/>
+      <w:r>
+        <w:t>M</w:t>
       </w:r>
       <w:r>
         <w:rPr>
@@ -4643,6 +5387,7 @@
         </w:rPr>
         <w:t>n</w:t>
       </w:r>
+      <w:proofErr w:type="spellEnd"/>
       <w:r>
         <w:t xml:space="preserve">) is less than or equal to the tolerance value for five consecutive pulses, then SS is reached. </w:t>
       </w:r>
@@ -4764,8 +5509,16 @@
         <w:rPr>
           <w:i/>
         </w:rPr>
-        <w:t>Compute Sr</w:t>
-      </w:r>
+        <w:t xml:space="preserve">Compute </w:t>
+      </w:r>
+      <w:proofErr w:type="spellStart"/>
+      <w:r>
+        <w:rPr>
+          <w:i/>
+        </w:rPr>
+        <w:t>Sr</w:t>
+      </w:r>
+      <w:proofErr w:type="spellEnd"/>
       <w:r>
         <w:t xml:space="preserve">: </w:t>
       </w:r>
@@ -4799,7 +5552,19 @@
         <w:t>vs</w:t>
       </w:r>
       <w:r>
-        <w:t xml:space="preserve"> before the inversion pulse for the restricted pool (Sr = M</w:t>
+        <w:t xml:space="preserve"> before the inversion pulse for the restricted pool (</w:t>
+      </w:r>
+      <w:proofErr w:type="spellStart"/>
+      <w:r>
+        <w:t>Sr</w:t>
+      </w:r>
+      <w:proofErr w:type="spellEnd"/>
+      <w:r>
+        <w:t xml:space="preserve"> = </w:t>
+      </w:r>
+      <w:proofErr w:type="spellStart"/>
+      <w:r>
+        <w:t>M</w:t>
       </w:r>
       <w:r>
         <w:rPr>
@@ -4807,6 +5572,7 @@
         </w:rPr>
         <w:t>zr</w:t>
       </w:r>
+      <w:proofErr w:type="spellEnd"/>
       <w:r>
         <w:rPr>
           <w:vertAlign w:val="superscript"/>
@@ -4814,7 +5580,11 @@
         <w:t>+</w:t>
       </w:r>
       <w:r>
-        <w:t>/M</w:t>
+        <w:t>/</w:t>
+      </w:r>
+      <w:proofErr w:type="spellStart"/>
+      <w:r>
+        <w:t>M</w:t>
       </w:r>
       <w:r>
         <w:rPr>
@@ -4822,6 +5592,7 @@
         </w:rPr>
         <w:t>zr</w:t>
       </w:r>
+      <w:proofErr w:type="spellEnd"/>
       <w:r>
         <w:rPr>
           <w:vertAlign w:val="superscript"/>
@@ -4829,7 +5600,15 @@
         <w:t>-</w:t>
       </w:r>
       <w:r>
-        <w:t>) will be set as the starting value for Sr in the ‘Fitting’ table.</w:t>
+        <w:t xml:space="preserve">) will be set as the starting value for </w:t>
+      </w:r>
+      <w:proofErr w:type="spellStart"/>
+      <w:r>
+        <w:t>Sr</w:t>
+      </w:r>
+      <w:proofErr w:type="spellEnd"/>
+      <w:r>
+        <w:t xml:space="preserve"> in the ‘Fitting’ table.</w:t>
       </w:r>
     </w:p>
     <w:p>
@@ -4865,7 +5644,23 @@
         <w:t>Assume M=0 after FSE</w:t>
       </w:r>
       <w:r>
-        <w:t>: Skip the simulation of the FSE sequence and assume Mzf = Mzr = 0 after it.</w:t>
+        <w:t xml:space="preserve">: Skip the simulation of the FSE sequence and assume </w:t>
+      </w:r>
+      <w:proofErr w:type="spellStart"/>
+      <w:r>
+        <w:t>Mzf</w:t>
+      </w:r>
+      <w:proofErr w:type="spellEnd"/>
+      <w:r>
+        <w:t xml:space="preserve"> = </w:t>
+      </w:r>
+      <w:proofErr w:type="spellStart"/>
+      <w:r>
+        <w:t>Mzr</w:t>
+      </w:r>
+      <w:proofErr w:type="spellEnd"/>
+      <w:r>
+        <w:t xml:space="preserve"> = 0 after it.</w:t>
       </w:r>
     </w:p>
     <w:p>
@@ -4939,10 +5734,56 @@
         <w:rPr>
           <w:i/>
         </w:rPr>
-        <w:t>Reset Mz after acquisition</w:t>
-      </w:r>
-      <w:r>
-        <w:t>: Checking this box will reset Mzf and Mzr to their equilibrium value M0f and M0r after each data point. Leaving this box unchecked starts the simulation for each data point with the Mzf and Mzr values that was reached after the previous data point. This is the equivalent of simulating a delay between each data point acquisition so that magnetization returns to equilibrium, or to acquire each data point successively without delay.</w:t>
+        <w:t xml:space="preserve">Reset </w:t>
+      </w:r>
+      <w:proofErr w:type="spellStart"/>
+      <w:r>
+        <w:rPr>
+          <w:i/>
+        </w:rPr>
+        <w:t>Mz</w:t>
+      </w:r>
+      <w:proofErr w:type="spellEnd"/>
+      <w:r>
+        <w:rPr>
+          <w:i/>
+        </w:rPr>
+        <w:t xml:space="preserve"> after acquisition</w:t>
+      </w:r>
+      <w:r>
+        <w:t xml:space="preserve">: Checking this box will reset </w:t>
+      </w:r>
+      <w:proofErr w:type="spellStart"/>
+      <w:r>
+        <w:t>Mzf</w:t>
+      </w:r>
+      <w:proofErr w:type="spellEnd"/>
+      <w:r>
+        <w:t xml:space="preserve"> and </w:t>
+      </w:r>
+      <w:proofErr w:type="spellStart"/>
+      <w:r>
+        <w:t>Mzr</w:t>
+      </w:r>
+      <w:proofErr w:type="spellEnd"/>
+      <w:r>
+        <w:t xml:space="preserve"> to their equilibrium value M0f and M0r after each data point. Leaving this box unchecked starts the simulation for each data point with the </w:t>
+      </w:r>
+      <w:proofErr w:type="spellStart"/>
+      <w:r>
+        <w:t>Mzf</w:t>
+      </w:r>
+      <w:proofErr w:type="spellEnd"/>
+      <w:r>
+        <w:t xml:space="preserve"> and </w:t>
+      </w:r>
+      <w:proofErr w:type="spellStart"/>
+      <w:r>
+        <w:t>Mzr</w:t>
+      </w:r>
+      <w:proofErr w:type="spellEnd"/>
+      <w:r>
+        <w:t xml:space="preserve"> values that was reached after the previous data point. This is the equivalent of simulating a delay between each data point acquisition so that magnetization returns to equilibrium, or to acquire each data point successively without delay.</w:t>
       </w:r>
     </w:p>
     <w:p>
@@ -4971,12 +5812,20 @@
           <w:numId w:val="4"/>
         </w:numPr>
       </w:pPr>
+      <w:proofErr w:type="spellStart"/>
       <w:proofErr w:type="gramStart"/>
       <w:r>
         <w:rPr>
           <w:i/>
         </w:rPr>
-        <w:t>Tol.</w:t>
+        <w:t>Tol</w:t>
+      </w:r>
+      <w:proofErr w:type="spellEnd"/>
+      <w:r>
+        <w:rPr>
+          <w:i/>
+        </w:rPr>
+        <w:t>.</w:t>
       </w:r>
       <w:r>
         <w:t>:</w:t>
@@ -5010,7 +5859,11 @@
         <w:t>n</w:t>
       </w:r>
       <w:r>
-        <w:t>|/M</w:t>
+        <w:t>|/</w:t>
+      </w:r>
+      <w:proofErr w:type="spellStart"/>
+      <w:r>
+        <w:t>M</w:t>
       </w:r>
       <w:r>
         <w:rPr>
@@ -5018,6 +5871,7 @@
         </w:rPr>
         <w:t>n</w:t>
       </w:r>
+      <w:proofErr w:type="spellEnd"/>
       <w:r>
         <w:t xml:space="preserve">) is less than or equal to the tolerance value for five consecutive pulses, then SS is reached. </w:t>
       </w:r>
@@ -5097,7 +5951,15 @@
         <w:pStyle w:val="Paragraphe"/>
       </w:pPr>
       <w:r>
-        <w:t>The ‘Protocol’ panel is where you define all options relating to the acquisition sequence. These options are specific for each method. For all methods, you will find (at the top of the protocol panel) input text fields corresponding to the independent variables. You can enter a Matlab expression defining a vector in these boxes before clicking on ‘Set sequence’ to fill the sequence table automatically. You can then edit the sequence table manually if you need to add/remove or reorder specific points.</w:t>
+        <w:t xml:space="preserve">The ‘Protocol’ panel is where you define all options relating to the acquisition sequence. These options are specific for each method. For all methods, you will find (at the top of the protocol panel) input text fields corresponding to the independent variables. You can enter a </w:t>
+      </w:r>
+      <w:proofErr w:type="spellStart"/>
+      <w:r>
+        <w:t>Matlab</w:t>
+      </w:r>
+      <w:proofErr w:type="spellEnd"/>
+      <w:r>
+        <w:t xml:space="preserve"> expression defining a vector in these boxes before clicking on ‘Set sequence’ to fill the sequence table automatically. You can then edit the sequence table manually if you need to add/remove or reorder specific points.</w:t>
       </w:r>
     </w:p>
     <w:p>
@@ -5189,7 +6051,31 @@
         <w:pStyle w:val="Paragraphe"/>
       </w:pPr>
       <w:r>
-        <w:t>The independent variables for this method are the flip angle (α) and duration (Trf) of the RF pulses. The sequence can be defined in two part: 1- Vary α with a fixed Trf; 2- Vary Trf with a fixed α. From top to bottom, the protocol panel elements are:</w:t>
+        <w:t>The independent variables for this method are the flip angle (α) and duration (</w:t>
+      </w:r>
+      <w:proofErr w:type="spellStart"/>
+      <w:r>
+        <w:t>Trf</w:t>
+      </w:r>
+      <w:proofErr w:type="spellEnd"/>
+      <w:r>
+        <w:t xml:space="preserve">) of the RF pulses. The sequence can be defined in two part: 1- Vary α with a fixed </w:t>
+      </w:r>
+      <w:proofErr w:type="spellStart"/>
+      <w:r>
+        <w:t>Trf</w:t>
+      </w:r>
+      <w:proofErr w:type="spellEnd"/>
+      <w:r>
+        <w:t xml:space="preserve">; 2- Vary </w:t>
+      </w:r>
+      <w:proofErr w:type="spellStart"/>
+      <w:r>
+        <w:t>Trf</w:t>
+      </w:r>
+      <w:proofErr w:type="spellEnd"/>
+      <w:r>
+        <w:t xml:space="preserve"> with a fixed α. From top to bottom, the protocol panel elements are:</w:t>
       </w:r>
     </w:p>
     <w:p>
@@ -5230,28 +6116,80 @@
         <w:rPr>
           <w:i/>
         </w:rPr>
-        <w:t>Fixed Trf:</w:t>
-      </w:r>
-      <w:r>
-        <w:t xml:space="preserve"> Input text field used to define the fixed Trf value used for the ‘vary α’ part of the sequence.</w:t>
-      </w:r>
-    </w:p>
-    <w:p>
-      <w:pPr>
-        <w:pStyle w:val="Paragraphe"/>
-        <w:numPr>
-          <w:ilvl w:val="0"/>
-          <w:numId w:val="4"/>
-        </w:numPr>
-      </w:pPr>
-      <w:r>
-        <w:rPr>
-          <w:i/>
-        </w:rPr>
-        <w:t>Vary Trf:</w:t>
-      </w:r>
-      <w:r>
-        <w:t xml:space="preserve"> Input text field used to define the Trf used for the ‘vary Trf’ part of the sequence.</w:t>
+        <w:t xml:space="preserve">Fixed </w:t>
+      </w:r>
+      <w:proofErr w:type="spellStart"/>
+      <w:r>
+        <w:rPr>
+          <w:i/>
+        </w:rPr>
+        <w:t>Trf</w:t>
+      </w:r>
+      <w:proofErr w:type="spellEnd"/>
+      <w:r>
+        <w:rPr>
+          <w:i/>
+        </w:rPr>
+        <w:t>:</w:t>
+      </w:r>
+      <w:r>
+        <w:t xml:space="preserve"> Input text field used to define the fixed </w:t>
+      </w:r>
+      <w:proofErr w:type="spellStart"/>
+      <w:r>
+        <w:t>Trf</w:t>
+      </w:r>
+      <w:proofErr w:type="spellEnd"/>
+      <w:r>
+        <w:t xml:space="preserve"> value used for the ‘vary α’ part of the sequence.</w:t>
+      </w:r>
+    </w:p>
+    <w:p>
+      <w:pPr>
+        <w:pStyle w:val="Paragraphe"/>
+        <w:numPr>
+          <w:ilvl w:val="0"/>
+          <w:numId w:val="4"/>
+        </w:numPr>
+      </w:pPr>
+      <w:r>
+        <w:rPr>
+          <w:i/>
+        </w:rPr>
+        <w:t xml:space="preserve">Vary </w:t>
+      </w:r>
+      <w:proofErr w:type="spellStart"/>
+      <w:r>
+        <w:rPr>
+          <w:i/>
+        </w:rPr>
+        <w:t>Trf</w:t>
+      </w:r>
+      <w:proofErr w:type="spellEnd"/>
+      <w:r>
+        <w:rPr>
+          <w:i/>
+        </w:rPr>
+        <w:t>:</w:t>
+      </w:r>
+      <w:r>
+        <w:t xml:space="preserve"> Input text field used to define the </w:t>
+      </w:r>
+      <w:proofErr w:type="spellStart"/>
+      <w:r>
+        <w:t>Trf</w:t>
+      </w:r>
+      <w:proofErr w:type="spellEnd"/>
+      <w:r>
+        <w:t xml:space="preserve"> used for the ‘vary </w:t>
+      </w:r>
+      <w:proofErr w:type="spellStart"/>
+      <w:r>
+        <w:t>Trf</w:t>
+      </w:r>
+      <w:proofErr w:type="spellEnd"/>
+      <w:r>
+        <w:t>’ part of the sequence.</w:t>
       </w:r>
     </w:p>
     <w:p>
@@ -5269,7 +6207,15 @@
         <w:t>Fixed alpha:</w:t>
       </w:r>
       <w:r>
-        <w:t xml:space="preserve"> Input text field used to define the fixed α value used for the ‘vary Trf’ part of the sequence.</w:t>
+        <w:t xml:space="preserve"> Input text field used to define the fixed α value used for the ‘vary </w:t>
+      </w:r>
+      <w:proofErr w:type="spellStart"/>
+      <w:r>
+        <w:t>Trf</w:t>
+      </w:r>
+      <w:proofErr w:type="spellEnd"/>
+      <w:r>
+        <w:t>’ part of the sequence.</w:t>
       </w:r>
     </w:p>
     <w:p>
@@ -5305,7 +6251,15 @@
         <w:t>Sequence table</w:t>
       </w:r>
       <w:r>
-        <w:t>: This table contains the values of Alpha and Trf that will be used, in the order they will be used.</w:t>
+        <w:t xml:space="preserve">: This table contains the values of Alpha and </w:t>
+      </w:r>
+      <w:proofErr w:type="spellStart"/>
+      <w:r>
+        <w:t>Trf</w:t>
+      </w:r>
+      <w:proofErr w:type="spellEnd"/>
+      <w:r>
+        <w:t xml:space="preserve"> that will be used, in the order they will be used.</w:t>
       </w:r>
     </w:p>
     <w:p>
@@ -5411,10 +6365,32 @@
         <w:rPr>
           <w:i/>
         </w:rPr>
-        <w:t>Fix TR-Trf:</w:t>
-      </w:r>
-      <w:r>
-        <w:t xml:space="preserve"> Select this options and enter a value in the text box below to set a fixed free precession time (TR-Trf).</w:t>
+        <w:t>Fix TR-</w:t>
+      </w:r>
+      <w:proofErr w:type="spellStart"/>
+      <w:r>
+        <w:rPr>
+          <w:i/>
+        </w:rPr>
+        <w:t>Trf</w:t>
+      </w:r>
+      <w:proofErr w:type="spellEnd"/>
+      <w:r>
+        <w:rPr>
+          <w:i/>
+        </w:rPr>
+        <w:t>:</w:t>
+      </w:r>
+      <w:r>
+        <w:t xml:space="preserve"> Select this options and enter a value in the text box below to set a fixed free precession time (TR-</w:t>
+      </w:r>
+      <w:proofErr w:type="spellStart"/>
+      <w:r>
+        <w:t>Trf</w:t>
+      </w:r>
+      <w:proofErr w:type="spellEnd"/>
+      <w:r>
+        <w:t>).</w:t>
       </w:r>
     </w:p>
     <w:p>
@@ -5432,7 +6408,95 @@
         <w:t>Pulse shape</w:t>
       </w:r>
       <w:r>
-        <w:t>: Select the shape of the RF pulses. Available options are: hard, gaussian, gausshann (gaussian pulse with Hanning window), sinc, sinchann (sinc pulse with Hanning window), sincgauss (sinc pulse with gaussian window) and fermi.</w:t>
+        <w:t xml:space="preserve">: Select the shape of the RF pulses. Available options are: hard, </w:t>
+      </w:r>
+      <w:proofErr w:type="spellStart"/>
+      <w:r>
+        <w:t>gaussian</w:t>
+      </w:r>
+      <w:proofErr w:type="spellEnd"/>
+      <w:r>
+        <w:t xml:space="preserve">, </w:t>
+      </w:r>
+      <w:proofErr w:type="spellStart"/>
+      <w:r>
+        <w:t>gausshann</w:t>
+      </w:r>
+      <w:proofErr w:type="spellEnd"/>
+      <w:r>
+        <w:t xml:space="preserve"> (</w:t>
+      </w:r>
+      <w:proofErr w:type="spellStart"/>
+      <w:r>
+        <w:t>gaussian</w:t>
+      </w:r>
+      <w:proofErr w:type="spellEnd"/>
+      <w:r>
+        <w:t xml:space="preserve"> pulse with </w:t>
+      </w:r>
+      <w:proofErr w:type="spellStart"/>
+      <w:r>
+        <w:t>Hanning</w:t>
+      </w:r>
+      <w:proofErr w:type="spellEnd"/>
+      <w:r>
+        <w:t xml:space="preserve"> window), </w:t>
+      </w:r>
+      <w:proofErr w:type="spellStart"/>
+      <w:r>
+        <w:t>sinc</w:t>
+      </w:r>
+      <w:proofErr w:type="spellEnd"/>
+      <w:r>
+        <w:t xml:space="preserve">, </w:t>
+      </w:r>
+      <w:proofErr w:type="spellStart"/>
+      <w:r>
+        <w:t>sinchann</w:t>
+      </w:r>
+      <w:proofErr w:type="spellEnd"/>
+      <w:r>
+        <w:t xml:space="preserve"> (</w:t>
+      </w:r>
+      <w:proofErr w:type="spellStart"/>
+      <w:r>
+        <w:t>sinc</w:t>
+      </w:r>
+      <w:proofErr w:type="spellEnd"/>
+      <w:r>
+        <w:t xml:space="preserve"> pulse with </w:t>
+      </w:r>
+      <w:proofErr w:type="spellStart"/>
+      <w:r>
+        <w:t>Hanning</w:t>
+      </w:r>
+      <w:proofErr w:type="spellEnd"/>
+      <w:r>
+        <w:t xml:space="preserve"> window), </w:t>
+      </w:r>
+      <w:proofErr w:type="spellStart"/>
+      <w:r>
+        <w:t>sincgauss</w:t>
+      </w:r>
+      <w:proofErr w:type="spellEnd"/>
+      <w:r>
+        <w:t xml:space="preserve"> (</w:t>
+      </w:r>
+      <w:proofErr w:type="spellStart"/>
+      <w:r>
+        <w:t>sinc</w:t>
+      </w:r>
+      <w:proofErr w:type="spellEnd"/>
+      <w:r>
+        <w:t xml:space="preserve"> pulse with </w:t>
+      </w:r>
+      <w:proofErr w:type="spellStart"/>
+      <w:r>
+        <w:t>gaussian</w:t>
+      </w:r>
+      <w:proofErr w:type="spellEnd"/>
+      <w:r>
+        <w:t xml:space="preserve"> window) and fermi.</w:t>
       </w:r>
     </w:p>
     <w:p>
@@ -5479,8 +6543,16 @@
         <w:rPr>
           <w:i/>
         </w:rPr>
-        <w:t>Alpha/2 – TR/2 prepulse</w:t>
-      </w:r>
+        <w:t xml:space="preserve">Alpha/2 – TR/2 </w:t>
+      </w:r>
+      <w:proofErr w:type="spellStart"/>
+      <w:r>
+        <w:rPr>
+          <w:i/>
+        </w:rPr>
+        <w:t>prepulse</w:t>
+      </w:r>
+      <w:proofErr w:type="spellEnd"/>
       <w:r>
         <w:t xml:space="preserve">: Perform </w:t>
       </w:r>
@@ -5490,7 +6562,15 @@
       </w:r>
       <w:proofErr w:type="gramEnd"/>
       <w:r>
-        <w:t xml:space="preserve"> α/2 – TR/2 prepulse before each series of RF pulses.</w:t>
+        <w:t xml:space="preserve"> α/2 – TR/2 </w:t>
+      </w:r>
+      <w:proofErr w:type="spellStart"/>
+      <w:r>
+        <w:t>prepulse</w:t>
+      </w:r>
+      <w:proofErr w:type="spellEnd"/>
+      <w:r>
+        <w:t xml:space="preserve"> before each series of RF pulses.</w:t>
       </w:r>
     </w:p>
     <w:p>
@@ -5511,28 +6591,38 @@
         <w:pStyle w:val="Paragraphe"/>
       </w:pPr>
       <w:r>
-        <w:t>The independent variables for this method are the inversion times (Ti) and the delay times (Td). From top to bottom, the protocol panel elements are:</w:t>
-      </w:r>
-    </w:p>
-    <w:p>
-      <w:pPr>
-        <w:pStyle w:val="Paragraphe"/>
-      </w:pPr>
-    </w:p>
-    <w:p>
-      <w:pPr>
-        <w:pStyle w:val="Paragraphe"/>
-        <w:numPr>
-          <w:ilvl w:val="0"/>
-          <w:numId w:val="4"/>
-        </w:numPr>
-      </w:pPr>
-      <w:r>
-        <w:rPr>
-          <w:i/>
-        </w:rPr>
+        <w:t>The independent variables for this method are the inversion times (</w:t>
+      </w:r>
+      <w:proofErr w:type="spellStart"/>
+      <w:r>
         <w:t>Ti</w:t>
       </w:r>
+      <w:proofErr w:type="spellEnd"/>
+      <w:r>
+        <w:t>) and the delay times (Td). From top to bottom, the protocol panel elements are:</w:t>
+      </w:r>
+    </w:p>
+    <w:p>
+      <w:pPr>
+        <w:pStyle w:val="Paragraphe"/>
+      </w:pPr>
+    </w:p>
+    <w:p>
+      <w:pPr>
+        <w:pStyle w:val="Paragraphe"/>
+        <w:numPr>
+          <w:ilvl w:val="0"/>
+          <w:numId w:val="4"/>
+        </w:numPr>
+      </w:pPr>
+      <w:proofErr w:type="spellStart"/>
+      <w:r>
+        <w:rPr>
+          <w:i/>
+        </w:rPr>
+        <w:t>Ti</w:t>
+      </w:r>
+      <w:proofErr w:type="spellEnd"/>
       <w:r>
         <w:t>: Input text field used to define the inversion times.</w:t>
       </w:r>
@@ -5588,7 +6678,15 @@
         <w:t>Sequence table</w:t>
       </w:r>
       <w:r>
-        <w:t>: This table contains the values of Ti and Td that will be used, in the order they will be used.</w:t>
+        <w:t xml:space="preserve">: This table contains the values of </w:t>
+      </w:r>
+      <w:proofErr w:type="spellStart"/>
+      <w:r>
+        <w:t>Ti</w:t>
+      </w:r>
+      <w:proofErr w:type="spellEnd"/>
+      <w:r>
+        <w:t xml:space="preserve"> and Td that will be used, in the order they will be used.</w:t>
       </w:r>
     </w:p>
     <w:p>
@@ -5696,7 +6794,95 @@
         <w:t xml:space="preserve"> shape</w:t>
       </w:r>
       <w:r>
-        <w:t>: Select the shape of the inversion pulse. Available options are: hard, gaussian, gausshann (gaussian pulse with Hanning window), sinc, sinchann (sinc pulse with Hanning window), sincgauss (sinc pulse with gaussian window) and fermi.</w:t>
+        <w:t xml:space="preserve">: Select the shape of the inversion pulse. Available options are: hard, </w:t>
+      </w:r>
+      <w:proofErr w:type="spellStart"/>
+      <w:r>
+        <w:t>gaussian</w:t>
+      </w:r>
+      <w:proofErr w:type="spellEnd"/>
+      <w:r>
+        <w:t xml:space="preserve">, </w:t>
+      </w:r>
+      <w:proofErr w:type="spellStart"/>
+      <w:r>
+        <w:t>gausshann</w:t>
+      </w:r>
+      <w:proofErr w:type="spellEnd"/>
+      <w:r>
+        <w:t xml:space="preserve"> (</w:t>
+      </w:r>
+      <w:proofErr w:type="spellStart"/>
+      <w:r>
+        <w:t>gaussian</w:t>
+      </w:r>
+      <w:proofErr w:type="spellEnd"/>
+      <w:r>
+        <w:t xml:space="preserve"> pulse with </w:t>
+      </w:r>
+      <w:proofErr w:type="spellStart"/>
+      <w:r>
+        <w:t>Hanning</w:t>
+      </w:r>
+      <w:proofErr w:type="spellEnd"/>
+      <w:r>
+        <w:t xml:space="preserve"> window), </w:t>
+      </w:r>
+      <w:proofErr w:type="spellStart"/>
+      <w:r>
+        <w:t>sinc</w:t>
+      </w:r>
+      <w:proofErr w:type="spellEnd"/>
+      <w:r>
+        <w:t xml:space="preserve">, </w:t>
+      </w:r>
+      <w:proofErr w:type="spellStart"/>
+      <w:r>
+        <w:t>sinchann</w:t>
+      </w:r>
+      <w:proofErr w:type="spellEnd"/>
+      <w:r>
+        <w:t xml:space="preserve"> (</w:t>
+      </w:r>
+      <w:proofErr w:type="spellStart"/>
+      <w:r>
+        <w:t>sinc</w:t>
+      </w:r>
+      <w:proofErr w:type="spellEnd"/>
+      <w:r>
+        <w:t xml:space="preserve"> pulse with </w:t>
+      </w:r>
+      <w:proofErr w:type="spellStart"/>
+      <w:r>
+        <w:t>Hanning</w:t>
+      </w:r>
+      <w:proofErr w:type="spellEnd"/>
+      <w:r>
+        <w:t xml:space="preserve"> window), </w:t>
+      </w:r>
+      <w:proofErr w:type="spellStart"/>
+      <w:r>
+        <w:t>sincgauss</w:t>
+      </w:r>
+      <w:proofErr w:type="spellEnd"/>
+      <w:r>
+        <w:t xml:space="preserve"> (</w:t>
+      </w:r>
+      <w:proofErr w:type="spellStart"/>
+      <w:r>
+        <w:t>sinc</w:t>
+      </w:r>
+      <w:proofErr w:type="spellEnd"/>
+      <w:r>
+        <w:t xml:space="preserve"> pulse with </w:t>
+      </w:r>
+      <w:proofErr w:type="spellStart"/>
+      <w:r>
+        <w:t>gaussian</w:t>
+      </w:r>
+      <w:proofErr w:type="spellEnd"/>
+      <w:r>
+        <w:t xml:space="preserve"> window) and fermi.</w:t>
       </w:r>
     </w:p>
     <w:p>
@@ -5746,12 +6932,14 @@
       <w:r>
         <w:t xml:space="preserve"> </w:t>
       </w:r>
+      <w:proofErr w:type="spellStart"/>
       <w:r>
         <w:rPr>
           <w:i/>
         </w:rPr>
         <w:t>Trf</w:t>
       </w:r>
+      <w:proofErr w:type="spellEnd"/>
       <w:r>
         <w:t>: Duration of the pulses in the FSE sequence.</w:t>
       </w:r>
@@ -5773,6 +6961,7 @@
       <w:r>
         <w:t xml:space="preserve"> </w:t>
       </w:r>
+      <w:proofErr w:type="spellStart"/>
       <w:proofErr w:type="gramStart"/>
       <w:r>
         <w:rPr>
@@ -5780,6 +6969,7 @@
         </w:rPr>
         <w:t>Tr</w:t>
       </w:r>
+      <w:proofErr w:type="spellEnd"/>
       <w:proofErr w:type="gramEnd"/>
       <w:r>
         <w:t>: Delay between the pulses in the FSE sequence.</w:t>
@@ -5797,7 +6987,21 @@
         <w:rPr>
           <w:i/>
         </w:rPr>
-        <w:t>FSE sequence – NPulse:</w:t>
+        <w:t xml:space="preserve">FSE sequence – </w:t>
+      </w:r>
+      <w:proofErr w:type="spellStart"/>
+      <w:r>
+        <w:rPr>
+          <w:i/>
+        </w:rPr>
+        <w:t>NPulse</w:t>
+      </w:r>
+      <w:proofErr w:type="spellEnd"/>
+      <w:r>
+        <w:rPr>
+          <w:i/>
+        </w:rPr>
+        <w:t>:</w:t>
       </w:r>
       <w:r>
         <w:t xml:space="preserve"> Number of refocusing pulses in the FSE sequence.</w:t>
@@ -5981,12 +7185,14 @@
           <w:numId w:val="4"/>
         </w:numPr>
       </w:pPr>
+      <w:proofErr w:type="spellStart"/>
       <w:r>
         <w:rPr>
           <w:i/>
         </w:rPr>
         <w:t>Tmt</w:t>
       </w:r>
+      <w:proofErr w:type="spellEnd"/>
       <w:r>
         <w:t>: Duration of the MT pulses.</w:t>
       </w:r>
@@ -5999,12 +7205,14 @@
           <w:numId w:val="4"/>
         </w:numPr>
       </w:pPr>
+      <w:proofErr w:type="spellStart"/>
       <w:r>
         <w:rPr>
           <w:i/>
         </w:rPr>
         <w:t>Ts</w:t>
       </w:r>
+      <w:proofErr w:type="spellEnd"/>
       <w:r>
         <w:t>:</w:t>
       </w:r>
@@ -6020,12 +7228,14 @@
           <w:numId w:val="4"/>
         </w:numPr>
       </w:pPr>
+      <w:proofErr w:type="spellStart"/>
       <w:r>
         <w:rPr>
           <w:i/>
         </w:rPr>
         <w:t>Tp</w:t>
       </w:r>
+      <w:proofErr w:type="spellEnd"/>
       <w:r>
         <w:t>:</w:t>
       </w:r>
@@ -6041,6 +7251,7 @@
           <w:numId w:val="4"/>
         </w:numPr>
       </w:pPr>
+      <w:proofErr w:type="spellStart"/>
       <w:proofErr w:type="gramStart"/>
       <w:r>
         <w:rPr>
@@ -6048,6 +7259,7 @@
         </w:rPr>
         <w:t>Tr</w:t>
       </w:r>
+      <w:proofErr w:type="spellEnd"/>
       <w:proofErr w:type="gramEnd"/>
       <w:r>
         <w:t>:</w:t>
@@ -6074,23 +7286,54 @@
         <w:t>:</w:t>
       </w:r>
       <w:r>
-        <w:t xml:space="preserve"> Repetition time of the whole sequence. Calculated automatically from the above (TR = Tmt+Ts+Tp+</w:t>
+        <w:t xml:space="preserve"> Repetition time of the whole sequence. Calculated automatically from the above (TR = </w:t>
+      </w:r>
+      <w:proofErr w:type="spellStart"/>
+      <w:r>
+        <w:t>Tmt+Ts+Tp+</w:t>
       </w:r>
       <w:proofErr w:type="gramStart"/>
       <w:r>
         <w:t>Tr</w:t>
       </w:r>
+      <w:proofErr w:type="spellEnd"/>
       <w:proofErr w:type="gramEnd"/>
       <w:r>
         <w:t xml:space="preserve">). If a value is entered in this field, the </w:t>
       </w:r>
+      <w:proofErr w:type="spellStart"/>
       <w:proofErr w:type="gramStart"/>
       <w:r>
         <w:t>Tr</w:t>
       </w:r>
+      <w:proofErr w:type="spellEnd"/>
       <w:proofErr w:type="gramEnd"/>
       <w:r>
-        <w:t xml:space="preserve"> field is changed accordingly (Tr = TR-Tmt-Ts-Tp).</w:t>
+        <w:t xml:space="preserve"> field is changed accordingly (</w:t>
+      </w:r>
+      <w:proofErr w:type="spellStart"/>
+      <w:r>
+        <w:t>Tr</w:t>
+      </w:r>
+      <w:proofErr w:type="spellEnd"/>
+      <w:r>
+        <w:t xml:space="preserve"> = TR-</w:t>
+      </w:r>
+      <w:proofErr w:type="spellStart"/>
+      <w:r>
+        <w:t>Tmt</w:t>
+      </w:r>
+      <w:proofErr w:type="spellEnd"/>
+      <w:r>
+        <w:t>-</w:t>
+      </w:r>
+      <w:proofErr w:type="spellStart"/>
+      <w:r>
+        <w:t>Ts-Tp</w:t>
+      </w:r>
+      <w:proofErr w:type="spellEnd"/>
+      <w:r>
+        <w:t>).</w:t>
       </w:r>
     </w:p>
     <w:p>
@@ -6133,33 +7376,155 @@
         <w:t>:</w:t>
       </w:r>
       <w:r>
-        <w:t xml:space="preserve"> Select the shape of the MT pulse. Available options are: hard, gaussian, gausshann (gaussian pulse with Hanning window), sinc, sinchann (sinc pulse with Hanning window), sincgauss (sinc pulse with gaussian window) and fermi.</w:t>
-      </w:r>
-    </w:p>
-    <w:p>
-      <w:pPr>
-        <w:pStyle w:val="Paragraphe"/>
-        <w:numPr>
-          <w:ilvl w:val="0"/>
-          <w:numId w:val="4"/>
-        </w:numPr>
-      </w:pPr>
-      <w:r>
-        <w:rPr>
-          <w:i/>
-        </w:rPr>
-        <w:t>Sinc TBW</w:t>
+        <w:t xml:space="preserve"> Select the shape of the MT pulse. Available options are: hard, </w:t>
+      </w:r>
+      <w:proofErr w:type="spellStart"/>
+      <w:r>
+        <w:t>gaussian</w:t>
+      </w:r>
+      <w:proofErr w:type="spellEnd"/>
+      <w:r>
+        <w:t xml:space="preserve">, </w:t>
+      </w:r>
+      <w:proofErr w:type="spellStart"/>
+      <w:r>
+        <w:t>gausshann</w:t>
+      </w:r>
+      <w:proofErr w:type="spellEnd"/>
+      <w:r>
+        <w:t xml:space="preserve"> (</w:t>
+      </w:r>
+      <w:proofErr w:type="spellStart"/>
+      <w:r>
+        <w:t>gaussian</w:t>
+      </w:r>
+      <w:proofErr w:type="spellEnd"/>
+      <w:r>
+        <w:t xml:space="preserve"> pulse with </w:t>
+      </w:r>
+      <w:proofErr w:type="spellStart"/>
+      <w:r>
+        <w:t>Hanning</w:t>
+      </w:r>
+      <w:proofErr w:type="spellEnd"/>
+      <w:r>
+        <w:t xml:space="preserve"> window), </w:t>
+      </w:r>
+      <w:proofErr w:type="spellStart"/>
+      <w:r>
+        <w:t>sinc</w:t>
+      </w:r>
+      <w:proofErr w:type="spellEnd"/>
+      <w:r>
+        <w:t xml:space="preserve">, </w:t>
+      </w:r>
+      <w:proofErr w:type="spellStart"/>
+      <w:r>
+        <w:t>sinchann</w:t>
+      </w:r>
+      <w:proofErr w:type="spellEnd"/>
+      <w:r>
+        <w:t xml:space="preserve"> (</w:t>
+      </w:r>
+      <w:proofErr w:type="spellStart"/>
+      <w:r>
+        <w:t>sinc</w:t>
+      </w:r>
+      <w:proofErr w:type="spellEnd"/>
+      <w:r>
+        <w:t xml:space="preserve"> pulse with </w:t>
+      </w:r>
+      <w:proofErr w:type="spellStart"/>
+      <w:r>
+        <w:t>Hanning</w:t>
+      </w:r>
+      <w:proofErr w:type="spellEnd"/>
+      <w:r>
+        <w:t xml:space="preserve"> window), </w:t>
+      </w:r>
+      <w:proofErr w:type="spellStart"/>
+      <w:r>
+        <w:t>sincgauss</w:t>
+      </w:r>
+      <w:proofErr w:type="spellEnd"/>
+      <w:r>
+        <w:t xml:space="preserve"> (</w:t>
+      </w:r>
+      <w:proofErr w:type="spellStart"/>
+      <w:r>
+        <w:t>sinc</w:t>
+      </w:r>
+      <w:proofErr w:type="spellEnd"/>
+      <w:r>
+        <w:t xml:space="preserve"> pulse with </w:t>
+      </w:r>
+      <w:proofErr w:type="spellStart"/>
+      <w:r>
+        <w:t>gaussian</w:t>
+      </w:r>
+      <w:proofErr w:type="spellEnd"/>
+      <w:r>
+        <w:t xml:space="preserve"> window) and fermi.</w:t>
+      </w:r>
+    </w:p>
+    <w:p>
+      <w:pPr>
+        <w:pStyle w:val="Paragraphe"/>
+        <w:numPr>
+          <w:ilvl w:val="0"/>
+          <w:numId w:val="4"/>
+        </w:numPr>
+      </w:pPr>
+      <w:proofErr w:type="spellStart"/>
+      <w:r>
+        <w:rPr>
+          <w:i/>
+        </w:rPr>
+        <w:t>Sinc</w:t>
+      </w:r>
+      <w:proofErr w:type="spellEnd"/>
+      <w:r>
+        <w:rPr>
+          <w:i/>
+        </w:rPr>
+        <w:t xml:space="preserve"> TBW</w:t>
       </w:r>
       <w:r>
         <w:t>:</w:t>
       </w:r>
       <w:r>
-        <w:t xml:space="preserve"> Time-bandwidth product for the sinc MT pulses (applicable to sinc, sincgauss, </w:t>
-      </w:r>
+        <w:t xml:space="preserve"> Time-bandwidth product for the </w:t>
+      </w:r>
+      <w:proofErr w:type="spellStart"/>
+      <w:r>
+        <w:t>sinc</w:t>
+      </w:r>
+      <w:proofErr w:type="spellEnd"/>
+      <w:r>
+        <w:t xml:space="preserve"> MT pulses (applicable to </w:t>
+      </w:r>
+      <w:proofErr w:type="spellStart"/>
+      <w:r>
+        <w:t>sinc</w:t>
+      </w:r>
+      <w:proofErr w:type="spellEnd"/>
+      <w:r>
+        <w:t xml:space="preserve">, </w:t>
+      </w:r>
+      <w:proofErr w:type="spellStart"/>
+      <w:r>
+        <w:t>sincgauss</w:t>
+      </w:r>
+      <w:proofErr w:type="spellEnd"/>
+      <w:r>
+        <w:t xml:space="preserve">, </w:t>
+      </w:r>
+      <w:proofErr w:type="spellStart"/>
       <w:proofErr w:type="gramStart"/>
       <w:r>
         <w:t>sinchann</w:t>
       </w:r>
+      <w:proofErr w:type="spellEnd"/>
       <w:proofErr w:type="gramEnd"/>
       <w:r>
         <w:t xml:space="preserve"> MT pulses).</w:t>
@@ -6183,7 +7548,39 @@
         <w:t>:</w:t>
       </w:r>
       <w:r>
-        <w:t xml:space="preserve"> Bandwidth of the gaussian MT pulse (applicable to gaussian, gausshann and sincgauss MT pulses).</w:t>
+        <w:t xml:space="preserve"> Bandwidth of the </w:t>
+      </w:r>
+      <w:proofErr w:type="spellStart"/>
+      <w:r>
+        <w:t>gaussian</w:t>
+      </w:r>
+      <w:proofErr w:type="spellEnd"/>
+      <w:r>
+        <w:t xml:space="preserve"> MT pulse (applicable to </w:t>
+      </w:r>
+      <w:proofErr w:type="spellStart"/>
+      <w:r>
+        <w:t>gaussian</w:t>
+      </w:r>
+      <w:proofErr w:type="spellEnd"/>
+      <w:r>
+        <w:t xml:space="preserve">, </w:t>
+      </w:r>
+      <w:proofErr w:type="spellStart"/>
+      <w:r>
+        <w:t>gausshann</w:t>
+      </w:r>
+      <w:proofErr w:type="spellEnd"/>
+      <w:r>
+        <w:t xml:space="preserve"> and </w:t>
+      </w:r>
+      <w:proofErr w:type="spellStart"/>
+      <w:r>
+        <w:t>sincgauss</w:t>
+      </w:r>
+      <w:proofErr w:type="spellEnd"/>
+      <w:r>
+        <w:t xml:space="preserve"> MT pulses).</w:t>
       </w:r>
     </w:p>
     <w:p>
@@ -6448,7 +7845,35 @@
         <w:rPr>
           <w:i w:val="0"/>
         </w:rPr>
-        <w:t>No additional options. Note that the ‘Sr’ value in the fit parameters table can be calculated with the ‘Compute Sr’ button in the ‘Simulation’ panel.</w:t>
+        <w:t>No additional options. Note that the ‘</w:t>
+      </w:r>
+      <w:proofErr w:type="spellStart"/>
+      <w:r>
+        <w:rPr>
+          <w:i w:val="0"/>
+        </w:rPr>
+        <w:t>Sr</w:t>
+      </w:r>
+      <w:proofErr w:type="spellEnd"/>
+      <w:r>
+        <w:rPr>
+          <w:i w:val="0"/>
+        </w:rPr>
+        <w:t xml:space="preserve">’ value in the fit parameters table can be calculated with the ‘Compute </w:t>
+      </w:r>
+      <w:proofErr w:type="spellStart"/>
+      <w:r>
+        <w:rPr>
+          <w:i w:val="0"/>
+        </w:rPr>
+        <w:t>Sr</w:t>
+      </w:r>
+      <w:proofErr w:type="spellEnd"/>
+      <w:r>
+        <w:rPr>
+          <w:i w:val="0"/>
+        </w:rPr>
+        <w:t>’ button in the ‘Simulation’ panel.</w:t>
       </w:r>
     </w:p>
     <w:p>
@@ -6486,7 +7911,63 @@
         <w:t>Model:</w:t>
       </w:r>
       <w:r>
-        <w:t xml:space="preserve"> Select the model you want to use for fitting. Available models are: SledPikeRP (Sled &amp; Pike rectangular pulse), SledPikeCW (Sled &amp; Pike continuous wave), Yarkykh (Yarnykh &amp; Yuan) and Ramani. Sled &amp; Pike models will show different options than Yarnykh or Ramani.</w:t>
+        <w:t xml:space="preserve"> Select the model you want to use for fitting. Available models are: </w:t>
+      </w:r>
+      <w:proofErr w:type="spellStart"/>
+      <w:r>
+        <w:t>SledPikeRP</w:t>
+      </w:r>
+      <w:proofErr w:type="spellEnd"/>
+      <w:r>
+        <w:t xml:space="preserve"> (Sled &amp; Pike rectangular pulse), </w:t>
+      </w:r>
+      <w:proofErr w:type="spellStart"/>
+      <w:r>
+        <w:t>SledPikeCW</w:t>
+      </w:r>
+      <w:proofErr w:type="spellEnd"/>
+      <w:r>
+        <w:t xml:space="preserve"> (Sled &amp; Pike continuous wave), </w:t>
+      </w:r>
+      <w:proofErr w:type="spellStart"/>
+      <w:r>
+        <w:t>Yarkykh</w:t>
+      </w:r>
+      <w:proofErr w:type="spellEnd"/>
+      <w:r>
+        <w:t xml:space="preserve"> (</w:t>
+      </w:r>
+      <w:proofErr w:type="spellStart"/>
+      <w:r>
+        <w:t>Yarnykh</w:t>
+      </w:r>
+      <w:proofErr w:type="spellEnd"/>
+      <w:r>
+        <w:t xml:space="preserve"> &amp; Yuan) and </w:t>
+      </w:r>
+      <w:proofErr w:type="spellStart"/>
+      <w:r>
+        <w:t>Ramani</w:t>
+      </w:r>
+      <w:proofErr w:type="spellEnd"/>
+      <w:r>
+        <w:t xml:space="preserve">. Sled &amp; Pike models will show different options than </w:t>
+      </w:r>
+      <w:proofErr w:type="spellStart"/>
+      <w:r>
+        <w:t>Yarnykh</w:t>
+      </w:r>
+      <w:proofErr w:type="spellEnd"/>
+      <w:r>
+        <w:t xml:space="preserve"> or </w:t>
+      </w:r>
+      <w:proofErr w:type="spellStart"/>
+      <w:r>
+        <w:t>Ramani</w:t>
+      </w:r>
+      <w:proofErr w:type="spellEnd"/>
+      <w:r>
+        <w:t>.</w:t>
       </w:r>
     </w:p>
     <w:p>
@@ -6504,7 +7985,23 @@
         <w:t>Load Sf table</w:t>
       </w:r>
       <w:r>
-        <w:t xml:space="preserve"> (SledPikeRP or SledPikeCW): Choose the pre-computed Sf table to use. The table must correspond to the actual MT pulse parameters, as defined in the ‘Protocol’ panel.</w:t>
+        <w:t xml:space="preserve"> (</w:t>
+      </w:r>
+      <w:proofErr w:type="spellStart"/>
+      <w:r>
+        <w:t>SledPikeRP</w:t>
+      </w:r>
+      <w:proofErr w:type="spellEnd"/>
+      <w:r>
+        <w:t xml:space="preserve"> or </w:t>
+      </w:r>
+      <w:proofErr w:type="spellStart"/>
+      <w:r>
+        <w:t>SledPikeCW</w:t>
+      </w:r>
+      <w:proofErr w:type="spellEnd"/>
+      <w:r>
+        <w:t>): Choose the pre-computed Sf table to use. The table must correspond to the actual MT pulse parameters, as defined in the ‘Protocol’ panel.</w:t>
       </w:r>
     </w:p>
     <w:p>
@@ -6528,7 +8025,23 @@
         <w:t xml:space="preserve"> Sf table</w:t>
       </w:r>
       <w:r>
-        <w:t xml:space="preserve"> (SledPikeRP or SledPikeCW): Perform the simulation to compute the Sf table by using the actual MT pulse parameters and sequence, as defined in the ‘Protocol’ panel. The simulation will compute Sf values for every combination of unique angles and offsets found in the sequence table, and for 20 linearly space T2f between the ‘lower’ and ‘upper’ values defined in the fit parameter table (see example ??? for details).</w:t>
+        <w:t xml:space="preserve"> (</w:t>
+      </w:r>
+      <w:proofErr w:type="spellStart"/>
+      <w:r>
+        <w:t>SledPikeRP</w:t>
+      </w:r>
+      <w:proofErr w:type="spellEnd"/>
+      <w:r>
+        <w:t xml:space="preserve"> or </w:t>
+      </w:r>
+      <w:proofErr w:type="spellStart"/>
+      <w:r>
+        <w:t>SledPikeCW</w:t>
+      </w:r>
+      <w:proofErr w:type="spellEnd"/>
+      <w:r>
+        <w:t>): Perform the simulation to compute the Sf table by using the actual MT pulse parameters and sequence, as defined in the ‘Protocol’ panel. The simulation will compute Sf values for every combination of unique angles and offsets found in the sequence table, and for 20 linearly space T2f between the ‘lower’ and ‘upper’ values defined in the fit parameter table (see example ??? for details).</w:t>
       </w:r>
     </w:p>
     <w:p>
@@ -6546,7 +8059,23 @@
         <w:t>Fix R1f*T2f</w:t>
       </w:r>
       <w:r>
-        <w:t xml:space="preserve"> (Yarnykh or Ramani): </w:t>
+        <w:t xml:space="preserve"> (</w:t>
+      </w:r>
+      <w:proofErr w:type="spellStart"/>
+      <w:r>
+        <w:t>Yarnykh</w:t>
+      </w:r>
+      <w:proofErr w:type="spellEnd"/>
+      <w:r>
+        <w:t xml:space="preserve"> or </w:t>
+      </w:r>
+      <w:proofErr w:type="spellStart"/>
+      <w:r>
+        <w:t>Ramani</w:t>
+      </w:r>
+      <w:proofErr w:type="spellEnd"/>
+      <w:r>
+        <w:t xml:space="preserve">): </w:t>
       </w:r>
       <w:r>
         <w:t>Check this box and enter a value in the text box to f</w:t>
@@ -6621,13 +8150,53 @@
         <w:pStyle w:val="Paragraphe"/>
       </w:pPr>
       <w:r>
-        <w:t xml:space="preserve">Suppose you have a bSSFP acquisition protocol that vary alpha from 10° to 45° by a step of 5° with a fixed Trf duration of 0.3ms </w:t>
+        <w:t xml:space="preserve">Suppose you have a bSSFP acquisition protocol that vary alpha from 10° to 45° by a step of 5° with a fixed </w:t>
+      </w:r>
+      <w:proofErr w:type="spellStart"/>
+      <w:r>
+        <w:t>Trf</w:t>
+      </w:r>
+      <w:proofErr w:type="spellEnd"/>
+      <w:r>
+        <w:t xml:space="preserve"> duration of 0.3ms </w:t>
       </w:r>
       <w:r>
         <w:t>followed</w:t>
       </w:r>
       <w:r>
-        <w:t xml:space="preserve"> by 10 variable Trf logarithmically spaced from 0.1ms to 10ms with a fixed alpha of 35° and an additional last point with alpha = 35 and Trf = 25ms. Your sequence uses a fix TR-Trf value of 3ms, and 400 gaussian pulses, with </w:t>
+        <w:t xml:space="preserve"> by 10 variable </w:t>
+      </w:r>
+      <w:proofErr w:type="spellStart"/>
+      <w:r>
+        <w:t>Trf</w:t>
+      </w:r>
+      <w:proofErr w:type="spellEnd"/>
+      <w:r>
+        <w:t xml:space="preserve"> logarithmically spaced from 0.1ms to 10ms with a fixed alpha of 35° and an additional last point with alpha = 35 and </w:t>
+      </w:r>
+      <w:proofErr w:type="spellStart"/>
+      <w:r>
+        <w:t>Trf</w:t>
+      </w:r>
+      <w:proofErr w:type="spellEnd"/>
+      <w:r>
+        <w:t xml:space="preserve"> = 25ms. Your sequence uses a fix TR-</w:t>
+      </w:r>
+      <w:proofErr w:type="spellStart"/>
+      <w:r>
+        <w:t>Trf</w:t>
+      </w:r>
+      <w:proofErr w:type="spellEnd"/>
+      <w:r>
+        <w:t xml:space="preserve"> value of 3ms, and 400 </w:t>
+      </w:r>
+      <w:proofErr w:type="spellStart"/>
+      <w:r>
+        <w:t>gaussian</w:t>
+      </w:r>
+      <w:proofErr w:type="spellEnd"/>
+      <w:r>
+        <w:t xml:space="preserve"> pulses, with </w:t>
       </w:r>
       <w:proofErr w:type="gramStart"/>
       <w:r>
@@ -6635,7 +8204,15 @@
       </w:r>
       <w:proofErr w:type="gramEnd"/>
       <w:r>
-        <w:t xml:space="preserve"> α/2 – TR/2 prepulse.</w:t>
+        <w:t xml:space="preserve"> α/2 – TR/2 </w:t>
+      </w:r>
+      <w:proofErr w:type="spellStart"/>
+      <w:r>
+        <w:t>prepulse</w:t>
+      </w:r>
+      <w:proofErr w:type="spellEnd"/>
+      <w:r>
+        <w:t>.</w:t>
       </w:r>
     </w:p>
     <w:p>
@@ -6665,7 +8242,15 @@
         </w:numPr>
       </w:pPr>
       <w:r>
-        <w:t>Enter “3e-4” (without quotes) in the ‘Fixed Trf’ input text field.</w:t>
+        <w:t xml:space="preserve">Enter “3e-4” (without quotes) in the ‘Fixed </w:t>
+      </w:r>
+      <w:proofErr w:type="spellStart"/>
+      <w:r>
+        <w:t>Trf</w:t>
+      </w:r>
+      <w:proofErr w:type="spellEnd"/>
+      <w:r>
+        <w:t>’ input text field.</w:t>
       </w:r>
     </w:p>
     <w:p>
@@ -6679,13 +8264,26 @@
       <w:r>
         <w:t>Enter “</w:t>
       </w:r>
+      <w:proofErr w:type="spellStart"/>
       <w:proofErr w:type="gramStart"/>
       <w:r>
-        <w:t>logspace(</w:t>
+        <w:t>logspace</w:t>
+      </w:r>
+      <w:proofErr w:type="spellEnd"/>
+      <w:r>
+        <w:t>(</w:t>
       </w:r>
       <w:proofErr w:type="gramEnd"/>
       <w:r>
-        <w:t>-4,-2,10)” (without quotes) in the ‘Vary Trf’ input text field.</w:t>
+        <w:t xml:space="preserve">-4,-2,10)” (without quotes) in the ‘Vary </w:t>
+      </w:r>
+      <w:proofErr w:type="spellStart"/>
+      <w:r>
+        <w:t>Trf</w:t>
+      </w:r>
+      <w:proofErr w:type="spellEnd"/>
+      <w:r>
+        <w:t>’ input text field.</w:t>
       </w:r>
     </w:p>
     <w:p>
@@ -6734,31 +8332,55 @@
         </w:numPr>
       </w:pPr>
       <w:r>
-        <w:t>Edit the values in this last row to “35” and “0.025” in the alpha and Trf columns respectively.</w:t>
-      </w:r>
-    </w:p>
-    <w:p>
-      <w:pPr>
-        <w:pStyle w:val="Paragraphe"/>
-        <w:numPr>
-          <w:ilvl w:val="0"/>
-          <w:numId w:val="4"/>
-        </w:numPr>
-      </w:pPr>
-      <w:r>
-        <w:t>Select the ‘Fix TR-Trf’ radio button and enter 0.003 in the text box below.</w:t>
-      </w:r>
-    </w:p>
-    <w:p>
-      <w:pPr>
-        <w:pStyle w:val="Paragraphe"/>
-        <w:numPr>
-          <w:ilvl w:val="0"/>
-          <w:numId w:val="4"/>
-        </w:numPr>
-      </w:pPr>
-      <w:r>
-        <w:t>Select ‘gaussian’ in the Pulse shape menu.</w:t>
+        <w:t xml:space="preserve">Edit the values in this last row to “35” and “0.025” in the alpha and </w:t>
+      </w:r>
+      <w:proofErr w:type="spellStart"/>
+      <w:r>
+        <w:t>Trf</w:t>
+      </w:r>
+      <w:proofErr w:type="spellEnd"/>
+      <w:r>
+        <w:t xml:space="preserve"> columns respectively.</w:t>
+      </w:r>
+    </w:p>
+    <w:p>
+      <w:pPr>
+        <w:pStyle w:val="Paragraphe"/>
+        <w:numPr>
+          <w:ilvl w:val="0"/>
+          <w:numId w:val="4"/>
+        </w:numPr>
+      </w:pPr>
+      <w:r>
+        <w:t>Select the ‘Fix TR-</w:t>
+      </w:r>
+      <w:proofErr w:type="spellStart"/>
+      <w:r>
+        <w:t>Trf</w:t>
+      </w:r>
+      <w:proofErr w:type="spellEnd"/>
+      <w:r>
+        <w:t>’ radio button and enter 0.003 in the text box below.</w:t>
+      </w:r>
+    </w:p>
+    <w:p>
+      <w:pPr>
+        <w:pStyle w:val="Paragraphe"/>
+        <w:numPr>
+          <w:ilvl w:val="0"/>
+          <w:numId w:val="4"/>
+        </w:numPr>
+      </w:pPr>
+      <w:r>
+        <w:t>Select ‘</w:t>
+      </w:r>
+      <w:proofErr w:type="spellStart"/>
+      <w:r>
+        <w:t>gaussian</w:t>
+      </w:r>
+      <w:proofErr w:type="spellEnd"/>
+      <w:r>
+        <w:t>’ in the Pulse shape menu.</w:t>
       </w:r>
     </w:p>
     <w:p>
@@ -6806,7 +8428,15 @@
         </w:numPr>
       </w:pPr>
       <w:r>
-        <w:t>If you want this to be your default protocol, save it as ‘DefaultProt.mat’, replacing the existing file in the /bSSFP/Parameters folder. This protocol will now be loaded by default each time you launch qMTLab, or when you click on ‘Default’ in the Protocol panel.</w:t>
+        <w:t>If you want this to be your default protocol, save it as ‘</w:t>
+      </w:r>
+      <w:proofErr w:type="spellStart"/>
+      <w:r>
+        <w:t>DefaultProt.mat</w:t>
+      </w:r>
+      <w:proofErr w:type="spellEnd"/>
+      <w:r>
+        <w:t>’, replacing the existing file in the /bSSFP/Parameters folder. This protocol will now be loaded by default each time you launch qMTLab, or when you click on ‘Default’ in the Protocol panel.</w:t>
       </w:r>
     </w:p>
     <w:p>
@@ -6853,7 +8483,29 @@
         <w:t>Suppose you have an MT-SPGR protocol that uses three MT pulse power: 400°, 800° and 1200° and offsets of 2000, 4000 and 800</w:t>
       </w:r>
       <w:r>
-        <w:t>0 Hz for each of the three pulse power. MT pulses are Hanning-windowed gaussian of 10ms and bandwidth of 200 Hz, and repetition time is 50ms, with 100 repetition. Excitation pulse angle is 7° with duration 1ms, delay between MT pulse and excitation is 2ms.</w:t>
+        <w:t xml:space="preserve">0 Hz for each of the three pulse power. MT pulses are </w:t>
+      </w:r>
+      <w:proofErr w:type="spellStart"/>
+      <w:r>
+        <w:t>Hanning</w:t>
+      </w:r>
+      <w:proofErr w:type="spellEnd"/>
+      <w:r>
+        <w:t xml:space="preserve">-windowed </w:t>
+      </w:r>
+      <w:proofErr w:type="spellStart"/>
+      <w:r>
+        <w:t>gaussian</w:t>
+      </w:r>
+      <w:proofErr w:type="spellEnd"/>
+      <w:r>
+        <w:t xml:space="preserve"> of 10ms and bandwidth of 200 Hz, and repetition time is 50ms, with </w:t>
+      </w:r>
+      <w:r>
+        <w:t>6</w:t>
+      </w:r>
+      <w:r>
+        <w:t>00 repetition. Excitation pulse angle is 7° with duration 1ms, delay between MT pulse and excitation is 2ms.</w:t>
       </w:r>
     </w:p>
     <w:p>
@@ -6918,7 +8570,63 @@
         </w:numPr>
       </w:pPr>
       <w:r>
-        <w:t xml:space="preserve">Enter these values in the timing table: Tmt = 0.01, Ts = 0.003, Tp = 0.001, TR = 0.05 (Tr is set automatically to (Tr = TR-Tmt-Ts-Tp = </w:t>
+        <w:t xml:space="preserve">Enter these values in the timing table: </w:t>
+      </w:r>
+      <w:proofErr w:type="spellStart"/>
+      <w:r>
+        <w:t>Tmt</w:t>
+      </w:r>
+      <w:proofErr w:type="spellEnd"/>
+      <w:r>
+        <w:t xml:space="preserve"> = 0.01, </w:t>
+      </w:r>
+      <w:proofErr w:type="spellStart"/>
+      <w:r>
+        <w:t>Ts</w:t>
+      </w:r>
+      <w:proofErr w:type="spellEnd"/>
+      <w:r>
+        <w:t xml:space="preserve"> = 0.003, </w:t>
+      </w:r>
+      <w:proofErr w:type="spellStart"/>
+      <w:r>
+        <w:t>Tp</w:t>
+      </w:r>
+      <w:proofErr w:type="spellEnd"/>
+      <w:r>
+        <w:t xml:space="preserve"> = 0.001, TR = 0.05 (</w:t>
+      </w:r>
+      <w:proofErr w:type="spellStart"/>
+      <w:r>
+        <w:t>Tr</w:t>
+      </w:r>
+      <w:proofErr w:type="spellEnd"/>
+      <w:r>
+        <w:t xml:space="preserve"> is set automatically to (</w:t>
+      </w:r>
+      <w:proofErr w:type="spellStart"/>
+      <w:r>
+        <w:t>Tr</w:t>
+      </w:r>
+      <w:proofErr w:type="spellEnd"/>
+      <w:r>
+        <w:t xml:space="preserve"> = TR-</w:t>
+      </w:r>
+      <w:proofErr w:type="spellStart"/>
+      <w:r>
+        <w:t>Tmt</w:t>
+      </w:r>
+      <w:proofErr w:type="spellEnd"/>
+      <w:r>
+        <w:t>-</w:t>
+      </w:r>
+      <w:proofErr w:type="spellStart"/>
+      <w:r>
+        <w:t>Ts-Tp</w:t>
+      </w:r>
+      <w:proofErr w:type="spellEnd"/>
+      <w:r>
+        <w:t xml:space="preserve"> = </w:t>
       </w:r>
       <w:r>
         <w:t>0.0360</w:t>
@@ -6948,7 +8656,15 @@
         </w:numPr>
       </w:pPr>
       <w:r>
-        <w:t>Select ‘gausshann’ in the ‘MT pulse’ menu.</w:t>
+        <w:t>Select ‘</w:t>
+      </w:r>
+      <w:proofErr w:type="spellStart"/>
+      <w:r>
+        <w:t>gausshann</w:t>
+      </w:r>
+      <w:proofErr w:type="spellEnd"/>
+      <w:r>
+        <w:t>’ in the ‘MT pulse’ menu.</w:t>
       </w:r>
     </w:p>
     <w:p>
@@ -6972,7 +8688,13 @@
         </w:numPr>
       </w:pPr>
       <w:r>
-        <w:t>Enter 100 in the ‘# of MT pulses’ box.</w:t>
+        <w:t xml:space="preserve">Enter </w:t>
+      </w:r>
+      <w:r>
+        <w:t>6</w:t>
+      </w:r>
+      <w:r>
+        <w:t>00 in the ‘# of MT pulses’ box.</w:t>
       </w:r>
     </w:p>
     <w:p>
@@ -7008,7 +8730,15 @@
         </w:numPr>
       </w:pPr>
       <w:r>
-        <w:t>If you want this to be your default protocol, save it as ‘DefaultProt.mat’, replacing the existing file in the /SPGR/Parameters folder. This protocol will now be loaded by default each time you launch qMTLab, or when you click on ‘Default’ in the Protocol panel.</w:t>
+        <w:t>If you want this to be your default protocol, save it as ‘</w:t>
+      </w:r>
+      <w:proofErr w:type="spellStart"/>
+      <w:r>
+        <w:t>DefaultProt.mat</w:t>
+      </w:r>
+      <w:proofErr w:type="spellEnd"/>
+      <w:r>
+        <w:t>’, replacing the existing file in the /SPGR/Parameters folder. This protocol will now be loaded by default each time you launch qMTLab, or when you click on ‘Default’ in the Protocol panel.</w:t>
       </w:r>
     </w:p>
     <w:p>
@@ -7047,7 +8777,19 @@
         <w:t xml:space="preserve"> and power in advance allows to fit the data more rapidly by looking up the value in a table. The fitting algorithm will interpolate between precomputed values to fit for T2f. </w:t>
       </w:r>
       <w:r>
-        <w:t xml:space="preserve">The ‘Compute Sf’ button in the ‘SPGR Options’ panel, under fitting options (visible when SledPikeCW or SledPikeRP model is selected) will run the simulation and build the table by using the MT pulse offsets and flip angles that are defined in the Sequence table, in the Protocol sub-panel. The range of T2f is taken from the lower and upper bound values defined for T2f in the ‘Fitting’ sub-panel. Since the table will be used to </w:t>
+        <w:t xml:space="preserve">The ‘Compute Sf’ button in the </w:t>
+      </w:r>
+      <w:r>
+        <w:t>Protocol panel</w:t>
+      </w:r>
+      <w:r>
+        <w:t xml:space="preserve"> will run the simulation and build the table by using the MT pulse offsets and flip angles that ar</w:t>
+      </w:r>
+      <w:r>
+        <w:t>e defined in the Sequence table</w:t>
+      </w:r>
+      <w:r>
+        <w:t xml:space="preserve">. Since the table will be used to </w:t>
       </w:r>
       <w:r>
         <w:rPr>
@@ -7065,199 +8807,18 @@
         <w:t>extrapolate</w:t>
       </w:r>
       <w:r>
-        <w:t>, and because actual offsets and power can vary up and down during an experiment, you should build a table that goes beyond the range of nominal offsets and flip angles values. To do so, do the following:</w:t>
-      </w:r>
-    </w:p>
-    <w:p>
-      <w:pPr>
-        <w:pStyle w:val="Paragraphe"/>
-      </w:pPr>
-    </w:p>
-    <w:p>
-      <w:pPr>
-        <w:pStyle w:val="Paragraphe"/>
-        <w:numPr>
-          <w:ilvl w:val="0"/>
-          <w:numId w:val="4"/>
-        </w:numPr>
-      </w:pPr>
-      <w:r>
-        <w:t>With your protocol already defined (see above), add lower and higher values for the angles and offsets, e.g. for the values used above, change the ‘Angles’ input text field to “[</w:t>
-      </w:r>
-      <w:r>
-        <w:rPr>
-          <w:b/>
-        </w:rPr>
-        <w:t>100</w:t>
-      </w:r>
-      <w:r>
-        <w:t xml:space="preserve"> 400 800 1200 </w:t>
-      </w:r>
-      <w:r>
-        <w:rPr>
-          <w:b/>
-        </w:rPr>
-        <w:t>1500</w:t>
-      </w:r>
-      <w:r>
-        <w:t>]”</w:t>
-      </w:r>
-      <w:r>
-        <w:t xml:space="preserve"> </w:t>
-      </w:r>
-      <w:r>
-        <w:t>(without quotes) and the ‘Offsets’ input text field to “[</w:t>
-      </w:r>
-      <w:r>
-        <w:rPr>
-          <w:b/>
-        </w:rPr>
-        <w:t>1000</w:t>
-      </w:r>
-      <w:r>
-        <w:t xml:space="preserve"> 2000 4000 8000 </w:t>
-      </w:r>
-      <w:r>
-        <w:rPr>
-          <w:b/>
-        </w:rPr>
-        <w:t>9000</w:t>
-      </w:r>
-      <w:r>
-        <w:t xml:space="preserve">]”. </w:t>
-      </w:r>
-    </w:p>
-    <w:p>
-      <w:pPr>
-        <w:pStyle w:val="Paragraphe"/>
-        <w:numPr>
-          <w:ilvl w:val="0"/>
-          <w:numId w:val="4"/>
-        </w:numPr>
-      </w:pPr>
-      <w:r>
-        <w:t>Click on ‘Set sequence’. The sequence table is automatically filled with.</w:t>
-      </w:r>
-    </w:p>
-    <w:p>
-      <w:pPr>
-        <w:pStyle w:val="Paragraphe"/>
-        <w:numPr>
-          <w:ilvl w:val="0"/>
-          <w:numId w:val="4"/>
-        </w:numPr>
-      </w:pPr>
-      <w:r>
-        <w:t xml:space="preserve">In the ‘Fitting’ sub-panel, verify the upper and lower bounds you want to simulate for T2f. </w:t>
-      </w:r>
-    </w:p>
-    <w:p>
-      <w:pPr>
-        <w:pStyle w:val="Paragraphe"/>
-        <w:numPr>
-          <w:ilvl w:val="0"/>
-          <w:numId w:val="4"/>
-        </w:numPr>
-      </w:pPr>
-      <w:r>
-        <w:t xml:space="preserve">Select the model you want to use (this applies to SledPikeCW or SledPikeRP, other models don’t need </w:t>
-      </w:r>
-      <w:proofErr w:type="gramStart"/>
-      <w:r>
-        <w:t>an</w:t>
-      </w:r>
-      <w:proofErr w:type="gramEnd"/>
-      <w:r>
-        <w:t xml:space="preserve"> Sf table).</w:t>
-      </w:r>
-    </w:p>
-    <w:p>
-      <w:pPr>
-        <w:pStyle w:val="Paragraphe"/>
-        <w:numPr>
-          <w:ilvl w:val="0"/>
-          <w:numId w:val="4"/>
-        </w:numPr>
-      </w:pPr>
-      <w:r>
-        <w:t>Click on ‘Build Sf table’. A dialog box will appear to confirm that you are ready to perform the simulation. Click on ‘Start’.</w:t>
-      </w:r>
-    </w:p>
-    <w:p>
-      <w:pPr>
-        <w:pStyle w:val="Paragraphe"/>
-        <w:numPr>
-          <w:ilvl w:val="0"/>
-          <w:numId w:val="4"/>
-        </w:numPr>
-      </w:pPr>
-      <w:r>
-        <w:t xml:space="preserve">Select the name of the file you want to save to and click ‘Save’. You should make the name descriptive so that you know to which protocol it belongs. </w:t>
-      </w:r>
-    </w:p>
-    <w:p>
-      <w:pPr>
-        <w:pStyle w:val="Paragraphe"/>
-        <w:numPr>
-          <w:ilvl w:val="0"/>
-          <w:numId w:val="4"/>
-        </w:numPr>
-      </w:pPr>
-      <w:r>
-        <w:lastRenderedPageBreak/>
-        <w:t>A progress bar will appear to track the progress of the simulation.</w:t>
-      </w:r>
-    </w:p>
-    <w:p>
-      <w:pPr>
-        <w:pStyle w:val="Paragraphe"/>
-        <w:numPr>
-          <w:ilvl w:val="0"/>
-          <w:numId w:val="4"/>
-        </w:numPr>
-      </w:pPr>
-      <w:r>
-        <w:t xml:space="preserve">When the simulation is done, make sure the name under the ‘Load Sf table’ button in the ‘Fitting’ sub-panel is the name of your file. </w:t>
-      </w:r>
-    </w:p>
-    <w:p>
-      <w:pPr>
-        <w:pStyle w:val="Paragraphe"/>
-        <w:numPr>
-          <w:ilvl w:val="0"/>
-          <w:numId w:val="4"/>
-        </w:numPr>
-      </w:pPr>
-      <w:r>
-        <w:t>Before you fit your data, revert the changes you made in the ‘Protocol’ sub-panel, by clicking on the ‘Reset’ button or by loading the saved protocol file.</w:t>
-      </w:r>
-    </w:p>
-    <w:p>
-      <w:pPr>
-        <w:pStyle w:val="Paragraphe"/>
-        <w:numPr>
-          <w:ilvl w:val="0"/>
-          <w:numId w:val="4"/>
-        </w:numPr>
-      </w:pPr>
-      <w:r>
-        <w:t>You are now ready to fit your data</w:t>
-      </w:r>
-      <w:r>
-        <w:t>.</w:t>
-      </w:r>
-    </w:p>
-    <w:p>
-      <w:pPr>
-        <w:pStyle w:val="Paragraphe"/>
-      </w:pPr>
-    </w:p>
-    <w:p>
-      <w:pPr>
-        <w:pStyle w:val="Paragraphe"/>
-      </w:pPr>
-      <w:r>
-        <w:t>Note: To re-use this table in future sessions, click on the ‘Load Sf table’ button and select this file. The path to the Sf table file is also saved in the fit options parameters. Saving the fit options parameters and loading them subsequently will thus also load the corresponding Sf table. If you mostly use the same protocol, you could save the fitting options by replacing the default ‘DefaultFitOpt.mat’, and have this Sf table load automatically.</w:t>
+        <w:t>, and because actual offsets and power can vary up and down during an experiment</w:t>
+      </w:r>
+      <w:r>
+        <w:t xml:space="preserve"> due to B1 and B0 inhomogeneities, the program automatically extend the range of offsets and flip angles in the computation of the Sf table. To build the Sf table, first define your protocol as described above, then click on ‘</w:t>
+      </w:r>
+      <w:proofErr w:type="spellStart"/>
+      <w:r>
+        <w:t>Builf</w:t>
+      </w:r>
+      <w:proofErr w:type="spellEnd"/>
+      <w:r>
+        <w:t xml:space="preserve"> Sf table’. The program will ask you to confirm that you want to compute the Sf table using the current protocol. Click ‘Start’. You will then be asked to save the protocol, as the Sf table will be included inside the protocol file.</w:t>
       </w:r>
     </w:p>
     <w:p>
@@ -9049,7 +10610,7 @@
 </file>
 
 <file path=customXml/itemProps1.xml><?xml version="1.0" encoding="utf-8"?>
-<ds:datastoreItem xmlns:ds="http://schemas.openxmlformats.org/officeDocument/2006/customXml" ds:itemID="{E8023C02-09DB-4AAA-BC8F-8EFF174DAA51}">
+<ds:datastoreItem xmlns:ds="http://schemas.openxmlformats.org/officeDocument/2006/customXml" ds:itemID="{4B58E529-0FCD-447E-B518-E807C19ECD97}">
   <ds:schemaRefs>
     <ds:schemaRef ds:uri="http://schemas.openxmlformats.org/officeDocument/2006/bibliography"/>
   </ds:schemaRefs>

</xml_diff>